<commit_message>
End of day commit May 8th daily coding journal
</commit_message>
<xml_diff>
--- a/May 2019/Wednesday May 8th, 2019 Daily Coding Journal.docx
+++ b/May 2019/Wednesday May 8th, 2019 Daily Coding Journal.docx
@@ -6,16 +6,12 @@
     <w:p>
       <w:pPr>
         <w:pStyle w:val="Default"/>
-        <w:bidi w:val="0"/>
         <w:spacing w:line="480" w:lineRule="auto"/>
-        <w:ind w:left="0" w:right="0" w:firstLine="0"/>
         <w:jc w:val="center"/>
         <w:rPr>
           <w:b w:val="1"/>
           <w:bCs w:val="1"/>
           <w:u w:color="000000"/>
-          <w:rtl w:val="0"/>
-          <w:lang w:val="en-US"/>
         </w:rPr>
       </w:pPr>
       <w:r>
@@ -32,14 +28,9 @@
     <w:p>
       <w:pPr>
         <w:pStyle w:val="Default"/>
-        <w:bidi w:val="0"/>
         <w:spacing w:line="480" w:lineRule="auto"/>
-        <w:ind w:left="0" w:right="0" w:firstLine="0"/>
-        <w:jc w:val="left"/>
-        <w:rPr>
-          <w:u w:color="000000"/>
-          <w:rtl w:val="0"/>
-          <w:lang w:val="en-US"/>
+        <w:rPr>
+          <w:u w:color="000000"/>
         </w:rPr>
       </w:pPr>
       <w:r>
@@ -86,14 +77,9 @@
     <w:p>
       <w:pPr>
         <w:pStyle w:val="Default"/>
-        <w:bidi w:val="0"/>
         <w:spacing w:line="480" w:lineRule="auto"/>
-        <w:ind w:left="0" w:right="0" w:firstLine="0"/>
-        <w:jc w:val="left"/>
-        <w:rPr>
-          <w:u w:color="000000"/>
-          <w:rtl w:val="0"/>
-          <w:lang w:val="en-US"/>
+        <w:rPr>
+          <w:u w:color="000000"/>
         </w:rPr>
       </w:pPr>
       <w:r>
@@ -140,17 +126,14 @@
     <w:p>
       <w:pPr>
         <w:pStyle w:val="Default"/>
-        <w:bidi w:val="0"/>
         <w:spacing w:line="400" w:lineRule="atLeast"/>
-        <w:ind w:left="0" w:right="0" w:firstLine="0"/>
-        <w:jc w:val="left"/>
         <w:rPr>
           <w:rFonts w:ascii="Times" w:cs="Times" w:hAnsi="Times" w:eastAsia="Times"/>
           <w:color w:val="d4d4d4"/>
           <w:sz w:val="26"/>
           <w:szCs w:val="26"/>
-          <w:shd w:val="clear" w:color="auto" w:fill="ffffff"/>
-          <w:rtl w:val="0"/>
+          <w:u w:color="d4d4d4"/>
+          <w:shd w:val="clear" w:color="auto" w:fill="ffffff"/>
         </w:rPr>
       </w:pPr>
       <w:r>
@@ -159,6 +142,7 @@
           <w:color w:val="ea9b80"/>
           <w:sz w:val="26"/>
           <w:szCs w:val="26"/>
+          <w:u w:color="ea9b80"/>
           <w:shd w:val="clear" w:color="auto" w:fill="282f33"/>
           <w:rtl w:val="0"/>
           <w:lang w:val="it-IT"/>
@@ -171,6 +155,7 @@
           <w:color w:val="d4d4d4"/>
           <w:sz w:val="26"/>
           <w:szCs w:val="26"/>
+          <w:u w:color="d4d4d4"/>
           <w:shd w:val="clear" w:color="auto" w:fill="282f33"/>
           <w:rtl w:val="0"/>
           <w:lang w:val="en-US"/>
@@ -183,6 +168,7 @@
           <w:color w:val="ea9b80"/>
           <w:sz w:val="26"/>
           <w:szCs w:val="26"/>
+          <w:u w:color="ea9b80"/>
           <w:shd w:val="clear" w:color="auto" w:fill="282f33"/>
           <w:rtl w:val="0"/>
           <w:lang w:val="en-US"/>
@@ -195,6 +181,7 @@
           <w:color w:val="d4d4d4"/>
           <w:sz w:val="26"/>
           <w:szCs w:val="26"/>
+          <w:u w:color="d4d4d4"/>
           <w:shd w:val="clear" w:color="auto" w:fill="282f33"/>
           <w:rtl w:val="0"/>
           <w:lang w:val="en-US"/>
@@ -207,8 +194,10 @@
           <w:color w:val="dcdcdc"/>
           <w:sz w:val="26"/>
           <w:szCs w:val="26"/>
-          <w:shd w:val="clear" w:color="auto" w:fill="282f33"/>
-          <w:rtl w:val="0"/>
+          <w:u w:color="dcdcdc"/>
+          <w:shd w:val="clear" w:color="auto" w:fill="282f33"/>
+          <w:rtl w:val="0"/>
+          <w:lang w:val="en-US"/>
         </w:rPr>
         <w:t>.</w:t>
       </w:r>
@@ -218,6 +207,7 @@
           <w:color w:val="d4d4d4"/>
           <w:sz w:val="26"/>
           <w:szCs w:val="26"/>
+          <w:u w:color="d4d4d4"/>
           <w:shd w:val="clear" w:color="auto" w:fill="282f33"/>
           <w:rtl w:val="0"/>
           <w:lang w:val="en-US"/>
@@ -228,27 +218,26 @@
     <w:p>
       <w:pPr>
         <w:pStyle w:val="Default"/>
-        <w:bidi w:val="0"/>
         <w:spacing w:line="400" w:lineRule="atLeast"/>
-        <w:ind w:left="0" w:right="0" w:firstLine="0"/>
-        <w:jc w:val="left"/>
         <w:rPr>
           <w:rFonts w:ascii="Times" w:cs="Times" w:hAnsi="Times" w:eastAsia="Times"/>
           <w:color w:val="d4d4d4"/>
           <w:sz w:val="26"/>
           <w:szCs w:val="26"/>
-          <w:shd w:val="clear" w:color="auto" w:fill="ffffff"/>
-          <w:rtl w:val="0"/>
-        </w:rPr>
-      </w:pPr>
-      <w:r>
-        <w:rPr>
-          <w:rFonts w:ascii="Times" w:hAnsi="Times"/>
-          <w:color w:val="d4d4d4"/>
-          <w:sz w:val="26"/>
-          <w:szCs w:val="26"/>
-          <w:shd w:val="clear" w:color="auto" w:fill="282f33"/>
-          <w:rtl w:val="0"/>
+          <w:u w:color="d4d4d4"/>
+          <w:shd w:val="clear" w:color="auto" w:fill="ffffff"/>
+        </w:rPr>
+      </w:pPr>
+      <w:r>
+        <w:rPr>
+          <w:rFonts w:ascii="Times" w:hAnsi="Times"/>
+          <w:color w:val="d4d4d4"/>
+          <w:sz w:val="26"/>
+          <w:szCs w:val="26"/>
+          <w:u w:color="d4d4d4"/>
+          <w:shd w:val="clear" w:color="auto" w:fill="282f33"/>
+          <w:rtl w:val="0"/>
+          <w:lang w:val="en-US"/>
         </w:rPr>
         <w:t xml:space="preserve">    constructor() {</w:t>
       </w:r>
@@ -256,27 +245,26 @@
     <w:p>
       <w:pPr>
         <w:pStyle w:val="Default"/>
-        <w:bidi w:val="0"/>
         <w:spacing w:line="400" w:lineRule="atLeast"/>
-        <w:ind w:left="0" w:right="0" w:firstLine="0"/>
-        <w:jc w:val="left"/>
         <w:rPr>
           <w:rFonts w:ascii="Times" w:cs="Times" w:hAnsi="Times" w:eastAsia="Times"/>
           <w:color w:val="d4d4d4"/>
           <w:sz w:val="26"/>
           <w:szCs w:val="26"/>
-          <w:shd w:val="clear" w:color="auto" w:fill="ffffff"/>
-          <w:rtl w:val="0"/>
-        </w:rPr>
-      </w:pPr>
-      <w:r>
-        <w:rPr>
-          <w:rFonts w:ascii="Times" w:hAnsi="Times"/>
-          <w:color w:val="d4d4d4"/>
-          <w:sz w:val="26"/>
-          <w:szCs w:val="26"/>
-          <w:shd w:val="clear" w:color="auto" w:fill="282f33"/>
-          <w:rtl w:val="0"/>
+          <w:u w:color="d4d4d4"/>
+          <w:shd w:val="clear" w:color="auto" w:fill="ffffff"/>
+        </w:rPr>
+      </w:pPr>
+      <w:r>
+        <w:rPr>
+          <w:rFonts w:ascii="Times" w:hAnsi="Times"/>
+          <w:color w:val="d4d4d4"/>
+          <w:sz w:val="26"/>
+          <w:szCs w:val="26"/>
+          <w:u w:color="d4d4d4"/>
+          <w:shd w:val="clear" w:color="auto" w:fill="282f33"/>
+          <w:rtl w:val="0"/>
+          <w:lang w:val="en-US"/>
         </w:rPr>
         <w:t xml:space="preserve">        </w:t>
       </w:r>
@@ -286,6 +274,7 @@
           <w:color w:val="ea9b80"/>
           <w:sz w:val="26"/>
           <w:szCs w:val="26"/>
+          <w:u w:color="ea9b80"/>
           <w:shd w:val="clear" w:color="auto" w:fill="282f33"/>
           <w:rtl w:val="0"/>
           <w:lang w:val="it-IT"/>
@@ -298,8 +287,10 @@
           <w:color w:val="d4d4d4"/>
           <w:sz w:val="26"/>
           <w:szCs w:val="26"/>
-          <w:shd w:val="clear" w:color="auto" w:fill="282f33"/>
-          <w:rtl w:val="0"/>
+          <w:u w:color="d4d4d4"/>
+          <w:shd w:val="clear" w:color="auto" w:fill="282f33"/>
+          <w:rtl w:val="0"/>
+          <w:lang w:val="en-US"/>
         </w:rPr>
         <w:t>()</w:t>
       </w:r>
@@ -307,27 +298,26 @@
     <w:p>
       <w:pPr>
         <w:pStyle w:val="Default"/>
-        <w:bidi w:val="0"/>
         <w:spacing w:line="400" w:lineRule="atLeast"/>
-        <w:ind w:left="0" w:right="0" w:firstLine="0"/>
-        <w:jc w:val="left"/>
         <w:rPr>
           <w:rFonts w:ascii="Times" w:cs="Times" w:hAnsi="Times" w:eastAsia="Times"/>
           <w:color w:val="d4d4d4"/>
           <w:sz w:val="26"/>
           <w:szCs w:val="26"/>
-          <w:shd w:val="clear" w:color="auto" w:fill="ffffff"/>
-          <w:rtl w:val="0"/>
-        </w:rPr>
-      </w:pPr>
-      <w:r>
-        <w:rPr>
-          <w:rFonts w:ascii="Times" w:hAnsi="Times"/>
-          <w:color w:val="d4d4d4"/>
-          <w:sz w:val="26"/>
-          <w:szCs w:val="26"/>
-          <w:shd w:val="clear" w:color="auto" w:fill="282f33"/>
-          <w:rtl w:val="0"/>
+          <w:u w:color="d4d4d4"/>
+          <w:shd w:val="clear" w:color="auto" w:fill="ffffff"/>
+        </w:rPr>
+      </w:pPr>
+      <w:r>
+        <w:rPr>
+          <w:rFonts w:ascii="Times" w:hAnsi="Times"/>
+          <w:color w:val="d4d4d4"/>
+          <w:sz w:val="26"/>
+          <w:szCs w:val="26"/>
+          <w:u w:color="d4d4d4"/>
+          <w:shd w:val="clear" w:color="auto" w:fill="282f33"/>
+          <w:rtl w:val="0"/>
+          <w:lang w:val="en-US"/>
         </w:rPr>
         <w:t xml:space="preserve">        </w:t>
       </w:r>
@@ -337,6 +327,7 @@
           <w:color w:val="ea9b80"/>
           <w:sz w:val="26"/>
           <w:szCs w:val="26"/>
+          <w:u w:color="ea9b80"/>
           <w:shd w:val="clear" w:color="auto" w:fill="282f33"/>
           <w:rtl w:val="0"/>
           <w:lang w:val="en-US"/>
@@ -349,8 +340,10 @@
           <w:color w:val="dcdcdc"/>
           <w:sz w:val="26"/>
           <w:szCs w:val="26"/>
-          <w:shd w:val="clear" w:color="auto" w:fill="282f33"/>
-          <w:rtl w:val="0"/>
+          <w:u w:color="dcdcdc"/>
+          <w:shd w:val="clear" w:color="auto" w:fill="282f33"/>
+          <w:rtl w:val="0"/>
+          <w:lang w:val="en-US"/>
         </w:rPr>
         <w:t>.</w:t>
       </w:r>
@@ -360,6 +353,7 @@
           <w:color w:val="d4d4d4"/>
           <w:sz w:val="26"/>
           <w:szCs w:val="26"/>
+          <w:u w:color="d4d4d4"/>
           <w:shd w:val="clear" w:color="auto" w:fill="282f33"/>
           <w:rtl w:val="0"/>
           <w:lang w:val="en-US"/>
@@ -372,8 +366,10 @@
           <w:color w:val="ea9b80"/>
           <w:sz w:val="26"/>
           <w:szCs w:val="26"/>
-          <w:shd w:val="clear" w:color="auto" w:fill="282f33"/>
-          <w:rtl w:val="0"/>
+          <w:u w:color="ea9b80"/>
+          <w:shd w:val="clear" w:color="auto" w:fill="282f33"/>
+          <w:rtl w:val="0"/>
+          <w:lang w:val="en-US"/>
         </w:rPr>
         <w:t>=</w:t>
       </w:r>
@@ -383,8 +379,10 @@
           <w:color w:val="d4d4d4"/>
           <w:sz w:val="26"/>
           <w:szCs w:val="26"/>
-          <w:shd w:val="clear" w:color="auto" w:fill="282f33"/>
-          <w:rtl w:val="0"/>
+          <w:u w:color="d4d4d4"/>
+          <w:shd w:val="clear" w:color="auto" w:fill="282f33"/>
+          <w:rtl w:val="0"/>
+          <w:lang w:val="en-US"/>
         </w:rPr>
         <w:t xml:space="preserve"> {</w:t>
       </w:r>
@@ -392,27 +390,26 @@
     <w:p>
       <w:pPr>
         <w:pStyle w:val="Default"/>
-        <w:bidi w:val="0"/>
         <w:spacing w:line="400" w:lineRule="atLeast"/>
-        <w:ind w:left="0" w:right="0" w:firstLine="0"/>
-        <w:jc w:val="left"/>
         <w:rPr>
           <w:rFonts w:ascii="Times" w:cs="Times" w:hAnsi="Times" w:eastAsia="Times"/>
           <w:color w:val="d4d4d4"/>
           <w:sz w:val="26"/>
           <w:szCs w:val="26"/>
-          <w:shd w:val="clear" w:color="auto" w:fill="ffffff"/>
-          <w:rtl w:val="0"/>
-        </w:rPr>
-      </w:pPr>
-      <w:r>
-        <w:rPr>
-          <w:rFonts w:ascii="Times" w:hAnsi="Times"/>
-          <w:color w:val="d4d4d4"/>
-          <w:sz w:val="26"/>
-          <w:szCs w:val="26"/>
-          <w:shd w:val="clear" w:color="auto" w:fill="282f33"/>
-          <w:rtl w:val="0"/>
+          <w:u w:color="d4d4d4"/>
+          <w:shd w:val="clear" w:color="auto" w:fill="ffffff"/>
+        </w:rPr>
+      </w:pPr>
+      <w:r>
+        <w:rPr>
+          <w:rFonts w:ascii="Times" w:hAnsi="Times"/>
+          <w:color w:val="d4d4d4"/>
+          <w:sz w:val="26"/>
+          <w:szCs w:val="26"/>
+          <w:u w:color="d4d4d4"/>
+          <w:shd w:val="clear" w:color="auto" w:fill="282f33"/>
+          <w:rtl w:val="0"/>
+          <w:lang w:val="en-US"/>
         </w:rPr>
         <w:t xml:space="preserve">            </w:t>
       </w:r>
@@ -422,8 +419,10 @@
           <w:color w:val="a7c9de"/>
           <w:sz w:val="26"/>
           <w:szCs w:val="26"/>
-          <w:shd w:val="clear" w:color="auto" w:fill="282f33"/>
-          <w:rtl w:val="0"/>
+          <w:u w:color="a7c9de"/>
+          <w:shd w:val="clear" w:color="auto" w:fill="282f33"/>
+          <w:rtl w:val="0"/>
+          <w:lang w:val="en-US"/>
         </w:rPr>
         <w:t>name</w:t>
       </w:r>
@@ -433,8 +432,10 @@
           <w:color w:val="dcdcdc"/>
           <w:sz w:val="26"/>
           <w:szCs w:val="26"/>
-          <w:shd w:val="clear" w:color="auto" w:fill="282f33"/>
-          <w:rtl w:val="0"/>
+          <w:u w:color="dcdcdc"/>
+          <w:shd w:val="clear" w:color="auto" w:fill="282f33"/>
+          <w:rtl w:val="0"/>
+          <w:lang w:val="en-US"/>
         </w:rPr>
         <w:t>:</w:t>
       </w:r>
@@ -444,8 +445,10 @@
           <w:color w:val="d4d4d4"/>
           <w:sz w:val="26"/>
           <w:szCs w:val="26"/>
-          <w:shd w:val="clear" w:color="auto" w:fill="282f33"/>
-          <w:rtl w:val="0"/>
+          <w:u w:color="d4d4d4"/>
+          <w:shd w:val="clear" w:color="auto" w:fill="282f33"/>
+          <w:rtl w:val="0"/>
+          <w:lang w:val="en-US"/>
         </w:rPr>
         <w:t xml:space="preserve"> </w:t>
       </w:r>
@@ -455,8 +458,10 @@
           <w:color w:val="7da4b7"/>
           <w:sz w:val="26"/>
           <w:szCs w:val="26"/>
-          <w:shd w:val="clear" w:color="auto" w:fill="282f33"/>
-          <w:rtl w:val="0"/>
+          <w:u w:color="7da4b7"/>
+          <w:shd w:val="clear" w:color="auto" w:fill="282f33"/>
+          <w:rtl w:val="0"/>
+          <w:lang w:val="en-US"/>
         </w:rPr>
         <w:t>"Cameron"</w:t>
       </w:r>
@@ -466,8 +471,10 @@
           <w:color w:val="dcdcdc"/>
           <w:sz w:val="26"/>
           <w:szCs w:val="26"/>
-          <w:shd w:val="clear" w:color="auto" w:fill="282f33"/>
-          <w:rtl w:val="0"/>
+          <w:u w:color="dcdcdc"/>
+          <w:shd w:val="clear" w:color="auto" w:fill="282f33"/>
+          <w:rtl w:val="0"/>
+          <w:lang w:val="en-US"/>
         </w:rPr>
         <w:t>,</w:t>
       </w:r>
@@ -475,27 +482,26 @@
     <w:p>
       <w:pPr>
         <w:pStyle w:val="Default"/>
-        <w:bidi w:val="0"/>
         <w:spacing w:line="400" w:lineRule="atLeast"/>
-        <w:ind w:left="0" w:right="0" w:firstLine="0"/>
-        <w:jc w:val="left"/>
         <w:rPr>
           <w:rFonts w:ascii="Times" w:cs="Times" w:hAnsi="Times" w:eastAsia="Times"/>
           <w:color w:val="d4d4d4"/>
           <w:sz w:val="26"/>
           <w:szCs w:val="26"/>
-          <w:shd w:val="clear" w:color="auto" w:fill="ffffff"/>
-          <w:rtl w:val="0"/>
-        </w:rPr>
-      </w:pPr>
-      <w:r>
-        <w:rPr>
-          <w:rFonts w:ascii="Times" w:hAnsi="Times"/>
-          <w:color w:val="d4d4d4"/>
-          <w:sz w:val="26"/>
-          <w:szCs w:val="26"/>
-          <w:shd w:val="clear" w:color="auto" w:fill="282f33"/>
-          <w:rtl w:val="0"/>
+          <w:u w:color="d4d4d4"/>
+          <w:shd w:val="clear" w:color="auto" w:fill="ffffff"/>
+        </w:rPr>
+      </w:pPr>
+      <w:r>
+        <w:rPr>
+          <w:rFonts w:ascii="Times" w:hAnsi="Times"/>
+          <w:color w:val="d4d4d4"/>
+          <w:sz w:val="26"/>
+          <w:szCs w:val="26"/>
+          <w:u w:color="d4d4d4"/>
+          <w:shd w:val="clear" w:color="auto" w:fill="282f33"/>
+          <w:rtl w:val="0"/>
+          <w:lang w:val="en-US"/>
         </w:rPr>
         <w:t xml:space="preserve">            </w:t>
       </w:r>
@@ -505,8 +511,10 @@
           <w:color w:val="a7c9de"/>
           <w:sz w:val="26"/>
           <w:szCs w:val="26"/>
-          <w:shd w:val="clear" w:color="auto" w:fill="282f33"/>
-          <w:rtl w:val="0"/>
+          <w:u w:color="a7c9de"/>
+          <w:shd w:val="clear" w:color="auto" w:fill="282f33"/>
+          <w:rtl w:val="0"/>
+          <w:lang w:val="en-US"/>
         </w:rPr>
         <w:t>age</w:t>
       </w:r>
@@ -516,8 +524,10 @@
           <w:color w:val="dcdcdc"/>
           <w:sz w:val="26"/>
           <w:szCs w:val="26"/>
-          <w:shd w:val="clear" w:color="auto" w:fill="282f33"/>
-          <w:rtl w:val="0"/>
+          <w:u w:color="dcdcdc"/>
+          <w:shd w:val="clear" w:color="auto" w:fill="282f33"/>
+          <w:rtl w:val="0"/>
+          <w:lang w:val="en-US"/>
         </w:rPr>
         <w:t>:</w:t>
       </w:r>
@@ -527,8 +537,10 @@
           <w:color w:val="d4d4d4"/>
           <w:sz w:val="26"/>
           <w:szCs w:val="26"/>
-          <w:shd w:val="clear" w:color="auto" w:fill="282f33"/>
-          <w:rtl w:val="0"/>
+          <w:u w:color="d4d4d4"/>
+          <w:shd w:val="clear" w:color="auto" w:fill="282f33"/>
+          <w:rtl w:val="0"/>
+          <w:lang w:val="en-US"/>
         </w:rPr>
         <w:t xml:space="preserve"> </w:t>
       </w:r>
@@ -538,8 +550,10 @@
           <w:color w:val="598da6"/>
           <w:sz w:val="26"/>
           <w:szCs w:val="26"/>
-          <w:shd w:val="clear" w:color="auto" w:fill="282f33"/>
-          <w:rtl w:val="0"/>
+          <w:u w:color="598da6"/>
+          <w:shd w:val="clear" w:color="auto" w:fill="282f33"/>
+          <w:rtl w:val="0"/>
+          <w:lang w:val="en-US"/>
         </w:rPr>
         <w:t>22</w:t>
       </w:r>
@@ -547,27 +561,26 @@
     <w:p>
       <w:pPr>
         <w:pStyle w:val="Default"/>
-        <w:bidi w:val="0"/>
         <w:spacing w:line="400" w:lineRule="atLeast"/>
-        <w:ind w:left="0" w:right="0" w:firstLine="0"/>
-        <w:jc w:val="left"/>
         <w:rPr>
           <w:rFonts w:ascii="Times" w:cs="Times" w:hAnsi="Times" w:eastAsia="Times"/>
           <w:color w:val="d4d4d4"/>
           <w:sz w:val="26"/>
           <w:szCs w:val="26"/>
-          <w:shd w:val="clear" w:color="auto" w:fill="ffffff"/>
-          <w:rtl w:val="0"/>
-        </w:rPr>
-      </w:pPr>
-      <w:r>
-        <w:rPr>
-          <w:rFonts w:ascii="Times" w:hAnsi="Times"/>
-          <w:color w:val="d4d4d4"/>
-          <w:sz w:val="26"/>
-          <w:szCs w:val="26"/>
-          <w:shd w:val="clear" w:color="auto" w:fill="282f33"/>
-          <w:rtl w:val="0"/>
+          <w:u w:color="d4d4d4"/>
+          <w:shd w:val="clear" w:color="auto" w:fill="ffffff"/>
+        </w:rPr>
+      </w:pPr>
+      <w:r>
+        <w:rPr>
+          <w:rFonts w:ascii="Times" w:hAnsi="Times"/>
+          <w:color w:val="d4d4d4"/>
+          <w:sz w:val="26"/>
+          <w:szCs w:val="26"/>
+          <w:u w:color="d4d4d4"/>
+          <w:shd w:val="clear" w:color="auto" w:fill="282f33"/>
+          <w:rtl w:val="0"/>
+          <w:lang w:val="en-US"/>
         </w:rPr>
         <w:t xml:space="preserve">        }</w:t>
       </w:r>
@@ -575,27 +588,26 @@
     <w:p>
       <w:pPr>
         <w:pStyle w:val="Default"/>
-        <w:bidi w:val="0"/>
         <w:spacing w:line="400" w:lineRule="atLeast"/>
-        <w:ind w:left="0" w:right="0" w:firstLine="0"/>
-        <w:jc w:val="left"/>
         <w:rPr>
           <w:rFonts w:ascii="Times" w:cs="Times" w:hAnsi="Times" w:eastAsia="Times"/>
           <w:color w:val="d4d4d4"/>
           <w:sz w:val="26"/>
           <w:szCs w:val="26"/>
-          <w:shd w:val="clear" w:color="auto" w:fill="ffffff"/>
-          <w:rtl w:val="0"/>
-        </w:rPr>
-      </w:pPr>
-      <w:r>
-        <w:rPr>
-          <w:rFonts w:ascii="Times" w:hAnsi="Times"/>
-          <w:color w:val="d4d4d4"/>
-          <w:sz w:val="26"/>
-          <w:szCs w:val="26"/>
-          <w:shd w:val="clear" w:color="auto" w:fill="282f33"/>
-          <w:rtl w:val="0"/>
+          <w:u w:color="d4d4d4"/>
+          <w:shd w:val="clear" w:color="auto" w:fill="ffffff"/>
+        </w:rPr>
+      </w:pPr>
+      <w:r>
+        <w:rPr>
+          <w:rFonts w:ascii="Times" w:hAnsi="Times"/>
+          <w:color w:val="d4d4d4"/>
+          <w:sz w:val="26"/>
+          <w:szCs w:val="26"/>
+          <w:u w:color="d4d4d4"/>
+          <w:shd w:val="clear" w:color="auto" w:fill="282f33"/>
+          <w:rtl w:val="0"/>
+          <w:lang w:val="en-US"/>
         </w:rPr>
         <w:t xml:space="preserve">    }</w:t>
       </w:r>
@@ -603,27 +615,26 @@
     <w:p>
       <w:pPr>
         <w:pStyle w:val="Default"/>
-        <w:bidi w:val="0"/>
         <w:spacing w:line="400" w:lineRule="atLeast"/>
-        <w:ind w:left="0" w:right="0" w:firstLine="0"/>
-        <w:jc w:val="left"/>
         <w:rPr>
           <w:rFonts w:ascii="Times" w:cs="Times" w:hAnsi="Times" w:eastAsia="Times"/>
           <w:color w:val="d4d4d4"/>
           <w:sz w:val="26"/>
           <w:szCs w:val="26"/>
-          <w:shd w:val="clear" w:color="auto" w:fill="ffffff"/>
-          <w:rtl w:val="0"/>
-        </w:rPr>
-      </w:pPr>
-      <w:r>
-        <w:rPr>
-          <w:rFonts w:ascii="Times" w:hAnsi="Times"/>
-          <w:color w:val="d4d4d4"/>
-          <w:sz w:val="26"/>
-          <w:szCs w:val="26"/>
-          <w:shd w:val="clear" w:color="auto" w:fill="282f33"/>
-          <w:rtl w:val="0"/>
+          <w:u w:color="d4d4d4"/>
+          <w:shd w:val="clear" w:color="auto" w:fill="ffffff"/>
+        </w:rPr>
+      </w:pPr>
+      <w:r>
+        <w:rPr>
+          <w:rFonts w:ascii="Times" w:hAnsi="Times"/>
+          <w:color w:val="d4d4d4"/>
+          <w:sz w:val="26"/>
+          <w:szCs w:val="26"/>
+          <w:u w:color="d4d4d4"/>
+          <w:shd w:val="clear" w:color="auto" w:fill="282f33"/>
+          <w:rtl w:val="0"/>
+          <w:lang w:val="en-US"/>
         </w:rPr>
         <w:t xml:space="preserve">    render () {</w:t>
       </w:r>
@@ -631,27 +642,26 @@
     <w:p>
       <w:pPr>
         <w:pStyle w:val="Default"/>
-        <w:bidi w:val="0"/>
         <w:spacing w:line="400" w:lineRule="atLeast"/>
-        <w:ind w:left="0" w:right="0" w:firstLine="0"/>
-        <w:jc w:val="left"/>
         <w:rPr>
           <w:rFonts w:ascii="Times" w:cs="Times" w:hAnsi="Times" w:eastAsia="Times"/>
           <w:color w:val="d4d4d4"/>
           <w:sz w:val="26"/>
           <w:szCs w:val="26"/>
-          <w:shd w:val="clear" w:color="auto" w:fill="ffffff"/>
-          <w:rtl w:val="0"/>
-        </w:rPr>
-      </w:pPr>
-      <w:r>
-        <w:rPr>
-          <w:rFonts w:ascii="Times" w:hAnsi="Times"/>
-          <w:color w:val="d4d4d4"/>
-          <w:sz w:val="26"/>
-          <w:szCs w:val="26"/>
-          <w:shd w:val="clear" w:color="auto" w:fill="282f33"/>
-          <w:rtl w:val="0"/>
+          <w:u w:color="d4d4d4"/>
+          <w:shd w:val="clear" w:color="auto" w:fill="ffffff"/>
+        </w:rPr>
+      </w:pPr>
+      <w:r>
+        <w:rPr>
+          <w:rFonts w:ascii="Times" w:hAnsi="Times"/>
+          <w:color w:val="d4d4d4"/>
+          <w:sz w:val="26"/>
+          <w:szCs w:val="26"/>
+          <w:u w:color="d4d4d4"/>
+          <w:shd w:val="clear" w:color="auto" w:fill="282f33"/>
+          <w:rtl w:val="0"/>
+          <w:lang w:val="en-US"/>
         </w:rPr>
         <w:t xml:space="preserve">    </w:t>
       </w:r>
@@ -661,6 +671,7 @@
           <w:color w:val="ea9b80"/>
           <w:sz w:val="26"/>
           <w:szCs w:val="26"/>
+          <w:u w:color="ea9b80"/>
           <w:shd w:val="clear" w:color="auto" w:fill="282f33"/>
           <w:rtl w:val="0"/>
           <w:lang w:val="en-US"/>
@@ -673,8 +684,10 @@
           <w:color w:val="d4d4d4"/>
           <w:sz w:val="26"/>
           <w:szCs w:val="26"/>
-          <w:shd w:val="clear" w:color="auto" w:fill="282f33"/>
-          <w:rtl w:val="0"/>
+          <w:u w:color="d4d4d4"/>
+          <w:shd w:val="clear" w:color="auto" w:fill="282f33"/>
+          <w:rtl w:val="0"/>
+          <w:lang w:val="en-US"/>
         </w:rPr>
         <w:t xml:space="preserve"> (</w:t>
       </w:r>
@@ -682,27 +695,26 @@
     <w:p>
       <w:pPr>
         <w:pStyle w:val="Default"/>
-        <w:bidi w:val="0"/>
         <w:spacing w:line="400" w:lineRule="atLeast"/>
-        <w:ind w:left="0" w:right="0" w:firstLine="0"/>
-        <w:jc w:val="left"/>
         <w:rPr>
           <w:rFonts w:ascii="Times" w:cs="Times" w:hAnsi="Times" w:eastAsia="Times"/>
           <w:color w:val="d4d4d4"/>
           <w:sz w:val="26"/>
           <w:szCs w:val="26"/>
-          <w:shd w:val="clear" w:color="auto" w:fill="ffffff"/>
-          <w:rtl w:val="0"/>
-        </w:rPr>
-      </w:pPr>
-      <w:r>
-        <w:rPr>
-          <w:rFonts w:ascii="Times" w:hAnsi="Times"/>
-          <w:color w:val="d4d4d4"/>
-          <w:sz w:val="26"/>
-          <w:szCs w:val="26"/>
-          <w:shd w:val="clear" w:color="auto" w:fill="282f33"/>
-          <w:rtl w:val="0"/>
+          <w:u w:color="d4d4d4"/>
+          <w:shd w:val="clear" w:color="auto" w:fill="ffffff"/>
+        </w:rPr>
+      </w:pPr>
+      <w:r>
+        <w:rPr>
+          <w:rFonts w:ascii="Times" w:hAnsi="Times"/>
+          <w:color w:val="d4d4d4"/>
+          <w:sz w:val="26"/>
+          <w:szCs w:val="26"/>
+          <w:u w:color="d4d4d4"/>
+          <w:shd w:val="clear" w:color="auto" w:fill="282f33"/>
+          <w:rtl w:val="0"/>
+          <w:lang w:val="en-US"/>
         </w:rPr>
         <w:t xml:space="preserve">        &lt;</w:t>
       </w:r>
@@ -712,6 +724,7 @@
           <w:color w:val="d9bb73"/>
           <w:sz w:val="26"/>
           <w:szCs w:val="26"/>
+          <w:u w:color="d9bb73"/>
           <w:shd w:val="clear" w:color="auto" w:fill="282f33"/>
           <w:rtl w:val="0"/>
           <w:lang w:val="it-IT"/>
@@ -724,8 +737,10 @@
           <w:color w:val="d4d4d4"/>
           <w:sz w:val="26"/>
           <w:szCs w:val="26"/>
-          <w:shd w:val="clear" w:color="auto" w:fill="282f33"/>
-          <w:rtl w:val="0"/>
+          <w:u w:color="d4d4d4"/>
+          <w:shd w:val="clear" w:color="auto" w:fill="282f33"/>
+          <w:rtl w:val="0"/>
+          <w:lang w:val="en-US"/>
         </w:rPr>
         <w:t>&gt;</w:t>
       </w:r>
@@ -733,27 +748,26 @@
     <w:p>
       <w:pPr>
         <w:pStyle w:val="Default"/>
-        <w:bidi w:val="0"/>
         <w:spacing w:line="400" w:lineRule="atLeast"/>
-        <w:ind w:left="0" w:right="0" w:firstLine="0"/>
-        <w:jc w:val="left"/>
         <w:rPr>
           <w:rFonts w:ascii="Times" w:cs="Times" w:hAnsi="Times" w:eastAsia="Times"/>
           <w:color w:val="d4d4d4"/>
           <w:sz w:val="26"/>
           <w:szCs w:val="26"/>
-          <w:shd w:val="clear" w:color="auto" w:fill="ffffff"/>
-          <w:rtl w:val="0"/>
-        </w:rPr>
-      </w:pPr>
-      <w:r>
-        <w:rPr>
-          <w:rFonts w:ascii="Times" w:hAnsi="Times"/>
-          <w:color w:val="d4d4d4"/>
-          <w:sz w:val="26"/>
-          <w:szCs w:val="26"/>
-          <w:shd w:val="clear" w:color="auto" w:fill="282f33"/>
-          <w:rtl w:val="0"/>
+          <w:u w:color="d4d4d4"/>
+          <w:shd w:val="clear" w:color="auto" w:fill="ffffff"/>
+        </w:rPr>
+      </w:pPr>
+      <w:r>
+        <w:rPr>
+          <w:rFonts w:ascii="Times" w:hAnsi="Times"/>
+          <w:color w:val="d4d4d4"/>
+          <w:sz w:val="26"/>
+          <w:szCs w:val="26"/>
+          <w:u w:color="d4d4d4"/>
+          <w:shd w:val="clear" w:color="auto" w:fill="282f33"/>
+          <w:rtl w:val="0"/>
+          <w:lang w:val="en-US"/>
         </w:rPr>
         <w:t xml:space="preserve">            &lt;</w:t>
       </w:r>
@@ -763,8 +777,10 @@
           <w:color w:val="d9bb73"/>
           <w:sz w:val="26"/>
           <w:szCs w:val="26"/>
-          <w:shd w:val="clear" w:color="auto" w:fill="282f33"/>
-          <w:rtl w:val="0"/>
+          <w:u w:color="d9bb73"/>
+          <w:shd w:val="clear" w:color="auto" w:fill="282f33"/>
+          <w:rtl w:val="0"/>
+          <w:lang w:val="en-US"/>
         </w:rPr>
         <w:t>h1</w:t>
       </w:r>
@@ -774,8 +790,10 @@
           <w:color w:val="d4d4d4"/>
           <w:sz w:val="26"/>
           <w:szCs w:val="26"/>
-          <w:shd w:val="clear" w:color="auto" w:fill="282f33"/>
-          <w:rtl w:val="0"/>
+          <w:u w:color="d4d4d4"/>
+          <w:shd w:val="clear" w:color="auto" w:fill="282f33"/>
+          <w:rtl w:val="0"/>
+          <w:lang w:val="en-US"/>
         </w:rPr>
         <w:t>&gt;</w:t>
       </w:r>
@@ -785,8 +803,10 @@
           <w:color w:val="dcdcdc"/>
           <w:sz w:val="26"/>
           <w:szCs w:val="26"/>
-          <w:shd w:val="clear" w:color="auto" w:fill="282f33"/>
-          <w:rtl w:val="0"/>
+          <w:u w:color="dcdcdc"/>
+          <w:shd w:val="clear" w:color="auto" w:fill="282f33"/>
+          <w:rtl w:val="0"/>
+          <w:lang w:val="en-US"/>
         </w:rPr>
         <w:t>{</w:t>
       </w:r>
@@ -796,6 +816,7 @@
           <w:color w:val="ea9b80"/>
           <w:sz w:val="26"/>
           <w:szCs w:val="26"/>
+          <w:u w:color="ea9b80"/>
           <w:shd w:val="clear" w:color="auto" w:fill="282f33"/>
           <w:rtl w:val="0"/>
           <w:lang w:val="en-US"/>
@@ -808,8 +829,10 @@
           <w:color w:val="dcdcdc"/>
           <w:sz w:val="26"/>
           <w:szCs w:val="26"/>
-          <w:shd w:val="clear" w:color="auto" w:fill="282f33"/>
-          <w:rtl w:val="0"/>
+          <w:u w:color="dcdcdc"/>
+          <w:shd w:val="clear" w:color="auto" w:fill="282f33"/>
+          <w:rtl w:val="0"/>
+          <w:lang w:val="en-US"/>
         </w:rPr>
         <w:t>.</w:t>
       </w:r>
@@ -819,6 +842,7 @@
           <w:color w:val="d4d4d4"/>
           <w:sz w:val="26"/>
           <w:szCs w:val="26"/>
+          <w:u w:color="d4d4d4"/>
           <w:shd w:val="clear" w:color="auto" w:fill="282f33"/>
           <w:rtl w:val="0"/>
           <w:lang w:val="en-US"/>
@@ -831,8 +855,10 @@
           <w:color w:val="dcdcdc"/>
           <w:sz w:val="26"/>
           <w:szCs w:val="26"/>
-          <w:shd w:val="clear" w:color="auto" w:fill="282f33"/>
-          <w:rtl w:val="0"/>
+          <w:u w:color="dcdcdc"/>
+          <w:shd w:val="clear" w:color="auto" w:fill="282f33"/>
+          <w:rtl w:val="0"/>
+          <w:lang w:val="en-US"/>
         </w:rPr>
         <w:t>.</w:t>
       </w:r>
@@ -842,8 +868,10 @@
           <w:color w:val="d4d4d4"/>
           <w:sz w:val="26"/>
           <w:szCs w:val="26"/>
-          <w:shd w:val="clear" w:color="auto" w:fill="282f33"/>
-          <w:rtl w:val="0"/>
+          <w:u w:color="d4d4d4"/>
+          <w:shd w:val="clear" w:color="auto" w:fill="282f33"/>
+          <w:rtl w:val="0"/>
+          <w:lang w:val="en-US"/>
         </w:rPr>
         <w:t>name</w:t>
       </w:r>
@@ -853,8 +881,10 @@
           <w:color w:val="dcdcdc"/>
           <w:sz w:val="26"/>
           <w:szCs w:val="26"/>
-          <w:shd w:val="clear" w:color="auto" w:fill="282f33"/>
-          <w:rtl w:val="0"/>
+          <w:u w:color="dcdcdc"/>
+          <w:shd w:val="clear" w:color="auto" w:fill="282f33"/>
+          <w:rtl w:val="0"/>
+          <w:lang w:val="en-US"/>
         </w:rPr>
         <w:t>}&lt;/</w:t>
       </w:r>
@@ -864,8 +894,10 @@
           <w:color w:val="d9bb73"/>
           <w:sz w:val="26"/>
           <w:szCs w:val="26"/>
-          <w:shd w:val="clear" w:color="auto" w:fill="282f33"/>
-          <w:rtl w:val="0"/>
+          <w:u w:color="d9bb73"/>
+          <w:shd w:val="clear" w:color="auto" w:fill="282f33"/>
+          <w:rtl w:val="0"/>
+          <w:lang w:val="en-US"/>
         </w:rPr>
         <w:t>h1</w:t>
       </w:r>
@@ -875,8 +907,10 @@
           <w:color w:val="dcdcdc"/>
           <w:sz w:val="26"/>
           <w:szCs w:val="26"/>
-          <w:shd w:val="clear" w:color="auto" w:fill="282f33"/>
-          <w:rtl w:val="0"/>
+          <w:u w:color="dcdcdc"/>
+          <w:shd w:val="clear" w:color="auto" w:fill="282f33"/>
+          <w:rtl w:val="0"/>
+          <w:lang w:val="en-US"/>
         </w:rPr>
         <w:t>&gt;</w:t>
       </w:r>
@@ -884,27 +918,26 @@
     <w:p>
       <w:pPr>
         <w:pStyle w:val="Default"/>
-        <w:bidi w:val="0"/>
         <w:spacing w:line="400" w:lineRule="atLeast"/>
-        <w:ind w:left="0" w:right="0" w:firstLine="0"/>
-        <w:jc w:val="left"/>
         <w:rPr>
           <w:rFonts w:ascii="Times" w:cs="Times" w:hAnsi="Times" w:eastAsia="Times"/>
           <w:color w:val="d4d4d4"/>
           <w:sz w:val="26"/>
           <w:szCs w:val="26"/>
-          <w:shd w:val="clear" w:color="auto" w:fill="ffffff"/>
-          <w:rtl w:val="0"/>
-        </w:rPr>
-      </w:pPr>
-      <w:r>
-        <w:rPr>
-          <w:rFonts w:ascii="Times" w:hAnsi="Times"/>
-          <w:color w:val="d4d4d4"/>
-          <w:sz w:val="26"/>
-          <w:szCs w:val="26"/>
-          <w:shd w:val="clear" w:color="auto" w:fill="282f33"/>
-          <w:rtl w:val="0"/>
+          <w:u w:color="d4d4d4"/>
+          <w:shd w:val="clear" w:color="auto" w:fill="ffffff"/>
+        </w:rPr>
+      </w:pPr>
+      <w:r>
+        <w:rPr>
+          <w:rFonts w:ascii="Times" w:hAnsi="Times"/>
+          <w:color w:val="d4d4d4"/>
+          <w:sz w:val="26"/>
+          <w:szCs w:val="26"/>
+          <w:u w:color="d4d4d4"/>
+          <w:shd w:val="clear" w:color="auto" w:fill="282f33"/>
+          <w:rtl w:val="0"/>
+          <w:lang w:val="en-US"/>
         </w:rPr>
         <w:t xml:space="preserve">            &lt;</w:t>
       </w:r>
@@ -914,8 +947,10 @@
           <w:color w:val="d9bb73"/>
           <w:sz w:val="26"/>
           <w:szCs w:val="26"/>
-          <w:shd w:val="clear" w:color="auto" w:fill="282f33"/>
-          <w:rtl w:val="0"/>
+          <w:u w:color="d9bb73"/>
+          <w:shd w:val="clear" w:color="auto" w:fill="282f33"/>
+          <w:rtl w:val="0"/>
+          <w:lang w:val="en-US"/>
         </w:rPr>
         <w:t>h3</w:t>
       </w:r>
@@ -925,8 +960,10 @@
           <w:color w:val="d4d4d4"/>
           <w:sz w:val="26"/>
           <w:szCs w:val="26"/>
-          <w:shd w:val="clear" w:color="auto" w:fill="282f33"/>
-          <w:rtl w:val="0"/>
+          <w:u w:color="d4d4d4"/>
+          <w:shd w:val="clear" w:color="auto" w:fill="282f33"/>
+          <w:rtl w:val="0"/>
+          <w:lang w:val="en-US"/>
         </w:rPr>
         <w:t>&gt;</w:t>
       </w:r>
@@ -936,8 +973,10 @@
           <w:color w:val="dcdcdc"/>
           <w:sz w:val="26"/>
           <w:szCs w:val="26"/>
-          <w:shd w:val="clear" w:color="auto" w:fill="282f33"/>
-          <w:rtl w:val="0"/>
+          <w:u w:color="dcdcdc"/>
+          <w:shd w:val="clear" w:color="auto" w:fill="282f33"/>
+          <w:rtl w:val="0"/>
+          <w:lang w:val="en-US"/>
         </w:rPr>
         <w:t>{</w:t>
       </w:r>
@@ -947,6 +986,7 @@
           <w:color w:val="ea9b80"/>
           <w:sz w:val="26"/>
           <w:szCs w:val="26"/>
+          <w:u w:color="ea9b80"/>
           <w:shd w:val="clear" w:color="auto" w:fill="282f33"/>
           <w:rtl w:val="0"/>
           <w:lang w:val="en-US"/>
@@ -959,8 +999,10 @@
           <w:color w:val="dcdcdc"/>
           <w:sz w:val="26"/>
           <w:szCs w:val="26"/>
-          <w:shd w:val="clear" w:color="auto" w:fill="282f33"/>
-          <w:rtl w:val="0"/>
+          <w:u w:color="dcdcdc"/>
+          <w:shd w:val="clear" w:color="auto" w:fill="282f33"/>
+          <w:rtl w:val="0"/>
+          <w:lang w:val="en-US"/>
         </w:rPr>
         <w:t>.</w:t>
       </w:r>
@@ -970,6 +1012,7 @@
           <w:color w:val="d4d4d4"/>
           <w:sz w:val="26"/>
           <w:szCs w:val="26"/>
+          <w:u w:color="d4d4d4"/>
           <w:shd w:val="clear" w:color="auto" w:fill="282f33"/>
           <w:rtl w:val="0"/>
           <w:lang w:val="en-US"/>
@@ -982,8 +1025,10 @@
           <w:color w:val="dcdcdc"/>
           <w:sz w:val="26"/>
           <w:szCs w:val="26"/>
-          <w:shd w:val="clear" w:color="auto" w:fill="282f33"/>
-          <w:rtl w:val="0"/>
+          <w:u w:color="dcdcdc"/>
+          <w:shd w:val="clear" w:color="auto" w:fill="282f33"/>
+          <w:rtl w:val="0"/>
+          <w:lang w:val="en-US"/>
         </w:rPr>
         <w:t>.</w:t>
       </w:r>
@@ -993,8 +1038,10 @@
           <w:color w:val="d4d4d4"/>
           <w:sz w:val="26"/>
           <w:szCs w:val="26"/>
-          <w:shd w:val="clear" w:color="auto" w:fill="282f33"/>
-          <w:rtl w:val="0"/>
+          <w:u w:color="d4d4d4"/>
+          <w:shd w:val="clear" w:color="auto" w:fill="282f33"/>
+          <w:rtl w:val="0"/>
+          <w:lang w:val="en-US"/>
         </w:rPr>
         <w:t>age</w:t>
       </w:r>
@@ -1004,8 +1051,10 @@
           <w:color w:val="dcdcdc"/>
           <w:sz w:val="26"/>
           <w:szCs w:val="26"/>
-          <w:shd w:val="clear" w:color="auto" w:fill="282f33"/>
-          <w:rtl w:val="0"/>
+          <w:u w:color="dcdcdc"/>
+          <w:shd w:val="clear" w:color="auto" w:fill="282f33"/>
+          <w:rtl w:val="0"/>
+          <w:lang w:val="en-US"/>
         </w:rPr>
         <w:t>}</w:t>
       </w:r>
@@ -1015,6 +1064,7 @@
           <w:color w:val="d4d4d4"/>
           <w:sz w:val="26"/>
           <w:szCs w:val="26"/>
+          <w:u w:color="d4d4d4"/>
           <w:shd w:val="clear" w:color="auto" w:fill="282f33"/>
           <w:rtl w:val="0"/>
           <w:lang w:val="en-US"/>
@@ -1027,8 +1077,10 @@
           <w:color w:val="dcdcdc"/>
           <w:sz w:val="26"/>
           <w:szCs w:val="26"/>
-          <w:shd w:val="clear" w:color="auto" w:fill="282f33"/>
-          <w:rtl w:val="0"/>
+          <w:u w:color="dcdcdc"/>
+          <w:shd w:val="clear" w:color="auto" w:fill="282f33"/>
+          <w:rtl w:val="0"/>
+          <w:lang w:val="en-US"/>
         </w:rPr>
         <w:t>&lt;/</w:t>
       </w:r>
@@ -1038,8 +1090,10 @@
           <w:color w:val="d9bb73"/>
           <w:sz w:val="26"/>
           <w:szCs w:val="26"/>
-          <w:shd w:val="clear" w:color="auto" w:fill="282f33"/>
-          <w:rtl w:val="0"/>
+          <w:u w:color="d9bb73"/>
+          <w:shd w:val="clear" w:color="auto" w:fill="282f33"/>
+          <w:rtl w:val="0"/>
+          <w:lang w:val="en-US"/>
         </w:rPr>
         <w:t>h3</w:t>
       </w:r>
@@ -1049,8 +1103,10 @@
           <w:color w:val="dcdcdc"/>
           <w:sz w:val="26"/>
           <w:szCs w:val="26"/>
-          <w:shd w:val="clear" w:color="auto" w:fill="282f33"/>
-          <w:rtl w:val="0"/>
+          <w:u w:color="dcdcdc"/>
+          <w:shd w:val="clear" w:color="auto" w:fill="282f33"/>
+          <w:rtl w:val="0"/>
+          <w:lang w:val="en-US"/>
         </w:rPr>
         <w:t>&gt;</w:t>
       </w:r>
@@ -1058,27 +1114,26 @@
     <w:p>
       <w:pPr>
         <w:pStyle w:val="Default"/>
-        <w:bidi w:val="0"/>
         <w:spacing w:line="400" w:lineRule="atLeast"/>
-        <w:ind w:left="0" w:right="0" w:firstLine="0"/>
-        <w:jc w:val="left"/>
         <w:rPr>
           <w:rFonts w:ascii="Times" w:cs="Times" w:hAnsi="Times" w:eastAsia="Times"/>
           <w:color w:val="d4d4d4"/>
           <w:sz w:val="26"/>
           <w:szCs w:val="26"/>
-          <w:shd w:val="clear" w:color="auto" w:fill="ffffff"/>
-          <w:rtl w:val="0"/>
-        </w:rPr>
-      </w:pPr>
-      <w:r>
-        <w:rPr>
-          <w:rFonts w:ascii="Times" w:hAnsi="Times"/>
-          <w:color w:val="d4d4d4"/>
-          <w:sz w:val="26"/>
-          <w:szCs w:val="26"/>
-          <w:shd w:val="clear" w:color="auto" w:fill="282f33"/>
-          <w:rtl w:val="0"/>
+          <w:u w:color="d4d4d4"/>
+          <w:shd w:val="clear" w:color="auto" w:fill="ffffff"/>
+        </w:rPr>
+      </w:pPr>
+      <w:r>
+        <w:rPr>
+          <w:rFonts w:ascii="Times" w:hAnsi="Times"/>
+          <w:color w:val="d4d4d4"/>
+          <w:sz w:val="26"/>
+          <w:szCs w:val="26"/>
+          <w:u w:color="d4d4d4"/>
+          <w:shd w:val="clear" w:color="auto" w:fill="282f33"/>
+          <w:rtl w:val="0"/>
+          <w:lang w:val="en-US"/>
         </w:rPr>
         <w:t xml:space="preserve">        </w:t>
       </w:r>
@@ -1088,8 +1143,10 @@
           <w:color w:val="dcdcdc"/>
           <w:sz w:val="26"/>
           <w:szCs w:val="26"/>
-          <w:shd w:val="clear" w:color="auto" w:fill="282f33"/>
-          <w:rtl w:val="0"/>
+          <w:u w:color="dcdcdc"/>
+          <w:shd w:val="clear" w:color="auto" w:fill="282f33"/>
+          <w:rtl w:val="0"/>
+          <w:lang w:val="en-US"/>
         </w:rPr>
         <w:t>&lt;/</w:t>
       </w:r>
@@ -1099,6 +1156,7 @@
           <w:color w:val="d9bb73"/>
           <w:sz w:val="26"/>
           <w:szCs w:val="26"/>
+          <w:u w:color="d9bb73"/>
           <w:shd w:val="clear" w:color="auto" w:fill="282f33"/>
           <w:rtl w:val="0"/>
           <w:lang w:val="it-IT"/>
@@ -1111,8 +1169,10 @@
           <w:color w:val="dcdcdc"/>
           <w:sz w:val="26"/>
           <w:szCs w:val="26"/>
-          <w:shd w:val="clear" w:color="auto" w:fill="282f33"/>
-          <w:rtl w:val="0"/>
+          <w:u w:color="dcdcdc"/>
+          <w:shd w:val="clear" w:color="auto" w:fill="282f33"/>
+          <w:rtl w:val="0"/>
+          <w:lang w:val="en-US"/>
         </w:rPr>
         <w:t>&gt;</w:t>
       </w:r>
@@ -1120,27 +1180,26 @@
     <w:p>
       <w:pPr>
         <w:pStyle w:val="Default"/>
-        <w:bidi w:val="0"/>
         <w:spacing w:line="400" w:lineRule="atLeast"/>
-        <w:ind w:left="0" w:right="0" w:firstLine="0"/>
-        <w:jc w:val="left"/>
         <w:rPr>
           <w:rFonts w:ascii="Times" w:cs="Times" w:hAnsi="Times" w:eastAsia="Times"/>
           <w:color w:val="d4d4d4"/>
           <w:sz w:val="26"/>
           <w:szCs w:val="26"/>
-          <w:shd w:val="clear" w:color="auto" w:fill="ffffff"/>
-          <w:rtl w:val="0"/>
-        </w:rPr>
-      </w:pPr>
-      <w:r>
-        <w:rPr>
-          <w:rFonts w:ascii="Times" w:hAnsi="Times"/>
-          <w:color w:val="d4d4d4"/>
-          <w:sz w:val="26"/>
-          <w:szCs w:val="26"/>
-          <w:shd w:val="clear" w:color="auto" w:fill="282f33"/>
-          <w:rtl w:val="0"/>
+          <w:u w:color="d4d4d4"/>
+          <w:shd w:val="clear" w:color="auto" w:fill="ffffff"/>
+        </w:rPr>
+      </w:pPr>
+      <w:r>
+        <w:rPr>
+          <w:rFonts w:ascii="Times" w:hAnsi="Times"/>
+          <w:color w:val="d4d4d4"/>
+          <w:sz w:val="26"/>
+          <w:szCs w:val="26"/>
+          <w:u w:color="d4d4d4"/>
+          <w:shd w:val="clear" w:color="auto" w:fill="282f33"/>
+          <w:rtl w:val="0"/>
+          <w:lang w:val="en-US"/>
         </w:rPr>
         <w:t xml:space="preserve">    )</w:t>
       </w:r>
@@ -1150,14 +1209,14 @@
           <w:color w:val="d4d4d4"/>
           <w:sz w:val="26"/>
           <w:szCs w:val="26"/>
-          <w:shd w:val="clear" w:color="auto" w:fill="282f33"/>
-          <w:rtl w:val="0"/>
+          <w:u w:color="d4d4d4"/>
+          <w:shd w:val="clear" w:color="auto" w:fill="282f33"/>
         </w:rPr>
         <w:drawing>
           <wp:anchor distT="152400" distB="152400" distL="152400" distR="152400" simplePos="0" relativeHeight="251659264" behindDoc="0" locked="0" layoutInCell="1" allowOverlap="1">
             <wp:simplePos x="0" y="0"/>
-            <wp:positionH relativeFrom="margin">
-              <wp:posOffset>1722903</wp:posOffset>
+            <wp:positionH relativeFrom="page">
+              <wp:posOffset>2637303</wp:posOffset>
             </wp:positionH>
             <wp:positionV relativeFrom="line">
               <wp:posOffset>432029</wp:posOffset>
@@ -1173,13 +1232,13 @@
                 <wp:lineTo x="0" y="0"/>
               </wp:wrapPolygon>
             </wp:wrapThrough>
-            <wp:docPr id="1073741825" name="officeArt object"/>
+            <wp:docPr id="1073741825" name="officeArt object" descr="Screen Shot 2019-05-08 at 1.45.57 PM.png"/>
             <wp:cNvGraphicFramePr/>
             <a:graphic xmlns:a="http://schemas.openxmlformats.org/drawingml/2006/main">
               <a:graphicData uri="http://schemas.openxmlformats.org/drawingml/2006/picture">
                 <pic:pic xmlns:pic="http://schemas.openxmlformats.org/drawingml/2006/picture">
                   <pic:nvPicPr>
-                    <pic:cNvPr id="1073741825" name="Screen Shot 2019-05-08 at 1.45.57 PM.png"/>
+                    <pic:cNvPr id="1073741825" name="Screen Shot 2019-05-08 at 1.45.57 PM.png" descr="Screen Shot 2019-05-08 at 1.45.57 PM.png"/>
                     <pic:cNvPicPr>
                       <a:picLocks noChangeAspect="1"/>
                     </pic:cNvPicPr>
@@ -1218,8 +1277,10 @@
           <w:color w:val="d4d4d4"/>
           <w:sz w:val="26"/>
           <w:szCs w:val="26"/>
-          <w:shd w:val="clear" w:color="auto" w:fill="282f33"/>
-          <w:rtl w:val="0"/>
+          <w:u w:color="d4d4d4"/>
+          <w:shd w:val="clear" w:color="auto" w:fill="282f33"/>
+          <w:rtl w:val="0"/>
+          <w:lang w:val="en-US"/>
         </w:rPr>
         <w:t xml:space="preserve">    </w:t>
       </w:r>
@@ -1227,27 +1288,26 @@
     <w:p>
       <w:pPr>
         <w:pStyle w:val="Default"/>
-        <w:bidi w:val="0"/>
         <w:spacing w:line="400" w:lineRule="atLeast"/>
-        <w:ind w:left="0" w:right="0" w:firstLine="0"/>
-        <w:jc w:val="left"/>
         <w:rPr>
           <w:rFonts w:ascii="Times" w:cs="Times" w:hAnsi="Times" w:eastAsia="Times"/>
           <w:color w:val="d4d4d4"/>
           <w:sz w:val="26"/>
           <w:szCs w:val="26"/>
-          <w:shd w:val="clear" w:color="auto" w:fill="ffffff"/>
-          <w:rtl w:val="0"/>
-        </w:rPr>
-      </w:pPr>
-      <w:r>
-        <w:rPr>
-          <w:rFonts w:ascii="Times" w:hAnsi="Times"/>
-          <w:color w:val="d4d4d4"/>
-          <w:sz w:val="26"/>
-          <w:szCs w:val="26"/>
-          <w:shd w:val="clear" w:color="auto" w:fill="282f33"/>
-          <w:rtl w:val="0"/>
+          <w:u w:color="d4d4d4"/>
+          <w:shd w:val="clear" w:color="auto" w:fill="ffffff"/>
+        </w:rPr>
+      </w:pPr>
+      <w:r>
+        <w:rPr>
+          <w:rFonts w:ascii="Times" w:hAnsi="Times"/>
+          <w:color w:val="d4d4d4"/>
+          <w:sz w:val="26"/>
+          <w:szCs w:val="26"/>
+          <w:u w:color="d4d4d4"/>
+          <w:shd w:val="clear" w:color="auto" w:fill="282f33"/>
+          <w:rtl w:val="0"/>
+          <w:lang w:val="en-US"/>
         </w:rPr>
         <w:t xml:space="preserve">    }</w:t>
       </w:r>
@@ -1255,27 +1315,26 @@
     <w:p>
       <w:pPr>
         <w:pStyle w:val="Default"/>
-        <w:bidi w:val="0"/>
         <w:spacing w:line="400" w:lineRule="atLeast"/>
-        <w:ind w:left="0" w:right="0" w:firstLine="0"/>
-        <w:jc w:val="left"/>
         <w:rPr>
           <w:rFonts w:ascii="Times" w:cs="Times" w:hAnsi="Times" w:eastAsia="Times"/>
           <w:color w:val="d4d4d4"/>
           <w:sz w:val="26"/>
           <w:szCs w:val="26"/>
-          <w:shd w:val="clear" w:color="auto" w:fill="ffffff"/>
-          <w:rtl w:val="0"/>
-        </w:rPr>
-      </w:pPr>
-      <w:r>
-        <w:rPr>
-          <w:rFonts w:ascii="Times" w:hAnsi="Times"/>
-          <w:color w:val="d4d4d4"/>
-          <w:sz w:val="26"/>
-          <w:szCs w:val="26"/>
-          <w:shd w:val="clear" w:color="auto" w:fill="282f33"/>
-          <w:rtl w:val="0"/>
+          <w:u w:color="d4d4d4"/>
+          <w:shd w:val="clear" w:color="auto" w:fill="ffffff"/>
+        </w:rPr>
+      </w:pPr>
+      <w:r>
+        <w:rPr>
+          <w:rFonts w:ascii="Times" w:hAnsi="Times"/>
+          <w:color w:val="d4d4d4"/>
+          <w:sz w:val="26"/>
+          <w:szCs w:val="26"/>
+          <w:u w:color="d4d4d4"/>
+          <w:shd w:val="clear" w:color="auto" w:fill="282f33"/>
+          <w:rtl w:val="0"/>
+          <w:lang w:val="en-US"/>
         </w:rPr>
         <w:t>}</w:t>
       </w:r>
@@ -1283,156 +1342,109 @@
     <w:p>
       <w:pPr>
         <w:pStyle w:val="Default"/>
-        <w:bidi w:val="0"/>
         <w:spacing w:line="400" w:lineRule="atLeast"/>
-        <w:ind w:left="0" w:right="0" w:firstLine="0"/>
-        <w:jc w:val="left"/>
         <w:rPr>
           <w:rFonts w:ascii="Times" w:cs="Times" w:hAnsi="Times" w:eastAsia="Times"/>
           <w:color w:val="d4d4d4"/>
           <w:sz w:val="26"/>
           <w:szCs w:val="26"/>
-          <w:shd w:val="clear" w:color="auto" w:fill="ffffff"/>
-          <w:rtl w:val="0"/>
-        </w:rPr>
-      </w:pPr>
-    </w:p>
-    <w:p>
-      <w:pPr>
-        <w:pStyle w:val="Default"/>
-        <w:bidi w:val="0"/>
+          <w:u w:color="d4d4d4"/>
+          <w:shd w:val="clear" w:color="auto" w:fill="ffffff"/>
+        </w:rPr>
+      </w:pPr>
+    </w:p>
+    <w:p>
+      <w:pPr>
+        <w:pStyle w:val="Default"/>
         <w:spacing w:line="400" w:lineRule="atLeast"/>
-        <w:ind w:left="0" w:right="0" w:firstLine="0"/>
-        <w:jc w:val="left"/>
-        <w:rPr>
-          <w:rFonts w:ascii="Helvetica Neue" w:cs="Helvetica Neue" w:hAnsi="Helvetica Neue" w:eastAsia="Helvetica Neue"/>
+        <w:rPr>
           <w:b w:val="1"/>
           <w:bCs w:val="1"/>
           <w:color w:val="d4d4d4"/>
           <w:sz w:val="26"/>
           <w:szCs w:val="26"/>
-          <w:shd w:val="clear" w:color="auto" w:fill="282f33"/>
-          <w:rtl w:val="0"/>
-        </w:rPr>
-      </w:pPr>
-    </w:p>
-    <w:p>
-      <w:pPr>
-        <w:pStyle w:val="Default"/>
-        <w:bidi w:val="0"/>
+          <w:u w:color="d4d4d4"/>
+          <w:shd w:val="clear" w:color="auto" w:fill="282f33"/>
+        </w:rPr>
+      </w:pPr>
+    </w:p>
+    <w:p>
+      <w:pPr>
+        <w:pStyle w:val="Default"/>
         <w:spacing w:line="480" w:lineRule="auto"/>
-        <w:ind w:left="0" w:right="0" w:firstLine="0"/>
-        <w:jc w:val="left"/>
-        <w:rPr>
-          <w:u w:color="000000"/>
-          <w:shd w:val="clear" w:color="auto" w:fill="ffffff"/>
-          <w:rtl w:val="0"/>
-          <w:lang w:val="en-US"/>
-        </w:rPr>
-      </w:pPr>
-    </w:p>
-    <w:p>
-      <w:pPr>
-        <w:pStyle w:val="Default"/>
-        <w:bidi w:val="0"/>
+        <w:rPr>
+          <w:u w:color="000000"/>
+          <w:shd w:val="clear" w:color="auto" w:fill="ffffff"/>
+        </w:rPr>
+      </w:pPr>
+    </w:p>
+    <w:p>
+      <w:pPr>
+        <w:pStyle w:val="Default"/>
         <w:spacing w:line="480" w:lineRule="auto"/>
-        <w:ind w:left="0" w:right="0" w:firstLine="0"/>
-        <w:jc w:val="left"/>
-        <w:rPr>
-          <w:u w:color="000000"/>
-          <w:shd w:val="clear" w:color="auto" w:fill="ffffff"/>
-          <w:rtl w:val="0"/>
-          <w:lang w:val="en-US"/>
-        </w:rPr>
-      </w:pPr>
-    </w:p>
-    <w:p>
-      <w:pPr>
-        <w:pStyle w:val="Default"/>
-        <w:bidi w:val="0"/>
+        <w:rPr>
+          <w:u w:color="000000"/>
+          <w:shd w:val="clear" w:color="auto" w:fill="ffffff"/>
+        </w:rPr>
+      </w:pPr>
+    </w:p>
+    <w:p>
+      <w:pPr>
+        <w:pStyle w:val="Default"/>
         <w:spacing w:line="480" w:lineRule="auto"/>
-        <w:ind w:left="0" w:right="0" w:firstLine="0"/>
-        <w:jc w:val="left"/>
-        <w:rPr>
-          <w:u w:color="000000"/>
-          <w:shd w:val="clear" w:color="auto" w:fill="ffffff"/>
-          <w:rtl w:val="0"/>
-          <w:lang w:val="en-US"/>
-        </w:rPr>
-      </w:pPr>
-    </w:p>
-    <w:p>
-      <w:pPr>
-        <w:pStyle w:val="Default"/>
-        <w:bidi w:val="0"/>
+        <w:rPr>
+          <w:u w:color="000000"/>
+          <w:shd w:val="clear" w:color="auto" w:fill="ffffff"/>
+        </w:rPr>
+      </w:pPr>
+    </w:p>
+    <w:p>
+      <w:pPr>
+        <w:pStyle w:val="Default"/>
         <w:spacing w:line="480" w:lineRule="auto"/>
-        <w:ind w:left="0" w:right="0" w:firstLine="0"/>
-        <w:jc w:val="left"/>
-        <w:rPr>
-          <w:u w:color="000000"/>
-          <w:shd w:val="clear" w:color="auto" w:fill="ffffff"/>
-          <w:rtl w:val="0"/>
-          <w:lang w:val="en-US"/>
-        </w:rPr>
-      </w:pPr>
-    </w:p>
-    <w:p>
-      <w:pPr>
-        <w:pStyle w:val="Default"/>
-        <w:bidi w:val="0"/>
+        <w:rPr>
+          <w:u w:color="000000"/>
+          <w:shd w:val="clear" w:color="auto" w:fill="ffffff"/>
+        </w:rPr>
+      </w:pPr>
+    </w:p>
+    <w:p>
+      <w:pPr>
+        <w:pStyle w:val="Default"/>
         <w:spacing w:line="480" w:lineRule="auto"/>
-        <w:ind w:left="0" w:right="0" w:firstLine="0"/>
-        <w:jc w:val="left"/>
-        <w:rPr>
-          <w:u w:color="000000"/>
-          <w:shd w:val="clear" w:color="auto" w:fill="ffffff"/>
-          <w:rtl w:val="0"/>
-          <w:lang w:val="en-US"/>
-        </w:rPr>
-      </w:pPr>
-    </w:p>
-    <w:p>
-      <w:pPr>
-        <w:pStyle w:val="Default"/>
-        <w:bidi w:val="0"/>
+        <w:rPr>
+          <w:u w:color="000000"/>
+          <w:shd w:val="clear" w:color="auto" w:fill="ffffff"/>
+        </w:rPr>
+      </w:pPr>
+    </w:p>
+    <w:p>
+      <w:pPr>
+        <w:pStyle w:val="Default"/>
         <w:spacing w:line="480" w:lineRule="auto"/>
-        <w:ind w:left="0" w:right="0" w:firstLine="0"/>
-        <w:jc w:val="left"/>
-        <w:rPr>
-          <w:u w:color="000000"/>
-          <w:shd w:val="clear" w:color="auto" w:fill="ffffff"/>
-          <w:rtl w:val="0"/>
-          <w:lang w:val="en-US"/>
-        </w:rPr>
-      </w:pPr>
-    </w:p>
-    <w:p>
-      <w:pPr>
-        <w:pStyle w:val="Default"/>
-        <w:bidi w:val="0"/>
+        <w:rPr>
+          <w:u w:color="000000"/>
+          <w:shd w:val="clear" w:color="auto" w:fill="ffffff"/>
+        </w:rPr>
+      </w:pPr>
+    </w:p>
+    <w:p>
+      <w:pPr>
+        <w:pStyle w:val="Default"/>
         <w:spacing w:line="480" w:lineRule="auto"/>
-        <w:ind w:left="0" w:right="0" w:firstLine="0"/>
-        <w:jc w:val="left"/>
-        <w:rPr>
-          <w:u w:color="000000"/>
-          <w:shd w:val="clear" w:color="auto" w:fill="ffffff"/>
-          <w:rtl w:val="0"/>
-          <w:lang w:val="en-US"/>
-        </w:rPr>
-      </w:pPr>
-    </w:p>
-    <w:p>
-      <w:pPr>
-        <w:pStyle w:val="Default"/>
-        <w:bidi w:val="0"/>
+        <w:rPr>
+          <w:u w:color="000000"/>
+          <w:shd w:val="clear" w:color="auto" w:fill="ffffff"/>
+        </w:rPr>
+      </w:pPr>
+    </w:p>
+    <w:p>
+      <w:pPr>
+        <w:pStyle w:val="Default"/>
         <w:spacing w:line="480" w:lineRule="auto"/>
-        <w:ind w:left="0" w:right="0" w:firstLine="0"/>
-        <w:jc w:val="left"/>
-        <w:rPr>
-          <w:u w:color="000000"/>
-          <w:shd w:val="clear" w:color="auto" w:fill="ffffff"/>
-          <w:rtl w:val="0"/>
-          <w:lang w:val="en-US"/>
+        <w:rPr>
+          <w:u w:color="000000"/>
+          <w:shd w:val="clear" w:color="auto" w:fill="ffffff"/>
         </w:rPr>
       </w:pPr>
       <w:r>
@@ -1484,30 +1496,20 @@
     <w:p>
       <w:pPr>
         <w:pStyle w:val="Default"/>
-        <w:bidi w:val="0"/>
         <w:spacing w:line="480" w:lineRule="auto"/>
-        <w:ind w:left="0" w:right="0" w:firstLine="0"/>
-        <w:jc w:val="left"/>
-        <w:rPr>
-          <w:u w:color="000000"/>
-          <w:shd w:val="clear" w:color="auto" w:fill="ffffff"/>
-          <w:rtl w:val="0"/>
-          <w:lang w:val="en-US"/>
-        </w:rPr>
-      </w:pPr>
-    </w:p>
-    <w:p>
-      <w:pPr>
-        <w:pStyle w:val="Default"/>
-        <w:bidi w:val="0"/>
+        <w:rPr>
+          <w:u w:color="000000"/>
+          <w:shd w:val="clear" w:color="auto" w:fill="ffffff"/>
+        </w:rPr>
+      </w:pPr>
+    </w:p>
+    <w:p>
+      <w:pPr>
+        <w:pStyle w:val="Default"/>
         <w:spacing w:line="480" w:lineRule="auto"/>
-        <w:ind w:left="0" w:right="0" w:firstLine="0"/>
-        <w:jc w:val="left"/>
-        <w:rPr>
-          <w:u w:color="000000"/>
-          <w:shd w:val="clear" w:color="auto" w:fill="ffffff"/>
-          <w:rtl w:val="0"/>
-          <w:lang w:val="en-US"/>
+        <w:rPr>
+          <w:u w:color="000000"/>
+          <w:shd w:val="clear" w:color="auto" w:fill="ffffff"/>
         </w:rPr>
       </w:pPr>
       <w:r>
@@ -1559,19 +1561,17 @@
         <w:rPr>
           <w:u w:color="000000"/>
           <w:shd w:val="clear" w:color="auto" w:fill="ffffff"/>
-          <w:rtl w:val="0"/>
-          <w:lang w:val="en-US"/>
         </w:rPr>
         <w:drawing>
           <wp:anchor distT="152400" distB="152400" distL="152400" distR="152400" simplePos="0" relativeHeight="251660288" behindDoc="0" locked="0" layoutInCell="1" allowOverlap="1">
             <wp:simplePos x="0" y="0"/>
-            <wp:positionH relativeFrom="margin">
-              <wp:posOffset>-6349</wp:posOffset>
+            <wp:positionH relativeFrom="page">
+              <wp:posOffset>908051</wp:posOffset>
             </wp:positionH>
             <wp:positionV relativeFrom="line">
-              <wp:posOffset>201761</wp:posOffset>
+              <wp:posOffset>201760</wp:posOffset>
             </wp:positionV>
-            <wp:extent cx="5943600" cy="2952157"/>
+            <wp:extent cx="5943600" cy="2952158"/>
             <wp:effectExtent l="0" t="0" r="0" b="0"/>
             <wp:wrapThrough wrapText="bothSides" distL="152400" distR="152400">
               <wp:wrapPolygon edited="1">
@@ -1582,13 +1582,13 @@
                 <wp:lineTo x="0" y="0"/>
               </wp:wrapPolygon>
             </wp:wrapThrough>
-            <wp:docPr id="1073741826" name="officeArt object"/>
+            <wp:docPr id="1073741826" name="officeArt object" descr="Screen Shot 2019-05-08 at 1.57.08 PM.png"/>
             <wp:cNvGraphicFramePr/>
             <a:graphic xmlns:a="http://schemas.openxmlformats.org/drawingml/2006/main">
               <a:graphicData uri="http://schemas.openxmlformats.org/drawingml/2006/picture">
                 <pic:pic xmlns:pic="http://schemas.openxmlformats.org/drawingml/2006/picture">
                   <pic:nvPicPr>
-                    <pic:cNvPr id="1073741826" name="Screen Shot 2019-05-08 at 1.57.08 PM.png"/>
+                    <pic:cNvPr id="1073741826" name="Screen Shot 2019-05-08 at 1.57.08 PM.png" descr="Screen Shot 2019-05-08 at 1.57.08 PM.png"/>
                     <pic:cNvPicPr>
                       <a:picLocks noChangeAspect="1"/>
                     </pic:cNvPicPr>
@@ -1604,7 +1604,7 @@
                   <pic:spPr>
                     <a:xfrm>
                       <a:off x="0" y="0"/>
-                      <a:ext cx="5943600" cy="2952157"/>
+                      <a:ext cx="5943600" cy="2952158"/>
                     </a:xfrm>
                     <a:prstGeom prst="rect">
                       <a:avLst/>
@@ -1652,30 +1652,20 @@
     <w:p>
       <w:pPr>
         <w:pStyle w:val="Default"/>
-        <w:bidi w:val="0"/>
         <w:spacing w:line="480" w:lineRule="auto"/>
-        <w:ind w:left="0" w:right="0" w:firstLine="0"/>
-        <w:jc w:val="left"/>
-        <w:rPr>
-          <w:u w:color="000000"/>
-          <w:shd w:val="clear" w:color="auto" w:fill="ffffff"/>
-          <w:rtl w:val="0"/>
-          <w:lang w:val="en-US"/>
-        </w:rPr>
-      </w:pPr>
-    </w:p>
-    <w:p>
-      <w:pPr>
-        <w:pStyle w:val="Default"/>
-        <w:bidi w:val="0"/>
+        <w:rPr>
+          <w:u w:color="000000"/>
+          <w:shd w:val="clear" w:color="auto" w:fill="ffffff"/>
+        </w:rPr>
+      </w:pPr>
+    </w:p>
+    <w:p>
+      <w:pPr>
+        <w:pStyle w:val="Default"/>
         <w:spacing w:line="480" w:lineRule="auto"/>
-        <w:ind w:left="0" w:right="0" w:firstLine="0"/>
-        <w:jc w:val="left"/>
-        <w:rPr>
-          <w:u w:color="000000"/>
-          <w:shd w:val="clear" w:color="auto" w:fill="ffffff"/>
-          <w:rtl w:val="0"/>
-          <w:lang w:val="en-US"/>
+        <w:rPr>
+          <w:u w:color="000000"/>
+          <w:shd w:val="clear" w:color="auto" w:fill="ffffff"/>
         </w:rPr>
       </w:pPr>
       <w:r>
@@ -1745,30 +1735,20 @@
     <w:p>
       <w:pPr>
         <w:pStyle w:val="Default"/>
-        <w:bidi w:val="0"/>
         <w:spacing w:line="480" w:lineRule="auto"/>
-        <w:ind w:left="0" w:right="0" w:firstLine="0"/>
-        <w:jc w:val="left"/>
-        <w:rPr>
-          <w:u w:color="000000"/>
-          <w:shd w:val="clear" w:color="auto" w:fill="ffffff"/>
-          <w:rtl w:val="0"/>
-          <w:lang w:val="en-US"/>
-        </w:rPr>
-      </w:pPr>
-    </w:p>
-    <w:p>
-      <w:pPr>
-        <w:pStyle w:val="Default"/>
-        <w:bidi w:val="0"/>
+        <w:rPr>
+          <w:u w:color="000000"/>
+          <w:shd w:val="clear" w:color="auto" w:fill="ffffff"/>
+        </w:rPr>
+      </w:pPr>
+    </w:p>
+    <w:p>
+      <w:pPr>
+        <w:pStyle w:val="Default"/>
         <w:spacing w:line="480" w:lineRule="auto"/>
-        <w:ind w:left="0" w:right="0" w:firstLine="0"/>
-        <w:jc w:val="left"/>
-        <w:rPr>
-          <w:u w:color="000000"/>
-          <w:shd w:val="clear" w:color="auto" w:fill="ffffff"/>
-          <w:rtl w:val="0"/>
-          <w:lang w:val="en-US"/>
+        <w:rPr>
+          <w:u w:color="000000"/>
+          <w:shd w:val="clear" w:color="auto" w:fill="ffffff"/>
         </w:rPr>
       </w:pPr>
       <w:r>
@@ -1838,30 +1818,20 @@
     <w:p>
       <w:pPr>
         <w:pStyle w:val="Default"/>
-        <w:bidi w:val="0"/>
         <w:spacing w:line="480" w:lineRule="auto"/>
-        <w:ind w:left="0" w:right="0" w:firstLine="0"/>
-        <w:jc w:val="left"/>
-        <w:rPr>
-          <w:u w:color="000000"/>
-          <w:shd w:val="clear" w:color="auto" w:fill="ffffff"/>
-          <w:rtl w:val="0"/>
-          <w:lang w:val="en-US"/>
-        </w:rPr>
-      </w:pPr>
-    </w:p>
-    <w:p>
-      <w:pPr>
-        <w:pStyle w:val="Default"/>
-        <w:bidi w:val="0"/>
+        <w:rPr>
+          <w:u w:color="000000"/>
+          <w:shd w:val="clear" w:color="auto" w:fill="ffffff"/>
+        </w:rPr>
+      </w:pPr>
+    </w:p>
+    <w:p>
+      <w:pPr>
+        <w:pStyle w:val="Default"/>
         <w:spacing w:line="480" w:lineRule="auto"/>
-        <w:ind w:left="0" w:right="0" w:firstLine="0"/>
-        <w:jc w:val="left"/>
-        <w:rPr>
-          <w:u w:color="000000"/>
-          <w:shd w:val="clear" w:color="auto" w:fill="ffffff"/>
-          <w:rtl w:val="0"/>
-          <w:lang w:val="en-US"/>
+        <w:rPr>
+          <w:u w:color="000000"/>
+          <w:shd w:val="clear" w:color="auto" w:fill="ffffff"/>
         </w:rPr>
       </w:pPr>
       <w:r>
@@ -1895,30 +1865,20 @@
     <w:p>
       <w:pPr>
         <w:pStyle w:val="Default"/>
-        <w:bidi w:val="0"/>
         <w:spacing w:line="480" w:lineRule="auto"/>
-        <w:ind w:left="0" w:right="0" w:firstLine="0"/>
-        <w:jc w:val="left"/>
-        <w:rPr>
-          <w:u w:color="000000"/>
-          <w:shd w:val="clear" w:color="auto" w:fill="ffffff"/>
-          <w:rtl w:val="0"/>
-          <w:lang w:val="en-US"/>
-        </w:rPr>
-      </w:pPr>
-    </w:p>
-    <w:p>
-      <w:pPr>
-        <w:pStyle w:val="Default"/>
-        <w:bidi w:val="0"/>
+        <w:rPr>
+          <w:u w:color="000000"/>
+          <w:shd w:val="clear" w:color="auto" w:fill="ffffff"/>
+        </w:rPr>
+      </w:pPr>
+    </w:p>
+    <w:p>
+      <w:pPr>
+        <w:pStyle w:val="Default"/>
         <w:spacing w:line="480" w:lineRule="auto"/>
-        <w:ind w:left="0" w:right="0" w:firstLine="0"/>
-        <w:jc w:val="left"/>
-        <w:rPr>
-          <w:u w:color="000000"/>
-          <w:shd w:val="clear" w:color="auto" w:fill="ffffff"/>
-          <w:rtl w:val="0"/>
-          <w:lang w:val="en-US"/>
+        <w:rPr>
+          <w:u w:color="000000"/>
+          <w:shd w:val="clear" w:color="auto" w:fill="ffffff"/>
         </w:rPr>
       </w:pPr>
       <w:r>
@@ -1970,17 +1930,14 @@
     <w:p>
       <w:pPr>
         <w:pStyle w:val="Default"/>
-        <w:bidi w:val="0"/>
         <w:spacing w:line="400" w:lineRule="atLeast"/>
-        <w:ind w:left="0" w:right="0" w:firstLine="0"/>
-        <w:jc w:val="left"/>
         <w:rPr>
           <w:rFonts w:ascii="Times" w:cs="Times" w:hAnsi="Times" w:eastAsia="Times"/>
           <w:color w:val="d4d4d4"/>
           <w:sz w:val="26"/>
           <w:szCs w:val="26"/>
-          <w:shd w:val="clear" w:color="auto" w:fill="ffffff"/>
-          <w:rtl w:val="0"/>
+          <w:u w:color="d4d4d4"/>
+          <w:shd w:val="clear" w:color="auto" w:fill="ffffff"/>
         </w:rPr>
       </w:pPr>
       <w:r>
@@ -1989,6 +1946,7 @@
           <w:color w:val="ea9b80"/>
           <w:sz w:val="26"/>
           <w:szCs w:val="26"/>
+          <w:u w:color="ea9b80"/>
           <w:shd w:val="clear" w:color="auto" w:fill="282f33"/>
           <w:rtl w:val="0"/>
           <w:lang w:val="it-IT"/>
@@ -2001,6 +1959,7 @@
           <w:color w:val="d4d4d4"/>
           <w:sz w:val="26"/>
           <w:szCs w:val="26"/>
+          <w:u w:color="d4d4d4"/>
           <w:shd w:val="clear" w:color="auto" w:fill="282f33"/>
           <w:rtl w:val="0"/>
           <w:lang w:val="en-US"/>
@@ -2013,6 +1972,7 @@
           <w:color w:val="ea9b80"/>
           <w:sz w:val="26"/>
           <w:szCs w:val="26"/>
+          <w:u w:color="ea9b80"/>
           <w:shd w:val="clear" w:color="auto" w:fill="282f33"/>
           <w:rtl w:val="0"/>
           <w:lang w:val="en-US"/>
@@ -2025,6 +1985,7 @@
           <w:color w:val="d4d4d4"/>
           <w:sz w:val="26"/>
           <w:szCs w:val="26"/>
+          <w:u w:color="d4d4d4"/>
           <w:shd w:val="clear" w:color="auto" w:fill="282f33"/>
           <w:rtl w:val="0"/>
           <w:lang w:val="en-US"/>
@@ -2037,8 +1998,10 @@
           <w:color w:val="dcdcdc"/>
           <w:sz w:val="26"/>
           <w:szCs w:val="26"/>
-          <w:shd w:val="clear" w:color="auto" w:fill="282f33"/>
-          <w:rtl w:val="0"/>
+          <w:u w:color="dcdcdc"/>
+          <w:shd w:val="clear" w:color="auto" w:fill="282f33"/>
+          <w:rtl w:val="0"/>
+          <w:lang w:val="en-US"/>
         </w:rPr>
         <w:t>.</w:t>
       </w:r>
@@ -2048,6 +2011,7 @@
           <w:color w:val="d4d4d4"/>
           <w:sz w:val="26"/>
           <w:szCs w:val="26"/>
+          <w:u w:color="d4d4d4"/>
           <w:shd w:val="clear" w:color="auto" w:fill="282f33"/>
           <w:rtl w:val="0"/>
           <w:lang w:val="en-US"/>
@@ -2058,27 +2022,26 @@
     <w:p>
       <w:pPr>
         <w:pStyle w:val="Default"/>
-        <w:bidi w:val="0"/>
         <w:spacing w:line="400" w:lineRule="atLeast"/>
-        <w:ind w:left="0" w:right="0" w:firstLine="0"/>
-        <w:jc w:val="left"/>
         <w:rPr>
           <w:rFonts w:ascii="Times" w:cs="Times" w:hAnsi="Times" w:eastAsia="Times"/>
           <w:color w:val="d4d4d4"/>
           <w:sz w:val="26"/>
           <w:szCs w:val="26"/>
-          <w:shd w:val="clear" w:color="auto" w:fill="ffffff"/>
-          <w:rtl w:val="0"/>
-        </w:rPr>
-      </w:pPr>
-      <w:r>
-        <w:rPr>
-          <w:rFonts w:ascii="Times" w:hAnsi="Times"/>
-          <w:color w:val="d4d4d4"/>
-          <w:sz w:val="26"/>
-          <w:szCs w:val="26"/>
-          <w:shd w:val="clear" w:color="auto" w:fill="282f33"/>
-          <w:rtl w:val="0"/>
+          <w:u w:color="d4d4d4"/>
+          <w:shd w:val="clear" w:color="auto" w:fill="ffffff"/>
+        </w:rPr>
+      </w:pPr>
+      <w:r>
+        <w:rPr>
+          <w:rFonts w:ascii="Times" w:hAnsi="Times"/>
+          <w:color w:val="d4d4d4"/>
+          <w:sz w:val="26"/>
+          <w:szCs w:val="26"/>
+          <w:u w:color="d4d4d4"/>
+          <w:shd w:val="clear" w:color="auto" w:fill="282f33"/>
+          <w:rtl w:val="0"/>
+          <w:lang w:val="en-US"/>
         </w:rPr>
         <w:t xml:space="preserve">    constructor() {</w:t>
       </w:r>
@@ -2086,27 +2049,26 @@
     <w:p>
       <w:pPr>
         <w:pStyle w:val="Default"/>
-        <w:bidi w:val="0"/>
         <w:spacing w:line="400" w:lineRule="atLeast"/>
-        <w:ind w:left="0" w:right="0" w:firstLine="0"/>
-        <w:jc w:val="left"/>
         <w:rPr>
           <w:rFonts w:ascii="Times" w:cs="Times" w:hAnsi="Times" w:eastAsia="Times"/>
           <w:color w:val="d4d4d4"/>
           <w:sz w:val="26"/>
           <w:szCs w:val="26"/>
-          <w:shd w:val="clear" w:color="auto" w:fill="ffffff"/>
-          <w:rtl w:val="0"/>
-        </w:rPr>
-      </w:pPr>
-      <w:r>
-        <w:rPr>
-          <w:rFonts w:ascii="Times" w:hAnsi="Times"/>
-          <w:color w:val="d4d4d4"/>
-          <w:sz w:val="26"/>
-          <w:szCs w:val="26"/>
-          <w:shd w:val="clear" w:color="auto" w:fill="282f33"/>
-          <w:rtl w:val="0"/>
+          <w:u w:color="d4d4d4"/>
+          <w:shd w:val="clear" w:color="auto" w:fill="ffffff"/>
+        </w:rPr>
+      </w:pPr>
+      <w:r>
+        <w:rPr>
+          <w:rFonts w:ascii="Times" w:hAnsi="Times"/>
+          <w:color w:val="d4d4d4"/>
+          <w:sz w:val="26"/>
+          <w:szCs w:val="26"/>
+          <w:u w:color="d4d4d4"/>
+          <w:shd w:val="clear" w:color="auto" w:fill="282f33"/>
+          <w:rtl w:val="0"/>
+          <w:lang w:val="en-US"/>
         </w:rPr>
         <w:t xml:space="preserve">        </w:t>
       </w:r>
@@ -2116,6 +2078,7 @@
           <w:color w:val="ea9b80"/>
           <w:sz w:val="26"/>
           <w:szCs w:val="26"/>
+          <w:u w:color="ea9b80"/>
           <w:shd w:val="clear" w:color="auto" w:fill="282f33"/>
           <w:rtl w:val="0"/>
           <w:lang w:val="it-IT"/>
@@ -2128,8 +2091,10 @@
           <w:color w:val="d4d4d4"/>
           <w:sz w:val="26"/>
           <w:szCs w:val="26"/>
-          <w:shd w:val="clear" w:color="auto" w:fill="282f33"/>
-          <w:rtl w:val="0"/>
+          <w:u w:color="d4d4d4"/>
+          <w:shd w:val="clear" w:color="auto" w:fill="282f33"/>
+          <w:rtl w:val="0"/>
+          <w:lang w:val="en-US"/>
         </w:rPr>
         <w:t>()</w:t>
       </w:r>
@@ -2137,27 +2102,26 @@
     <w:p>
       <w:pPr>
         <w:pStyle w:val="Default"/>
-        <w:bidi w:val="0"/>
         <w:spacing w:line="400" w:lineRule="atLeast"/>
-        <w:ind w:left="0" w:right="0" w:firstLine="0"/>
-        <w:jc w:val="left"/>
         <w:rPr>
           <w:rFonts w:ascii="Times" w:cs="Times" w:hAnsi="Times" w:eastAsia="Times"/>
           <w:color w:val="d4d4d4"/>
           <w:sz w:val="26"/>
           <w:szCs w:val="26"/>
-          <w:shd w:val="clear" w:color="auto" w:fill="ffffff"/>
-          <w:rtl w:val="0"/>
-        </w:rPr>
-      </w:pPr>
-      <w:r>
-        <w:rPr>
-          <w:rFonts w:ascii="Times" w:hAnsi="Times"/>
-          <w:color w:val="d4d4d4"/>
-          <w:sz w:val="26"/>
-          <w:szCs w:val="26"/>
-          <w:shd w:val="clear" w:color="auto" w:fill="282f33"/>
-          <w:rtl w:val="0"/>
+          <w:u w:color="d4d4d4"/>
+          <w:shd w:val="clear" w:color="auto" w:fill="ffffff"/>
+        </w:rPr>
+      </w:pPr>
+      <w:r>
+        <w:rPr>
+          <w:rFonts w:ascii="Times" w:hAnsi="Times"/>
+          <w:color w:val="d4d4d4"/>
+          <w:sz w:val="26"/>
+          <w:szCs w:val="26"/>
+          <w:u w:color="d4d4d4"/>
+          <w:shd w:val="clear" w:color="auto" w:fill="282f33"/>
+          <w:rtl w:val="0"/>
+          <w:lang w:val="en-US"/>
         </w:rPr>
         <w:t xml:space="preserve">        </w:t>
       </w:r>
@@ -2167,6 +2131,7 @@
           <w:color w:val="ea9b80"/>
           <w:sz w:val="26"/>
           <w:szCs w:val="26"/>
+          <w:u w:color="ea9b80"/>
           <w:shd w:val="clear" w:color="auto" w:fill="282f33"/>
           <w:rtl w:val="0"/>
           <w:lang w:val="en-US"/>
@@ -2179,8 +2144,10 @@
           <w:color w:val="dcdcdc"/>
           <w:sz w:val="26"/>
           <w:szCs w:val="26"/>
-          <w:shd w:val="clear" w:color="auto" w:fill="282f33"/>
-          <w:rtl w:val="0"/>
+          <w:u w:color="dcdcdc"/>
+          <w:shd w:val="clear" w:color="auto" w:fill="282f33"/>
+          <w:rtl w:val="0"/>
+          <w:lang w:val="en-US"/>
         </w:rPr>
         <w:t>.</w:t>
       </w:r>
@@ -2190,6 +2157,7 @@
           <w:color w:val="d4d4d4"/>
           <w:sz w:val="26"/>
           <w:szCs w:val="26"/>
+          <w:u w:color="d4d4d4"/>
           <w:shd w:val="clear" w:color="auto" w:fill="282f33"/>
           <w:rtl w:val="0"/>
           <w:lang w:val="en-US"/>
@@ -2202,8 +2170,10 @@
           <w:color w:val="ea9b80"/>
           <w:sz w:val="26"/>
           <w:szCs w:val="26"/>
-          <w:shd w:val="clear" w:color="auto" w:fill="282f33"/>
-          <w:rtl w:val="0"/>
+          <w:u w:color="ea9b80"/>
+          <w:shd w:val="clear" w:color="auto" w:fill="282f33"/>
+          <w:rtl w:val="0"/>
+          <w:lang w:val="en-US"/>
         </w:rPr>
         <w:t>=</w:t>
       </w:r>
@@ -2213,8 +2183,10 @@
           <w:color w:val="d4d4d4"/>
           <w:sz w:val="26"/>
           <w:szCs w:val="26"/>
-          <w:shd w:val="clear" w:color="auto" w:fill="282f33"/>
-          <w:rtl w:val="0"/>
+          <w:u w:color="d4d4d4"/>
+          <w:shd w:val="clear" w:color="auto" w:fill="282f33"/>
+          <w:rtl w:val="0"/>
+          <w:lang w:val="en-US"/>
         </w:rPr>
         <w:t xml:space="preserve"> {</w:t>
       </w:r>
@@ -2222,27 +2194,26 @@
     <w:p>
       <w:pPr>
         <w:pStyle w:val="Default"/>
-        <w:bidi w:val="0"/>
         <w:spacing w:line="400" w:lineRule="atLeast"/>
-        <w:ind w:left="0" w:right="0" w:firstLine="0"/>
-        <w:jc w:val="left"/>
         <w:rPr>
           <w:rFonts w:ascii="Times" w:cs="Times" w:hAnsi="Times" w:eastAsia="Times"/>
           <w:color w:val="d4d4d4"/>
           <w:sz w:val="26"/>
           <w:szCs w:val="26"/>
-          <w:shd w:val="clear" w:color="auto" w:fill="ffffff"/>
-          <w:rtl w:val="0"/>
-        </w:rPr>
-      </w:pPr>
-      <w:r>
-        <w:rPr>
-          <w:rFonts w:ascii="Times" w:hAnsi="Times"/>
-          <w:color w:val="d4d4d4"/>
-          <w:sz w:val="26"/>
-          <w:szCs w:val="26"/>
-          <w:shd w:val="clear" w:color="auto" w:fill="282f33"/>
-          <w:rtl w:val="0"/>
+          <w:u w:color="d4d4d4"/>
+          <w:shd w:val="clear" w:color="auto" w:fill="ffffff"/>
+        </w:rPr>
+      </w:pPr>
+      <w:r>
+        <w:rPr>
+          <w:rFonts w:ascii="Times" w:hAnsi="Times"/>
+          <w:color w:val="d4d4d4"/>
+          <w:sz w:val="26"/>
+          <w:szCs w:val="26"/>
+          <w:u w:color="d4d4d4"/>
+          <w:shd w:val="clear" w:color="auto" w:fill="282f33"/>
+          <w:rtl w:val="0"/>
+          <w:lang w:val="en-US"/>
         </w:rPr>
         <w:t xml:space="preserve">            </w:t>
       </w:r>
@@ -2252,6 +2223,7 @@
           <w:color w:val="a7c9de"/>
           <w:sz w:val="26"/>
           <w:szCs w:val="26"/>
+          <w:u w:color="a7c9de"/>
           <w:shd w:val="clear" w:color="auto" w:fill="282f33"/>
           <w:rtl w:val="0"/>
           <w:lang w:val="nl-NL"/>
@@ -2264,8 +2236,10 @@
           <w:color w:val="dcdcdc"/>
           <w:sz w:val="26"/>
           <w:szCs w:val="26"/>
-          <w:shd w:val="clear" w:color="auto" w:fill="282f33"/>
-          <w:rtl w:val="0"/>
+          <w:u w:color="dcdcdc"/>
+          <w:shd w:val="clear" w:color="auto" w:fill="282f33"/>
+          <w:rtl w:val="0"/>
+          <w:lang w:val="en-US"/>
         </w:rPr>
         <w:t>:</w:t>
       </w:r>
@@ -2275,8 +2249,10 @@
           <w:color w:val="d4d4d4"/>
           <w:sz w:val="26"/>
           <w:szCs w:val="26"/>
-          <w:shd w:val="clear" w:color="auto" w:fill="282f33"/>
-          <w:rtl w:val="0"/>
+          <w:u w:color="d4d4d4"/>
+          <w:shd w:val="clear" w:color="auto" w:fill="282f33"/>
+          <w:rtl w:val="0"/>
+          <w:lang w:val="en-US"/>
         </w:rPr>
         <w:t xml:space="preserve"> </w:t>
       </w:r>
@@ -2286,6 +2262,7 @@
           <w:color w:val="ea9b80"/>
           <w:sz w:val="26"/>
           <w:szCs w:val="26"/>
+          <w:u w:color="ea9b80"/>
           <w:shd w:val="clear" w:color="auto" w:fill="282f33"/>
           <w:rtl w:val="0"/>
           <w:lang w:val="en-US"/>
@@ -2296,27 +2273,26 @@
     <w:p>
       <w:pPr>
         <w:pStyle w:val="Default"/>
-        <w:bidi w:val="0"/>
         <w:spacing w:line="400" w:lineRule="atLeast"/>
-        <w:ind w:left="0" w:right="0" w:firstLine="0"/>
-        <w:jc w:val="left"/>
         <w:rPr>
           <w:rFonts w:ascii="Times" w:cs="Times" w:hAnsi="Times" w:eastAsia="Times"/>
           <w:color w:val="d4d4d4"/>
           <w:sz w:val="26"/>
           <w:szCs w:val="26"/>
-          <w:shd w:val="clear" w:color="auto" w:fill="ffffff"/>
-          <w:rtl w:val="0"/>
-        </w:rPr>
-      </w:pPr>
-      <w:r>
-        <w:rPr>
-          <w:rFonts w:ascii="Times" w:hAnsi="Times"/>
-          <w:color w:val="d4d4d4"/>
-          <w:sz w:val="26"/>
-          <w:szCs w:val="26"/>
-          <w:shd w:val="clear" w:color="auto" w:fill="282f33"/>
-          <w:rtl w:val="0"/>
+          <w:u w:color="d4d4d4"/>
+          <w:shd w:val="clear" w:color="auto" w:fill="ffffff"/>
+        </w:rPr>
+      </w:pPr>
+      <w:r>
+        <w:rPr>
+          <w:rFonts w:ascii="Times" w:hAnsi="Times"/>
+          <w:color w:val="d4d4d4"/>
+          <w:sz w:val="26"/>
+          <w:szCs w:val="26"/>
+          <w:u w:color="d4d4d4"/>
+          <w:shd w:val="clear" w:color="auto" w:fill="282f33"/>
+          <w:rtl w:val="0"/>
+          <w:lang w:val="en-US"/>
         </w:rPr>
         <w:t xml:space="preserve">        }</w:t>
       </w:r>
@@ -2324,27 +2300,26 @@
     <w:p>
       <w:pPr>
         <w:pStyle w:val="Default"/>
-        <w:bidi w:val="0"/>
         <w:spacing w:line="400" w:lineRule="atLeast"/>
-        <w:ind w:left="0" w:right="0" w:firstLine="0"/>
-        <w:jc w:val="left"/>
         <w:rPr>
           <w:rFonts w:ascii="Times" w:cs="Times" w:hAnsi="Times" w:eastAsia="Times"/>
           <w:color w:val="d4d4d4"/>
           <w:sz w:val="26"/>
           <w:szCs w:val="26"/>
-          <w:shd w:val="clear" w:color="auto" w:fill="ffffff"/>
-          <w:rtl w:val="0"/>
-        </w:rPr>
-      </w:pPr>
-      <w:r>
-        <w:rPr>
-          <w:rFonts w:ascii="Times" w:hAnsi="Times"/>
-          <w:color w:val="d4d4d4"/>
-          <w:sz w:val="26"/>
-          <w:szCs w:val="26"/>
-          <w:shd w:val="clear" w:color="auto" w:fill="282f33"/>
-          <w:rtl w:val="0"/>
+          <w:u w:color="d4d4d4"/>
+          <w:shd w:val="clear" w:color="auto" w:fill="ffffff"/>
+        </w:rPr>
+      </w:pPr>
+      <w:r>
+        <w:rPr>
+          <w:rFonts w:ascii="Times" w:hAnsi="Times"/>
+          <w:color w:val="d4d4d4"/>
+          <w:sz w:val="26"/>
+          <w:szCs w:val="26"/>
+          <w:u w:color="d4d4d4"/>
+          <w:shd w:val="clear" w:color="auto" w:fill="282f33"/>
+          <w:rtl w:val="0"/>
+          <w:lang w:val="en-US"/>
         </w:rPr>
         <w:t xml:space="preserve">    }</w:t>
       </w:r>
@@ -2352,27 +2327,26 @@
     <w:p>
       <w:pPr>
         <w:pStyle w:val="Default"/>
-        <w:bidi w:val="0"/>
         <w:spacing w:line="400" w:lineRule="atLeast"/>
-        <w:ind w:left="0" w:right="0" w:firstLine="0"/>
-        <w:jc w:val="left"/>
         <w:rPr>
           <w:rFonts w:ascii="Times" w:cs="Times" w:hAnsi="Times" w:eastAsia="Times"/>
           <w:color w:val="d4d4d4"/>
           <w:sz w:val="26"/>
           <w:szCs w:val="26"/>
-          <w:shd w:val="clear" w:color="auto" w:fill="ffffff"/>
-          <w:rtl w:val="0"/>
-        </w:rPr>
-      </w:pPr>
-      <w:r>
-        <w:rPr>
-          <w:rFonts w:ascii="Times" w:hAnsi="Times"/>
-          <w:color w:val="d4d4d4"/>
-          <w:sz w:val="26"/>
-          <w:szCs w:val="26"/>
-          <w:shd w:val="clear" w:color="auto" w:fill="282f33"/>
-          <w:rtl w:val="0"/>
+          <w:u w:color="d4d4d4"/>
+          <w:shd w:val="clear" w:color="auto" w:fill="ffffff"/>
+        </w:rPr>
+      </w:pPr>
+      <w:r>
+        <w:rPr>
+          <w:rFonts w:ascii="Times" w:hAnsi="Times"/>
+          <w:color w:val="d4d4d4"/>
+          <w:sz w:val="26"/>
+          <w:szCs w:val="26"/>
+          <w:u w:color="d4d4d4"/>
+          <w:shd w:val="clear" w:color="auto" w:fill="282f33"/>
+          <w:rtl w:val="0"/>
+          <w:lang w:val="en-US"/>
         </w:rPr>
         <w:t xml:space="preserve">    </w:t>
       </w:r>
@@ -2380,27 +2354,26 @@
     <w:p>
       <w:pPr>
         <w:pStyle w:val="Default"/>
-        <w:bidi w:val="0"/>
         <w:spacing w:line="400" w:lineRule="atLeast"/>
-        <w:ind w:left="0" w:right="0" w:firstLine="0"/>
-        <w:jc w:val="left"/>
         <w:rPr>
           <w:rFonts w:ascii="Times" w:cs="Times" w:hAnsi="Times" w:eastAsia="Times"/>
           <w:color w:val="d4d4d4"/>
           <w:sz w:val="26"/>
           <w:szCs w:val="26"/>
-          <w:shd w:val="clear" w:color="auto" w:fill="ffffff"/>
-          <w:rtl w:val="0"/>
-        </w:rPr>
-      </w:pPr>
-      <w:r>
-        <w:rPr>
-          <w:rFonts w:ascii="Times" w:hAnsi="Times"/>
-          <w:color w:val="d4d4d4"/>
-          <w:sz w:val="26"/>
-          <w:szCs w:val="26"/>
-          <w:shd w:val="clear" w:color="auto" w:fill="282f33"/>
-          <w:rtl w:val="0"/>
+          <w:u w:color="d4d4d4"/>
+          <w:shd w:val="clear" w:color="auto" w:fill="ffffff"/>
+        </w:rPr>
+      </w:pPr>
+      <w:r>
+        <w:rPr>
+          <w:rFonts w:ascii="Times" w:hAnsi="Times"/>
+          <w:color w:val="d4d4d4"/>
+          <w:sz w:val="26"/>
+          <w:szCs w:val="26"/>
+          <w:u w:color="d4d4d4"/>
+          <w:shd w:val="clear" w:color="auto" w:fill="282f33"/>
+          <w:rtl w:val="0"/>
+          <w:lang w:val="en-US"/>
         </w:rPr>
         <w:t xml:space="preserve">    render() {</w:t>
       </w:r>
@@ -2408,27 +2381,26 @@
     <w:p>
       <w:pPr>
         <w:pStyle w:val="Default"/>
-        <w:bidi w:val="0"/>
         <w:spacing w:line="400" w:lineRule="atLeast"/>
-        <w:ind w:left="0" w:right="0" w:firstLine="0"/>
-        <w:jc w:val="left"/>
         <w:rPr>
           <w:rFonts w:ascii="Times" w:cs="Times" w:hAnsi="Times" w:eastAsia="Times"/>
           <w:color w:val="d4d4d4"/>
           <w:sz w:val="26"/>
           <w:szCs w:val="26"/>
-          <w:shd w:val="clear" w:color="auto" w:fill="ffffff"/>
-          <w:rtl w:val="0"/>
-        </w:rPr>
-      </w:pPr>
-      <w:r>
-        <w:rPr>
-          <w:rFonts w:ascii="Times" w:hAnsi="Times"/>
-          <w:color w:val="d4d4d4"/>
-          <w:sz w:val="26"/>
-          <w:szCs w:val="26"/>
-          <w:shd w:val="clear" w:color="auto" w:fill="282f33"/>
-          <w:rtl w:val="0"/>
+          <w:u w:color="d4d4d4"/>
+          <w:shd w:val="clear" w:color="auto" w:fill="ffffff"/>
+        </w:rPr>
+      </w:pPr>
+      <w:r>
+        <w:rPr>
+          <w:rFonts w:ascii="Times" w:hAnsi="Times"/>
+          <w:color w:val="d4d4d4"/>
+          <w:sz w:val="26"/>
+          <w:szCs w:val="26"/>
+          <w:u w:color="d4d4d4"/>
+          <w:shd w:val="clear" w:color="auto" w:fill="282f33"/>
+          <w:rtl w:val="0"/>
+          <w:lang w:val="en-US"/>
         </w:rPr>
         <w:t xml:space="preserve">        </w:t>
       </w:r>
@@ -2438,8 +2410,10 @@
           <w:color w:val="ea9b80"/>
           <w:sz w:val="26"/>
           <w:szCs w:val="26"/>
-          <w:shd w:val="clear" w:color="auto" w:fill="282f33"/>
-          <w:rtl w:val="0"/>
+          <w:u w:color="ea9b80"/>
+          <w:shd w:val="clear" w:color="auto" w:fill="282f33"/>
+          <w:rtl w:val="0"/>
+          <w:lang w:val="en-US"/>
         </w:rPr>
         <w:t>let</w:t>
       </w:r>
@@ -2449,6 +2423,7 @@
           <w:color w:val="d4d4d4"/>
           <w:sz w:val="26"/>
           <w:szCs w:val="26"/>
+          <w:u w:color="d4d4d4"/>
           <w:shd w:val="clear" w:color="auto" w:fill="282f33"/>
           <w:rtl w:val="0"/>
           <w:lang w:val="en-US"/>
@@ -2459,27 +2434,26 @@
     <w:p>
       <w:pPr>
         <w:pStyle w:val="Default"/>
-        <w:bidi w:val="0"/>
         <w:spacing w:line="400" w:lineRule="atLeast"/>
-        <w:ind w:left="0" w:right="0" w:firstLine="0"/>
-        <w:jc w:val="left"/>
         <w:rPr>
           <w:rFonts w:ascii="Times" w:cs="Times" w:hAnsi="Times" w:eastAsia="Times"/>
           <w:color w:val="d4d4d4"/>
           <w:sz w:val="26"/>
           <w:szCs w:val="26"/>
-          <w:shd w:val="clear" w:color="auto" w:fill="ffffff"/>
-          <w:rtl w:val="0"/>
-        </w:rPr>
-      </w:pPr>
-      <w:r>
-        <w:rPr>
-          <w:rFonts w:ascii="Times" w:hAnsi="Times"/>
-          <w:color w:val="d4d4d4"/>
-          <w:sz w:val="26"/>
-          <w:szCs w:val="26"/>
-          <w:shd w:val="clear" w:color="auto" w:fill="282f33"/>
-          <w:rtl w:val="0"/>
+          <w:u w:color="d4d4d4"/>
+          <w:shd w:val="clear" w:color="auto" w:fill="ffffff"/>
+        </w:rPr>
+      </w:pPr>
+      <w:r>
+        <w:rPr>
+          <w:rFonts w:ascii="Times" w:hAnsi="Times"/>
+          <w:color w:val="d4d4d4"/>
+          <w:sz w:val="26"/>
+          <w:szCs w:val="26"/>
+          <w:u w:color="d4d4d4"/>
+          <w:shd w:val="clear" w:color="auto" w:fill="282f33"/>
+          <w:rtl w:val="0"/>
+          <w:lang w:val="en-US"/>
         </w:rPr>
         <w:t xml:space="preserve">        </w:t>
       </w:r>
@@ -2489,8 +2463,10 @@
           <w:color w:val="ea9b80"/>
           <w:sz w:val="26"/>
           <w:szCs w:val="26"/>
-          <w:shd w:val="clear" w:color="auto" w:fill="282f33"/>
-          <w:rtl w:val="0"/>
+          <w:u w:color="ea9b80"/>
+          <w:shd w:val="clear" w:color="auto" w:fill="282f33"/>
+          <w:rtl w:val="0"/>
+          <w:lang w:val="en-US"/>
         </w:rPr>
         <w:t>if</w:t>
       </w:r>
@@ -2500,8 +2476,10 @@
           <w:color w:val="d4d4d4"/>
           <w:sz w:val="26"/>
           <w:szCs w:val="26"/>
-          <w:shd w:val="clear" w:color="auto" w:fill="282f33"/>
-          <w:rtl w:val="0"/>
+          <w:u w:color="d4d4d4"/>
+          <w:shd w:val="clear" w:color="auto" w:fill="282f33"/>
+          <w:rtl w:val="0"/>
+          <w:lang w:val="en-US"/>
         </w:rPr>
         <w:t xml:space="preserve"> (</w:t>
       </w:r>
@@ -2511,6 +2489,7 @@
           <w:color w:val="ea9b80"/>
           <w:sz w:val="26"/>
           <w:szCs w:val="26"/>
+          <w:u w:color="ea9b80"/>
           <w:shd w:val="clear" w:color="auto" w:fill="282f33"/>
           <w:rtl w:val="0"/>
           <w:lang w:val="en-US"/>
@@ -2523,8 +2502,10 @@
           <w:color w:val="dcdcdc"/>
           <w:sz w:val="26"/>
           <w:szCs w:val="26"/>
-          <w:shd w:val="clear" w:color="auto" w:fill="282f33"/>
-          <w:rtl w:val="0"/>
+          <w:u w:color="dcdcdc"/>
+          <w:shd w:val="clear" w:color="auto" w:fill="282f33"/>
+          <w:rtl w:val="0"/>
+          <w:lang w:val="en-US"/>
         </w:rPr>
         <w:t>.</w:t>
       </w:r>
@@ -2534,6 +2515,7 @@
           <w:color w:val="d4d4d4"/>
           <w:sz w:val="26"/>
           <w:szCs w:val="26"/>
+          <w:u w:color="d4d4d4"/>
           <w:shd w:val="clear" w:color="auto" w:fill="282f33"/>
           <w:rtl w:val="0"/>
           <w:lang w:val="en-US"/>
@@ -2546,8 +2528,10 @@
           <w:color w:val="dcdcdc"/>
           <w:sz w:val="26"/>
           <w:szCs w:val="26"/>
-          <w:shd w:val="clear" w:color="auto" w:fill="282f33"/>
-          <w:rtl w:val="0"/>
+          <w:u w:color="dcdcdc"/>
+          <w:shd w:val="clear" w:color="auto" w:fill="282f33"/>
+          <w:rtl w:val="0"/>
+          <w:lang w:val="en-US"/>
         </w:rPr>
         <w:t>.</w:t>
       </w:r>
@@ -2557,6 +2541,7 @@
           <w:color w:val="d4d4d4"/>
           <w:sz w:val="26"/>
           <w:szCs w:val="26"/>
+          <w:u w:color="d4d4d4"/>
           <w:shd w:val="clear" w:color="auto" w:fill="282f33"/>
           <w:rtl w:val="0"/>
           <w:lang w:val="nl-NL"/>
@@ -2569,6 +2554,7 @@
           <w:color w:val="ea9b80"/>
           <w:sz w:val="26"/>
           <w:szCs w:val="26"/>
+          <w:u w:color="ea9b80"/>
           <w:shd w:val="clear" w:color="auto" w:fill="282f33"/>
           <w:rtl w:val="0"/>
           <w:lang w:val="en-US"/>
@@ -2581,8 +2567,10 @@
           <w:color w:val="d4d4d4"/>
           <w:sz w:val="26"/>
           <w:szCs w:val="26"/>
-          <w:shd w:val="clear" w:color="auto" w:fill="282f33"/>
-          <w:rtl w:val="0"/>
+          <w:u w:color="d4d4d4"/>
+          <w:shd w:val="clear" w:color="auto" w:fill="282f33"/>
+          <w:rtl w:val="0"/>
+          <w:lang w:val="en-US"/>
         </w:rPr>
         <w:t>) {</w:t>
       </w:r>
@@ -2590,27 +2578,26 @@
     <w:p>
       <w:pPr>
         <w:pStyle w:val="Default"/>
-        <w:bidi w:val="0"/>
         <w:spacing w:line="400" w:lineRule="atLeast"/>
-        <w:ind w:left="0" w:right="0" w:firstLine="0"/>
-        <w:jc w:val="left"/>
         <w:rPr>
           <w:rFonts w:ascii="Times" w:cs="Times" w:hAnsi="Times" w:eastAsia="Times"/>
           <w:color w:val="d4d4d4"/>
           <w:sz w:val="26"/>
           <w:szCs w:val="26"/>
-          <w:shd w:val="clear" w:color="auto" w:fill="ffffff"/>
-          <w:rtl w:val="0"/>
-        </w:rPr>
-      </w:pPr>
-      <w:r>
-        <w:rPr>
-          <w:rFonts w:ascii="Times" w:hAnsi="Times"/>
-          <w:color w:val="d4d4d4"/>
-          <w:sz w:val="26"/>
-          <w:szCs w:val="26"/>
-          <w:shd w:val="clear" w:color="auto" w:fill="282f33"/>
-          <w:rtl w:val="0"/>
+          <w:u w:color="d4d4d4"/>
+          <w:shd w:val="clear" w:color="auto" w:fill="ffffff"/>
+        </w:rPr>
+      </w:pPr>
+      <w:r>
+        <w:rPr>
+          <w:rFonts w:ascii="Times" w:hAnsi="Times"/>
+          <w:color w:val="d4d4d4"/>
+          <w:sz w:val="26"/>
+          <w:szCs w:val="26"/>
+          <w:u w:color="d4d4d4"/>
+          <w:shd w:val="clear" w:color="auto" w:fill="282f33"/>
+          <w:rtl w:val="0"/>
+          <w:lang w:val="en-US"/>
         </w:rPr>
         <w:t xml:space="preserve">            wordDisplay </w:t>
       </w:r>
@@ -2620,8 +2607,10 @@
           <w:color w:val="ea9b80"/>
           <w:sz w:val="26"/>
           <w:szCs w:val="26"/>
-          <w:shd w:val="clear" w:color="auto" w:fill="282f33"/>
-          <w:rtl w:val="0"/>
+          <w:u w:color="ea9b80"/>
+          <w:shd w:val="clear" w:color="auto" w:fill="282f33"/>
+          <w:rtl w:val="0"/>
+          <w:lang w:val="en-US"/>
         </w:rPr>
         <w:t>=</w:t>
       </w:r>
@@ -2631,8 +2620,10 @@
           <w:color w:val="d4d4d4"/>
           <w:sz w:val="26"/>
           <w:szCs w:val="26"/>
-          <w:shd w:val="clear" w:color="auto" w:fill="282f33"/>
-          <w:rtl w:val="0"/>
+          <w:u w:color="d4d4d4"/>
+          <w:shd w:val="clear" w:color="auto" w:fill="282f33"/>
+          <w:rtl w:val="0"/>
+          <w:lang w:val="en-US"/>
         </w:rPr>
         <w:t xml:space="preserve"> </w:t>
       </w:r>
@@ -2642,8 +2633,10 @@
           <w:color w:val="7da4b7"/>
           <w:sz w:val="26"/>
           <w:szCs w:val="26"/>
-          <w:shd w:val="clear" w:color="auto" w:fill="282f33"/>
-          <w:rtl w:val="0"/>
+          <w:u w:color="7da4b7"/>
+          <w:shd w:val="clear" w:color="auto" w:fill="282f33"/>
+          <w:rtl w:val="0"/>
+          <w:lang w:val="en-US"/>
         </w:rPr>
         <w:t>"in"</w:t>
       </w:r>
@@ -2651,27 +2644,26 @@
     <w:p>
       <w:pPr>
         <w:pStyle w:val="Default"/>
-        <w:bidi w:val="0"/>
         <w:spacing w:line="400" w:lineRule="atLeast"/>
-        <w:ind w:left="0" w:right="0" w:firstLine="0"/>
-        <w:jc w:val="left"/>
         <w:rPr>
           <w:rFonts w:ascii="Times" w:cs="Times" w:hAnsi="Times" w:eastAsia="Times"/>
           <w:color w:val="d4d4d4"/>
           <w:sz w:val="26"/>
           <w:szCs w:val="26"/>
-          <w:shd w:val="clear" w:color="auto" w:fill="ffffff"/>
-          <w:rtl w:val="0"/>
-        </w:rPr>
-      </w:pPr>
-      <w:r>
-        <w:rPr>
-          <w:rFonts w:ascii="Times" w:hAnsi="Times"/>
-          <w:color w:val="d4d4d4"/>
-          <w:sz w:val="26"/>
-          <w:szCs w:val="26"/>
-          <w:shd w:val="clear" w:color="auto" w:fill="282f33"/>
-          <w:rtl w:val="0"/>
+          <w:u w:color="d4d4d4"/>
+          <w:shd w:val="clear" w:color="auto" w:fill="ffffff"/>
+        </w:rPr>
+      </w:pPr>
+      <w:r>
+        <w:rPr>
+          <w:rFonts w:ascii="Times" w:hAnsi="Times"/>
+          <w:color w:val="d4d4d4"/>
+          <w:sz w:val="26"/>
+          <w:szCs w:val="26"/>
+          <w:u w:color="d4d4d4"/>
+          <w:shd w:val="clear" w:color="auto" w:fill="282f33"/>
+          <w:rtl w:val="0"/>
+          <w:lang w:val="en-US"/>
         </w:rPr>
         <w:t xml:space="preserve">        } </w:t>
       </w:r>
@@ -2681,6 +2673,7 @@
           <w:color w:val="ea9b80"/>
           <w:sz w:val="26"/>
           <w:szCs w:val="26"/>
+          <w:u w:color="ea9b80"/>
           <w:shd w:val="clear" w:color="auto" w:fill="282f33"/>
           <w:rtl w:val="0"/>
           <w:lang w:val="da-DK"/>
@@ -2693,8 +2686,10 @@
           <w:color w:val="d4d4d4"/>
           <w:sz w:val="26"/>
           <w:szCs w:val="26"/>
-          <w:shd w:val="clear" w:color="auto" w:fill="282f33"/>
-          <w:rtl w:val="0"/>
+          <w:u w:color="d4d4d4"/>
+          <w:shd w:val="clear" w:color="auto" w:fill="282f33"/>
+          <w:rtl w:val="0"/>
+          <w:lang w:val="en-US"/>
         </w:rPr>
         <w:t xml:space="preserve"> {</w:t>
       </w:r>
@@ -2702,27 +2697,26 @@
     <w:p>
       <w:pPr>
         <w:pStyle w:val="Default"/>
-        <w:bidi w:val="0"/>
         <w:spacing w:line="400" w:lineRule="atLeast"/>
-        <w:ind w:left="0" w:right="0" w:firstLine="0"/>
-        <w:jc w:val="left"/>
         <w:rPr>
           <w:rFonts w:ascii="Times" w:cs="Times" w:hAnsi="Times" w:eastAsia="Times"/>
           <w:color w:val="d4d4d4"/>
           <w:sz w:val="26"/>
           <w:szCs w:val="26"/>
-          <w:shd w:val="clear" w:color="auto" w:fill="ffffff"/>
-          <w:rtl w:val="0"/>
-        </w:rPr>
-      </w:pPr>
-      <w:r>
-        <w:rPr>
-          <w:rFonts w:ascii="Times" w:hAnsi="Times"/>
-          <w:color w:val="d4d4d4"/>
-          <w:sz w:val="26"/>
-          <w:szCs w:val="26"/>
-          <w:shd w:val="clear" w:color="auto" w:fill="282f33"/>
-          <w:rtl w:val="0"/>
+          <w:u w:color="d4d4d4"/>
+          <w:shd w:val="clear" w:color="auto" w:fill="ffffff"/>
+        </w:rPr>
+      </w:pPr>
+      <w:r>
+        <w:rPr>
+          <w:rFonts w:ascii="Times" w:hAnsi="Times"/>
+          <w:color w:val="d4d4d4"/>
+          <w:sz w:val="26"/>
+          <w:szCs w:val="26"/>
+          <w:u w:color="d4d4d4"/>
+          <w:shd w:val="clear" w:color="auto" w:fill="282f33"/>
+          <w:rtl w:val="0"/>
+          <w:lang w:val="en-US"/>
         </w:rPr>
         <w:t xml:space="preserve">            wordDisplay </w:t>
       </w:r>
@@ -2732,8 +2726,10 @@
           <w:color w:val="ea9b80"/>
           <w:sz w:val="26"/>
           <w:szCs w:val="26"/>
-          <w:shd w:val="clear" w:color="auto" w:fill="282f33"/>
-          <w:rtl w:val="0"/>
+          <w:u w:color="ea9b80"/>
+          <w:shd w:val="clear" w:color="auto" w:fill="282f33"/>
+          <w:rtl w:val="0"/>
+          <w:lang w:val="en-US"/>
         </w:rPr>
         <w:t>=</w:t>
       </w:r>
@@ -2743,8 +2739,10 @@
           <w:color w:val="d4d4d4"/>
           <w:sz w:val="26"/>
           <w:szCs w:val="26"/>
-          <w:shd w:val="clear" w:color="auto" w:fill="282f33"/>
-          <w:rtl w:val="0"/>
+          <w:u w:color="d4d4d4"/>
+          <w:shd w:val="clear" w:color="auto" w:fill="282f33"/>
+          <w:rtl w:val="0"/>
+          <w:lang w:val="en-US"/>
         </w:rPr>
         <w:t xml:space="preserve"> </w:t>
       </w:r>
@@ -2754,8 +2752,10 @@
           <w:color w:val="7da4b7"/>
           <w:sz w:val="26"/>
           <w:szCs w:val="26"/>
-          <w:shd w:val="clear" w:color="auto" w:fill="282f33"/>
-          <w:rtl w:val="0"/>
+          <w:u w:color="7da4b7"/>
+          <w:shd w:val="clear" w:color="auto" w:fill="282f33"/>
+          <w:rtl w:val="0"/>
+          <w:lang w:val="en-US"/>
         </w:rPr>
         <w:t>"out"</w:t>
       </w:r>
@@ -2763,27 +2763,26 @@
     <w:p>
       <w:pPr>
         <w:pStyle w:val="Default"/>
-        <w:bidi w:val="0"/>
         <w:spacing w:line="400" w:lineRule="atLeast"/>
-        <w:ind w:left="0" w:right="0" w:firstLine="0"/>
-        <w:jc w:val="left"/>
         <w:rPr>
           <w:rFonts w:ascii="Times" w:cs="Times" w:hAnsi="Times" w:eastAsia="Times"/>
           <w:color w:val="d4d4d4"/>
           <w:sz w:val="26"/>
           <w:szCs w:val="26"/>
-          <w:shd w:val="clear" w:color="auto" w:fill="ffffff"/>
-          <w:rtl w:val="0"/>
-        </w:rPr>
-      </w:pPr>
-      <w:r>
-        <w:rPr>
-          <w:rFonts w:ascii="Times" w:hAnsi="Times"/>
-          <w:color w:val="d4d4d4"/>
-          <w:sz w:val="26"/>
-          <w:szCs w:val="26"/>
-          <w:shd w:val="clear" w:color="auto" w:fill="282f33"/>
-          <w:rtl w:val="0"/>
+          <w:u w:color="d4d4d4"/>
+          <w:shd w:val="clear" w:color="auto" w:fill="ffffff"/>
+        </w:rPr>
+      </w:pPr>
+      <w:r>
+        <w:rPr>
+          <w:rFonts w:ascii="Times" w:hAnsi="Times"/>
+          <w:color w:val="d4d4d4"/>
+          <w:sz w:val="26"/>
+          <w:szCs w:val="26"/>
+          <w:u w:color="d4d4d4"/>
+          <w:shd w:val="clear" w:color="auto" w:fill="282f33"/>
+          <w:rtl w:val="0"/>
+          <w:lang w:val="en-US"/>
         </w:rPr>
         <w:t xml:space="preserve">        }</w:t>
       </w:r>
@@ -2791,27 +2790,26 @@
     <w:p>
       <w:pPr>
         <w:pStyle w:val="Default"/>
-        <w:bidi w:val="0"/>
         <w:spacing w:line="400" w:lineRule="atLeast"/>
-        <w:ind w:left="0" w:right="0" w:firstLine="0"/>
-        <w:jc w:val="left"/>
         <w:rPr>
           <w:rFonts w:ascii="Times" w:cs="Times" w:hAnsi="Times" w:eastAsia="Times"/>
           <w:color w:val="d4d4d4"/>
           <w:sz w:val="26"/>
           <w:szCs w:val="26"/>
-          <w:shd w:val="clear" w:color="auto" w:fill="ffffff"/>
-          <w:rtl w:val="0"/>
-        </w:rPr>
-      </w:pPr>
-      <w:r>
-        <w:rPr>
-          <w:rFonts w:ascii="Times" w:hAnsi="Times"/>
-          <w:color w:val="d4d4d4"/>
-          <w:sz w:val="26"/>
-          <w:szCs w:val="26"/>
-          <w:shd w:val="clear" w:color="auto" w:fill="282f33"/>
-          <w:rtl w:val="0"/>
+          <w:u w:color="d4d4d4"/>
+          <w:shd w:val="clear" w:color="auto" w:fill="ffffff"/>
+        </w:rPr>
+      </w:pPr>
+      <w:r>
+        <w:rPr>
+          <w:rFonts w:ascii="Times" w:hAnsi="Times"/>
+          <w:color w:val="d4d4d4"/>
+          <w:sz w:val="26"/>
+          <w:szCs w:val="26"/>
+          <w:u w:color="d4d4d4"/>
+          <w:shd w:val="clear" w:color="auto" w:fill="282f33"/>
+          <w:rtl w:val="0"/>
+          <w:lang w:val="en-US"/>
         </w:rPr>
         <w:t xml:space="preserve">        </w:t>
       </w:r>
@@ -2821,6 +2819,7 @@
           <w:color w:val="ea9b80"/>
           <w:sz w:val="26"/>
           <w:szCs w:val="26"/>
+          <w:u w:color="ea9b80"/>
           <w:shd w:val="clear" w:color="auto" w:fill="282f33"/>
           <w:rtl w:val="0"/>
           <w:lang w:val="en-US"/>
@@ -2833,8 +2832,10 @@
           <w:color w:val="d4d4d4"/>
           <w:sz w:val="26"/>
           <w:szCs w:val="26"/>
-          <w:shd w:val="clear" w:color="auto" w:fill="282f33"/>
-          <w:rtl w:val="0"/>
+          <w:u w:color="d4d4d4"/>
+          <w:shd w:val="clear" w:color="auto" w:fill="282f33"/>
+          <w:rtl w:val="0"/>
+          <w:lang w:val="en-US"/>
         </w:rPr>
         <w:t xml:space="preserve"> (</w:t>
       </w:r>
@@ -2842,27 +2843,26 @@
     <w:p>
       <w:pPr>
         <w:pStyle w:val="Default"/>
-        <w:bidi w:val="0"/>
         <w:spacing w:line="400" w:lineRule="atLeast"/>
-        <w:ind w:left="0" w:right="0" w:firstLine="0"/>
-        <w:jc w:val="left"/>
         <w:rPr>
           <w:rFonts w:ascii="Times" w:cs="Times" w:hAnsi="Times" w:eastAsia="Times"/>
           <w:color w:val="d4d4d4"/>
           <w:sz w:val="26"/>
           <w:szCs w:val="26"/>
-          <w:shd w:val="clear" w:color="auto" w:fill="ffffff"/>
-          <w:rtl w:val="0"/>
-        </w:rPr>
-      </w:pPr>
-      <w:r>
-        <w:rPr>
-          <w:rFonts w:ascii="Times" w:hAnsi="Times"/>
-          <w:color w:val="d4d4d4"/>
-          <w:sz w:val="26"/>
-          <w:szCs w:val="26"/>
-          <w:shd w:val="clear" w:color="auto" w:fill="282f33"/>
-          <w:rtl w:val="0"/>
+          <w:u w:color="d4d4d4"/>
+          <w:shd w:val="clear" w:color="auto" w:fill="ffffff"/>
+        </w:rPr>
+      </w:pPr>
+      <w:r>
+        <w:rPr>
+          <w:rFonts w:ascii="Times" w:hAnsi="Times"/>
+          <w:color w:val="d4d4d4"/>
+          <w:sz w:val="26"/>
+          <w:szCs w:val="26"/>
+          <w:u w:color="d4d4d4"/>
+          <w:shd w:val="clear" w:color="auto" w:fill="282f33"/>
+          <w:rtl w:val="0"/>
+          <w:lang w:val="en-US"/>
         </w:rPr>
         <w:t xml:space="preserve">            &lt;</w:t>
       </w:r>
@@ -2872,6 +2872,7 @@
           <w:color w:val="d9bb73"/>
           <w:sz w:val="26"/>
           <w:szCs w:val="26"/>
+          <w:u w:color="d9bb73"/>
           <w:shd w:val="clear" w:color="auto" w:fill="282f33"/>
           <w:rtl w:val="0"/>
           <w:lang w:val="it-IT"/>
@@ -2884,8 +2885,10 @@
           <w:color w:val="d4d4d4"/>
           <w:sz w:val="26"/>
           <w:szCs w:val="26"/>
-          <w:shd w:val="clear" w:color="auto" w:fill="282f33"/>
-          <w:rtl w:val="0"/>
+          <w:u w:color="d4d4d4"/>
+          <w:shd w:val="clear" w:color="auto" w:fill="282f33"/>
+          <w:rtl w:val="0"/>
+          <w:lang w:val="en-US"/>
         </w:rPr>
         <w:t>&gt;</w:t>
       </w:r>
@@ -2893,27 +2896,26 @@
     <w:p>
       <w:pPr>
         <w:pStyle w:val="Default"/>
-        <w:bidi w:val="0"/>
         <w:spacing w:line="400" w:lineRule="atLeast"/>
-        <w:ind w:left="0" w:right="0" w:firstLine="0"/>
-        <w:jc w:val="left"/>
         <w:rPr>
           <w:rFonts w:ascii="Times" w:cs="Times" w:hAnsi="Times" w:eastAsia="Times"/>
           <w:color w:val="d4d4d4"/>
           <w:sz w:val="26"/>
           <w:szCs w:val="26"/>
-          <w:shd w:val="clear" w:color="auto" w:fill="ffffff"/>
-          <w:rtl w:val="0"/>
-        </w:rPr>
-      </w:pPr>
-      <w:r>
-        <w:rPr>
-          <w:rFonts w:ascii="Times" w:hAnsi="Times"/>
-          <w:color w:val="d4d4d4"/>
-          <w:sz w:val="26"/>
-          <w:szCs w:val="26"/>
-          <w:shd w:val="clear" w:color="auto" w:fill="282f33"/>
-          <w:rtl w:val="0"/>
+          <w:u w:color="d4d4d4"/>
+          <w:shd w:val="clear" w:color="auto" w:fill="ffffff"/>
+        </w:rPr>
+      </w:pPr>
+      <w:r>
+        <w:rPr>
+          <w:rFonts w:ascii="Times" w:hAnsi="Times"/>
+          <w:color w:val="d4d4d4"/>
+          <w:sz w:val="26"/>
+          <w:szCs w:val="26"/>
+          <w:u w:color="d4d4d4"/>
+          <w:shd w:val="clear" w:color="auto" w:fill="282f33"/>
+          <w:rtl w:val="0"/>
+          <w:lang w:val="en-US"/>
         </w:rPr>
         <w:t xml:space="preserve">                &lt;</w:t>
       </w:r>
@@ -2923,8 +2925,10 @@
           <w:color w:val="d9bb73"/>
           <w:sz w:val="26"/>
           <w:szCs w:val="26"/>
-          <w:shd w:val="clear" w:color="auto" w:fill="282f33"/>
-          <w:rtl w:val="0"/>
+          <w:u w:color="d9bb73"/>
+          <w:shd w:val="clear" w:color="auto" w:fill="282f33"/>
+          <w:rtl w:val="0"/>
+          <w:lang w:val="en-US"/>
         </w:rPr>
         <w:t>h1</w:t>
       </w:r>
@@ -2934,6 +2938,7 @@
           <w:color w:val="d4d4d4"/>
           <w:sz w:val="26"/>
           <w:szCs w:val="26"/>
+          <w:u w:color="d4d4d4"/>
           <w:shd w:val="clear" w:color="auto" w:fill="282f33"/>
           <w:rtl w:val="0"/>
           <w:lang w:val="en-US"/>
@@ -2946,8 +2951,10 @@
           <w:color w:val="dcdcdc"/>
           <w:sz w:val="26"/>
           <w:szCs w:val="26"/>
-          <w:shd w:val="clear" w:color="auto" w:fill="282f33"/>
-          <w:rtl w:val="0"/>
+          <w:u w:color="dcdcdc"/>
+          <w:shd w:val="clear" w:color="auto" w:fill="282f33"/>
+          <w:rtl w:val="0"/>
+          <w:lang w:val="en-US"/>
         </w:rPr>
         <w:t>{</w:t>
       </w:r>
@@ -2957,6 +2964,7 @@
           <w:color w:val="d4d4d4"/>
           <w:sz w:val="26"/>
           <w:szCs w:val="26"/>
+          <w:u w:color="d4d4d4"/>
           <w:shd w:val="clear" w:color="auto" w:fill="282f33"/>
           <w:rtl w:val="0"/>
           <w:lang w:val="en-US"/>
@@ -2969,8 +2977,10 @@
           <w:color w:val="dcdcdc"/>
           <w:sz w:val="26"/>
           <w:szCs w:val="26"/>
-          <w:shd w:val="clear" w:color="auto" w:fill="282f33"/>
-          <w:rtl w:val="0"/>
+          <w:u w:color="dcdcdc"/>
+          <w:shd w:val="clear" w:color="auto" w:fill="282f33"/>
+          <w:rtl w:val="0"/>
+          <w:lang w:val="en-US"/>
         </w:rPr>
         <w:t>}&lt;/</w:t>
       </w:r>
@@ -2980,8 +2990,10 @@
           <w:color w:val="d9bb73"/>
           <w:sz w:val="26"/>
           <w:szCs w:val="26"/>
-          <w:shd w:val="clear" w:color="auto" w:fill="282f33"/>
-          <w:rtl w:val="0"/>
+          <w:u w:color="d9bb73"/>
+          <w:shd w:val="clear" w:color="auto" w:fill="282f33"/>
+          <w:rtl w:val="0"/>
+          <w:lang w:val="en-US"/>
         </w:rPr>
         <w:t>h1</w:t>
       </w:r>
@@ -2991,8 +3003,10 @@
           <w:color w:val="dcdcdc"/>
           <w:sz w:val="26"/>
           <w:szCs w:val="26"/>
-          <w:shd w:val="clear" w:color="auto" w:fill="282f33"/>
-          <w:rtl w:val="0"/>
+          <w:u w:color="dcdcdc"/>
+          <w:shd w:val="clear" w:color="auto" w:fill="282f33"/>
+          <w:rtl w:val="0"/>
+          <w:lang w:val="en-US"/>
         </w:rPr>
         <w:t>&gt;</w:t>
       </w:r>
@@ -3000,27 +3014,26 @@
     <w:p>
       <w:pPr>
         <w:pStyle w:val="Default"/>
-        <w:bidi w:val="0"/>
         <w:spacing w:line="400" w:lineRule="atLeast"/>
-        <w:ind w:left="0" w:right="0" w:firstLine="0"/>
-        <w:jc w:val="left"/>
         <w:rPr>
           <w:rFonts w:ascii="Times" w:cs="Times" w:hAnsi="Times" w:eastAsia="Times"/>
           <w:color w:val="d4d4d4"/>
           <w:sz w:val="26"/>
           <w:szCs w:val="26"/>
-          <w:shd w:val="clear" w:color="auto" w:fill="ffffff"/>
-          <w:rtl w:val="0"/>
-        </w:rPr>
-      </w:pPr>
-      <w:r>
-        <w:rPr>
-          <w:rFonts w:ascii="Times" w:hAnsi="Times"/>
-          <w:color w:val="d4d4d4"/>
-          <w:sz w:val="26"/>
-          <w:szCs w:val="26"/>
-          <w:shd w:val="clear" w:color="auto" w:fill="282f33"/>
-          <w:rtl w:val="0"/>
+          <w:u w:color="d4d4d4"/>
+          <w:shd w:val="clear" w:color="auto" w:fill="ffffff"/>
+        </w:rPr>
+      </w:pPr>
+      <w:r>
+        <w:rPr>
+          <w:rFonts w:ascii="Times" w:hAnsi="Times"/>
+          <w:color w:val="d4d4d4"/>
+          <w:sz w:val="26"/>
+          <w:szCs w:val="26"/>
+          <w:u w:color="d4d4d4"/>
+          <w:shd w:val="clear" w:color="auto" w:fill="282f33"/>
+          <w:rtl w:val="0"/>
+          <w:lang w:val="en-US"/>
         </w:rPr>
         <w:t xml:space="preserve">            </w:t>
       </w:r>
@@ -3030,8 +3043,10 @@
           <w:color w:val="dcdcdc"/>
           <w:sz w:val="26"/>
           <w:szCs w:val="26"/>
-          <w:shd w:val="clear" w:color="auto" w:fill="282f33"/>
-          <w:rtl w:val="0"/>
+          <w:u w:color="dcdcdc"/>
+          <w:shd w:val="clear" w:color="auto" w:fill="282f33"/>
+          <w:rtl w:val="0"/>
+          <w:lang w:val="en-US"/>
         </w:rPr>
         <w:t>&lt;/</w:t>
       </w:r>
@@ -3041,6 +3056,7 @@
           <w:color w:val="d9bb73"/>
           <w:sz w:val="26"/>
           <w:szCs w:val="26"/>
+          <w:u w:color="d9bb73"/>
           <w:shd w:val="clear" w:color="auto" w:fill="282f33"/>
           <w:rtl w:val="0"/>
           <w:lang w:val="it-IT"/>
@@ -3053,8 +3069,10 @@
           <w:color w:val="dcdcdc"/>
           <w:sz w:val="26"/>
           <w:szCs w:val="26"/>
-          <w:shd w:val="clear" w:color="auto" w:fill="282f33"/>
-          <w:rtl w:val="0"/>
+          <w:u w:color="dcdcdc"/>
+          <w:shd w:val="clear" w:color="auto" w:fill="282f33"/>
+          <w:rtl w:val="0"/>
+          <w:lang w:val="en-US"/>
         </w:rPr>
         <w:t>&gt;</w:t>
       </w:r>
@@ -3062,27 +3080,26 @@
     <w:p>
       <w:pPr>
         <w:pStyle w:val="Default"/>
-        <w:bidi w:val="0"/>
         <w:spacing w:line="400" w:lineRule="atLeast"/>
-        <w:ind w:left="0" w:right="0" w:firstLine="0"/>
-        <w:jc w:val="left"/>
         <w:rPr>
           <w:rFonts w:ascii="Times" w:cs="Times" w:hAnsi="Times" w:eastAsia="Times"/>
           <w:color w:val="d4d4d4"/>
           <w:sz w:val="26"/>
           <w:szCs w:val="26"/>
-          <w:shd w:val="clear" w:color="auto" w:fill="ffffff"/>
-          <w:rtl w:val="0"/>
-        </w:rPr>
-      </w:pPr>
-      <w:r>
-        <w:rPr>
-          <w:rFonts w:ascii="Times" w:hAnsi="Times"/>
-          <w:color w:val="d4d4d4"/>
-          <w:sz w:val="26"/>
-          <w:szCs w:val="26"/>
-          <w:shd w:val="clear" w:color="auto" w:fill="282f33"/>
-          <w:rtl w:val="0"/>
+          <w:u w:color="d4d4d4"/>
+          <w:shd w:val="clear" w:color="auto" w:fill="ffffff"/>
+        </w:rPr>
+      </w:pPr>
+      <w:r>
+        <w:rPr>
+          <w:rFonts w:ascii="Times" w:hAnsi="Times"/>
+          <w:color w:val="d4d4d4"/>
+          <w:sz w:val="26"/>
+          <w:szCs w:val="26"/>
+          <w:u w:color="d4d4d4"/>
+          <w:shd w:val="clear" w:color="auto" w:fill="282f33"/>
+          <w:rtl w:val="0"/>
+          <w:lang w:val="en-US"/>
         </w:rPr>
         <w:t xml:space="preserve">        )</w:t>
       </w:r>
@@ -3090,27 +3107,26 @@
     <w:p>
       <w:pPr>
         <w:pStyle w:val="Default"/>
-        <w:bidi w:val="0"/>
         <w:spacing w:line="400" w:lineRule="atLeast"/>
-        <w:ind w:left="0" w:right="0" w:firstLine="0"/>
-        <w:jc w:val="left"/>
         <w:rPr>
           <w:rFonts w:ascii="Times" w:cs="Times" w:hAnsi="Times" w:eastAsia="Times"/>
           <w:color w:val="d4d4d4"/>
           <w:sz w:val="26"/>
           <w:szCs w:val="26"/>
-          <w:shd w:val="clear" w:color="auto" w:fill="ffffff"/>
-          <w:rtl w:val="0"/>
-        </w:rPr>
-      </w:pPr>
-      <w:r>
-        <w:rPr>
-          <w:rFonts w:ascii="Times" w:hAnsi="Times"/>
-          <w:color w:val="d4d4d4"/>
-          <w:sz w:val="26"/>
-          <w:szCs w:val="26"/>
-          <w:shd w:val="clear" w:color="auto" w:fill="282f33"/>
-          <w:rtl w:val="0"/>
+          <w:u w:color="d4d4d4"/>
+          <w:shd w:val="clear" w:color="auto" w:fill="ffffff"/>
+        </w:rPr>
+      </w:pPr>
+      <w:r>
+        <w:rPr>
+          <w:rFonts w:ascii="Times" w:hAnsi="Times"/>
+          <w:color w:val="d4d4d4"/>
+          <w:sz w:val="26"/>
+          <w:szCs w:val="26"/>
+          <w:u w:color="d4d4d4"/>
+          <w:shd w:val="clear" w:color="auto" w:fill="282f33"/>
+          <w:rtl w:val="0"/>
+          <w:lang w:val="en-US"/>
         </w:rPr>
         <w:t xml:space="preserve">    }</w:t>
       </w:r>
@@ -3118,27 +3134,26 @@
     <w:p>
       <w:pPr>
         <w:pStyle w:val="Default"/>
-        <w:bidi w:val="0"/>
         <w:spacing w:line="400" w:lineRule="atLeast"/>
-        <w:ind w:left="0" w:right="0" w:firstLine="0"/>
-        <w:jc w:val="left"/>
         <w:rPr>
           <w:rFonts w:ascii="Times" w:cs="Times" w:hAnsi="Times" w:eastAsia="Times"/>
           <w:color w:val="d4d4d4"/>
           <w:sz w:val="26"/>
           <w:szCs w:val="26"/>
-          <w:shd w:val="clear" w:color="auto" w:fill="282f33"/>
-          <w:rtl w:val="0"/>
-        </w:rPr>
-      </w:pPr>
-      <w:r>
-        <w:rPr>
-          <w:rFonts w:ascii="Times" w:hAnsi="Times"/>
-          <w:color w:val="d4d4d4"/>
-          <w:sz w:val="26"/>
-          <w:szCs w:val="26"/>
-          <w:shd w:val="clear" w:color="auto" w:fill="282f33"/>
-          <w:rtl w:val="0"/>
+          <w:u w:color="d4d4d4"/>
+          <w:shd w:val="clear" w:color="auto" w:fill="282f33"/>
+        </w:rPr>
+      </w:pPr>
+      <w:r>
+        <w:rPr>
+          <w:rFonts w:ascii="Times" w:hAnsi="Times"/>
+          <w:color w:val="d4d4d4"/>
+          <w:sz w:val="26"/>
+          <w:szCs w:val="26"/>
+          <w:u w:color="d4d4d4"/>
+          <w:shd w:val="clear" w:color="auto" w:fill="282f33"/>
+          <w:rtl w:val="0"/>
+          <w:lang w:val="en-US"/>
         </w:rPr>
         <w:t>}</w:t>
       </w:r>
@@ -3146,32 +3161,24 @@
     <w:p>
       <w:pPr>
         <w:pStyle w:val="Default"/>
-        <w:bidi w:val="0"/>
         <w:spacing w:line="400" w:lineRule="atLeast"/>
-        <w:ind w:left="0" w:right="0" w:firstLine="0"/>
-        <w:jc w:val="left"/>
         <w:rPr>
           <w:rFonts w:ascii="Times" w:cs="Times" w:hAnsi="Times" w:eastAsia="Times"/>
           <w:color w:val="d4d4d4"/>
           <w:sz w:val="26"/>
           <w:szCs w:val="26"/>
-          <w:shd w:val="clear" w:color="auto" w:fill="282f33"/>
-          <w:rtl w:val="0"/>
-        </w:rPr>
-      </w:pPr>
-    </w:p>
-    <w:p>
-      <w:pPr>
-        <w:pStyle w:val="Default"/>
-        <w:bidi w:val="0"/>
+          <w:u w:color="d4d4d4"/>
+          <w:shd w:val="clear" w:color="auto" w:fill="282f33"/>
+        </w:rPr>
+      </w:pPr>
+    </w:p>
+    <w:p>
+      <w:pPr>
+        <w:pStyle w:val="Default"/>
         <w:spacing w:line="480" w:lineRule="auto"/>
-        <w:ind w:left="0" w:right="0" w:firstLine="0"/>
-        <w:jc w:val="left"/>
-        <w:rPr>
-          <w:u w:color="000000"/>
-          <w:shd w:val="clear" w:color="auto" w:fill="ffffff"/>
-          <w:rtl w:val="0"/>
-          <w:lang w:val="en-US"/>
+        <w:rPr>
+          <w:u w:color="000000"/>
+          <w:shd w:val="clear" w:color="auto" w:fill="ffffff"/>
         </w:rPr>
       </w:pPr>
       <w:r>
@@ -3241,17 +3248,14 @@
     <w:p>
       <w:pPr>
         <w:pStyle w:val="Default"/>
-        <w:bidi w:val="0"/>
         <w:spacing w:line="400" w:lineRule="atLeast"/>
-        <w:ind w:left="0" w:right="0" w:firstLine="0"/>
-        <w:jc w:val="left"/>
         <w:rPr>
           <w:rFonts w:ascii="Times" w:cs="Times" w:hAnsi="Times" w:eastAsia="Times"/>
           <w:color w:val="d4d4d4"/>
           <w:sz w:val="26"/>
           <w:szCs w:val="26"/>
-          <w:shd w:val="clear" w:color="auto" w:fill="ffffff"/>
-          <w:rtl w:val="0"/>
+          <w:u w:color="d4d4d4"/>
+          <w:shd w:val="clear" w:color="auto" w:fill="ffffff"/>
         </w:rPr>
       </w:pPr>
       <w:r>
@@ -3260,6 +3264,7 @@
           <w:color w:val="ea9b80"/>
           <w:sz w:val="26"/>
           <w:szCs w:val="26"/>
+          <w:u w:color="ea9b80"/>
           <w:shd w:val="clear" w:color="auto" w:fill="282f33"/>
           <w:rtl w:val="0"/>
           <w:lang w:val="it-IT"/>
@@ -3272,6 +3277,7 @@
           <w:color w:val="d4d4d4"/>
           <w:sz w:val="26"/>
           <w:szCs w:val="26"/>
+          <w:u w:color="d4d4d4"/>
           <w:shd w:val="clear" w:color="auto" w:fill="282f33"/>
           <w:rtl w:val="0"/>
           <w:lang w:val="en-US"/>
@@ -3284,6 +3290,7 @@
           <w:color w:val="ea9b80"/>
           <w:sz w:val="26"/>
           <w:szCs w:val="26"/>
+          <w:u w:color="ea9b80"/>
           <w:shd w:val="clear" w:color="auto" w:fill="282f33"/>
           <w:rtl w:val="0"/>
           <w:lang w:val="en-US"/>
@@ -3296,6 +3303,7 @@
           <w:color w:val="d4d4d4"/>
           <w:sz w:val="26"/>
           <w:szCs w:val="26"/>
+          <w:u w:color="d4d4d4"/>
           <w:shd w:val="clear" w:color="auto" w:fill="282f33"/>
           <w:rtl w:val="0"/>
           <w:lang w:val="en-US"/>
@@ -3308,8 +3316,10 @@
           <w:color w:val="dcdcdc"/>
           <w:sz w:val="26"/>
           <w:szCs w:val="26"/>
-          <w:shd w:val="clear" w:color="auto" w:fill="282f33"/>
-          <w:rtl w:val="0"/>
+          <w:u w:color="dcdcdc"/>
+          <w:shd w:val="clear" w:color="auto" w:fill="282f33"/>
+          <w:rtl w:val="0"/>
+          <w:lang w:val="en-US"/>
         </w:rPr>
         <w:t>.</w:t>
       </w:r>
@@ -3319,6 +3329,7 @@
           <w:color w:val="d4d4d4"/>
           <w:sz w:val="26"/>
           <w:szCs w:val="26"/>
+          <w:u w:color="d4d4d4"/>
           <w:shd w:val="clear" w:color="auto" w:fill="282f33"/>
           <w:rtl w:val="0"/>
           <w:lang w:val="en-US"/>
@@ -3329,27 +3340,26 @@
     <w:p>
       <w:pPr>
         <w:pStyle w:val="Default"/>
-        <w:bidi w:val="0"/>
         <w:spacing w:line="400" w:lineRule="atLeast"/>
-        <w:ind w:left="0" w:right="0" w:firstLine="0"/>
-        <w:jc w:val="left"/>
         <w:rPr>
           <w:rFonts w:ascii="Times" w:cs="Times" w:hAnsi="Times" w:eastAsia="Times"/>
           <w:color w:val="d4d4d4"/>
           <w:sz w:val="26"/>
           <w:szCs w:val="26"/>
-          <w:shd w:val="clear" w:color="auto" w:fill="ffffff"/>
-          <w:rtl w:val="0"/>
-        </w:rPr>
-      </w:pPr>
-      <w:r>
-        <w:rPr>
-          <w:rFonts w:ascii="Times" w:hAnsi="Times"/>
-          <w:color w:val="d4d4d4"/>
-          <w:sz w:val="26"/>
-          <w:szCs w:val="26"/>
-          <w:shd w:val="clear" w:color="auto" w:fill="282f33"/>
-          <w:rtl w:val="0"/>
+          <w:u w:color="d4d4d4"/>
+          <w:shd w:val="clear" w:color="auto" w:fill="ffffff"/>
+        </w:rPr>
+      </w:pPr>
+      <w:r>
+        <w:rPr>
+          <w:rFonts w:ascii="Times" w:hAnsi="Times"/>
+          <w:color w:val="d4d4d4"/>
+          <w:sz w:val="26"/>
+          <w:szCs w:val="26"/>
+          <w:u w:color="d4d4d4"/>
+          <w:shd w:val="clear" w:color="auto" w:fill="282f33"/>
+          <w:rtl w:val="0"/>
+          <w:lang w:val="en-US"/>
         </w:rPr>
         <w:t xml:space="preserve">    constructor() {</w:t>
       </w:r>
@@ -3357,27 +3367,26 @@
     <w:p>
       <w:pPr>
         <w:pStyle w:val="Default"/>
-        <w:bidi w:val="0"/>
         <w:spacing w:line="400" w:lineRule="atLeast"/>
-        <w:ind w:left="0" w:right="0" w:firstLine="0"/>
-        <w:jc w:val="left"/>
         <w:rPr>
           <w:rFonts w:ascii="Times" w:cs="Times" w:hAnsi="Times" w:eastAsia="Times"/>
           <w:color w:val="d4d4d4"/>
           <w:sz w:val="26"/>
           <w:szCs w:val="26"/>
-          <w:shd w:val="clear" w:color="auto" w:fill="ffffff"/>
-          <w:rtl w:val="0"/>
-        </w:rPr>
-      </w:pPr>
-      <w:r>
-        <w:rPr>
-          <w:rFonts w:ascii="Times" w:hAnsi="Times"/>
-          <w:color w:val="d4d4d4"/>
-          <w:sz w:val="26"/>
-          <w:szCs w:val="26"/>
-          <w:shd w:val="clear" w:color="auto" w:fill="282f33"/>
-          <w:rtl w:val="0"/>
+          <w:u w:color="d4d4d4"/>
+          <w:shd w:val="clear" w:color="auto" w:fill="ffffff"/>
+        </w:rPr>
+      </w:pPr>
+      <w:r>
+        <w:rPr>
+          <w:rFonts w:ascii="Times" w:hAnsi="Times"/>
+          <w:color w:val="d4d4d4"/>
+          <w:sz w:val="26"/>
+          <w:szCs w:val="26"/>
+          <w:u w:color="d4d4d4"/>
+          <w:shd w:val="clear" w:color="auto" w:fill="282f33"/>
+          <w:rtl w:val="0"/>
+          <w:lang w:val="en-US"/>
         </w:rPr>
         <w:t xml:space="preserve">        </w:t>
       </w:r>
@@ -3387,6 +3396,7 @@
           <w:color w:val="ea9b80"/>
           <w:sz w:val="26"/>
           <w:szCs w:val="26"/>
+          <w:u w:color="ea9b80"/>
           <w:shd w:val="clear" w:color="auto" w:fill="282f33"/>
           <w:rtl w:val="0"/>
           <w:lang w:val="it-IT"/>
@@ -3399,8 +3409,10 @@
           <w:color w:val="d4d4d4"/>
           <w:sz w:val="26"/>
           <w:szCs w:val="26"/>
-          <w:shd w:val="clear" w:color="auto" w:fill="282f33"/>
-          <w:rtl w:val="0"/>
+          <w:u w:color="d4d4d4"/>
+          <w:shd w:val="clear" w:color="auto" w:fill="282f33"/>
+          <w:rtl w:val="0"/>
+          <w:lang w:val="en-US"/>
         </w:rPr>
         <w:t>()</w:t>
       </w:r>
@@ -3408,27 +3420,26 @@
     <w:p>
       <w:pPr>
         <w:pStyle w:val="Default"/>
-        <w:bidi w:val="0"/>
         <w:spacing w:line="400" w:lineRule="atLeast"/>
-        <w:ind w:left="0" w:right="0" w:firstLine="0"/>
-        <w:jc w:val="left"/>
         <w:rPr>
           <w:rFonts w:ascii="Times" w:cs="Times" w:hAnsi="Times" w:eastAsia="Times"/>
           <w:color w:val="d4d4d4"/>
           <w:sz w:val="26"/>
           <w:szCs w:val="26"/>
-          <w:shd w:val="clear" w:color="auto" w:fill="ffffff"/>
-          <w:rtl w:val="0"/>
-        </w:rPr>
-      </w:pPr>
-      <w:r>
-        <w:rPr>
-          <w:rFonts w:ascii="Times" w:hAnsi="Times"/>
-          <w:color w:val="d4d4d4"/>
-          <w:sz w:val="26"/>
-          <w:szCs w:val="26"/>
-          <w:shd w:val="clear" w:color="auto" w:fill="282f33"/>
-          <w:rtl w:val="0"/>
+          <w:u w:color="d4d4d4"/>
+          <w:shd w:val="clear" w:color="auto" w:fill="ffffff"/>
+        </w:rPr>
+      </w:pPr>
+      <w:r>
+        <w:rPr>
+          <w:rFonts w:ascii="Times" w:hAnsi="Times"/>
+          <w:color w:val="d4d4d4"/>
+          <w:sz w:val="26"/>
+          <w:szCs w:val="26"/>
+          <w:u w:color="d4d4d4"/>
+          <w:shd w:val="clear" w:color="auto" w:fill="282f33"/>
+          <w:rtl w:val="0"/>
+          <w:lang w:val="en-US"/>
         </w:rPr>
         <w:t xml:space="preserve">        </w:t>
       </w:r>
@@ -3438,6 +3449,7 @@
           <w:color w:val="ea9b80"/>
           <w:sz w:val="26"/>
           <w:szCs w:val="26"/>
+          <w:u w:color="ea9b80"/>
           <w:shd w:val="clear" w:color="auto" w:fill="282f33"/>
           <w:rtl w:val="0"/>
           <w:lang w:val="fr-FR"/>
@@ -3450,6 +3462,7 @@
           <w:color w:val="d4d4d4"/>
           <w:sz w:val="26"/>
           <w:szCs w:val="26"/>
+          <w:u w:color="d4d4d4"/>
           <w:shd w:val="clear" w:color="auto" w:fill="282f33"/>
           <w:rtl w:val="0"/>
           <w:lang w:val="es-ES_tradnl"/>
@@ -3462,8 +3475,10 @@
           <w:color w:val="ea9b80"/>
           <w:sz w:val="26"/>
           <w:szCs w:val="26"/>
-          <w:shd w:val="clear" w:color="auto" w:fill="282f33"/>
-          <w:rtl w:val="0"/>
+          <w:u w:color="ea9b80"/>
+          <w:shd w:val="clear" w:color="auto" w:fill="282f33"/>
+          <w:rtl w:val="0"/>
+          <w:lang w:val="en-US"/>
         </w:rPr>
         <w:t>=</w:t>
       </w:r>
@@ -3473,6 +3488,7 @@
           <w:color w:val="d4d4d4"/>
           <w:sz w:val="26"/>
           <w:szCs w:val="26"/>
+          <w:u w:color="d4d4d4"/>
           <w:shd w:val="clear" w:color="auto" w:fill="282f33"/>
           <w:rtl w:val="0"/>
           <w:lang w:val="es-ES_tradnl"/>
@@ -3485,8 +3501,10 @@
           <w:color w:val="dcdcdc"/>
           <w:sz w:val="26"/>
           <w:szCs w:val="26"/>
-          <w:shd w:val="clear" w:color="auto" w:fill="282f33"/>
-          <w:rtl w:val="0"/>
+          <w:u w:color="dcdcdc"/>
+          <w:shd w:val="clear" w:color="auto" w:fill="282f33"/>
+          <w:rtl w:val="0"/>
+          <w:lang w:val="en-US"/>
         </w:rPr>
         <w:t>.</w:t>
       </w:r>
@@ -3496,8 +3514,10 @@
           <w:color w:val="d4d4d4"/>
           <w:sz w:val="26"/>
           <w:szCs w:val="26"/>
-          <w:shd w:val="clear" w:color="auto" w:fill="282f33"/>
-          <w:rtl w:val="0"/>
+          <w:u w:color="d4d4d4"/>
+          <w:shd w:val="clear" w:color="auto" w:fill="282f33"/>
+          <w:rtl w:val="0"/>
+          <w:lang w:val="en-US"/>
         </w:rPr>
         <w:t>map(item =&gt; &lt;</w:t>
       </w:r>
@@ -3507,6 +3527,7 @@
           <w:color w:val="d9bb73"/>
           <w:sz w:val="26"/>
           <w:szCs w:val="26"/>
+          <w:u w:color="d9bb73"/>
           <w:shd w:val="clear" w:color="auto" w:fill="282f33"/>
           <w:rtl w:val="0"/>
           <w:lang w:val="es-ES_tradnl"/>
@@ -3519,8 +3540,10 @@
           <w:color w:val="d4d4d4"/>
           <w:sz w:val="26"/>
           <w:szCs w:val="26"/>
-          <w:shd w:val="clear" w:color="auto" w:fill="282f33"/>
-          <w:rtl w:val="0"/>
+          <w:u w:color="d4d4d4"/>
+          <w:shd w:val="clear" w:color="auto" w:fill="282f33"/>
+          <w:rtl w:val="0"/>
+          <w:lang w:val="en-US"/>
         </w:rPr>
         <w:t xml:space="preserve"> </w:t>
       </w:r>
@@ -3530,8 +3553,10 @@
           <w:color w:val="a7c9de"/>
           <w:sz w:val="26"/>
           <w:szCs w:val="26"/>
-          <w:shd w:val="clear" w:color="auto" w:fill="282f33"/>
-          <w:rtl w:val="0"/>
+          <w:u w:color="a7c9de"/>
+          <w:shd w:val="clear" w:color="auto" w:fill="282f33"/>
+          <w:rtl w:val="0"/>
+          <w:lang w:val="en-US"/>
         </w:rPr>
         <w:t>key</w:t>
       </w:r>
@@ -3541,8 +3566,10 @@
           <w:color w:val="dcdcdc"/>
           <w:sz w:val="26"/>
           <w:szCs w:val="26"/>
-          <w:shd w:val="clear" w:color="auto" w:fill="282f33"/>
-          <w:rtl w:val="0"/>
+          <w:u w:color="dcdcdc"/>
+          <w:shd w:val="clear" w:color="auto" w:fill="282f33"/>
+          <w:rtl w:val="0"/>
+          <w:lang w:val="en-US"/>
         </w:rPr>
         <w:t>={</w:t>
       </w:r>
@@ -3552,6 +3579,7 @@
           <w:color w:val="d4d4d4"/>
           <w:sz w:val="26"/>
           <w:szCs w:val="26"/>
+          <w:u w:color="d4d4d4"/>
           <w:shd w:val="clear" w:color="auto" w:fill="282f33"/>
           <w:rtl w:val="0"/>
           <w:lang w:val="en-US"/>
@@ -3564,8 +3592,10 @@
           <w:color w:val="dcdcdc"/>
           <w:sz w:val="26"/>
           <w:szCs w:val="26"/>
-          <w:shd w:val="clear" w:color="auto" w:fill="282f33"/>
-          <w:rtl w:val="0"/>
+          <w:u w:color="dcdcdc"/>
+          <w:shd w:val="clear" w:color="auto" w:fill="282f33"/>
+          <w:rtl w:val="0"/>
+          <w:lang w:val="en-US"/>
         </w:rPr>
         <w:t>.</w:t>
       </w:r>
@@ -3575,8 +3605,10 @@
           <w:color w:val="d4d4d4"/>
           <w:sz w:val="26"/>
           <w:szCs w:val="26"/>
-          <w:shd w:val="clear" w:color="auto" w:fill="282f33"/>
-          <w:rtl w:val="0"/>
+          <w:u w:color="d4d4d4"/>
+          <w:shd w:val="clear" w:color="auto" w:fill="282f33"/>
+          <w:rtl w:val="0"/>
+          <w:lang w:val="en-US"/>
         </w:rPr>
         <w:t>id</w:t>
       </w:r>
@@ -3586,8 +3618,10 @@
           <w:color w:val="dcdcdc"/>
           <w:sz w:val="26"/>
           <w:szCs w:val="26"/>
-          <w:shd w:val="clear" w:color="auto" w:fill="282f33"/>
-          <w:rtl w:val="0"/>
+          <w:u w:color="dcdcdc"/>
+          <w:shd w:val="clear" w:color="auto" w:fill="282f33"/>
+          <w:rtl w:val="0"/>
+          <w:lang w:val="en-US"/>
         </w:rPr>
         <w:t>}</w:t>
       </w:r>
@@ -3597,8 +3631,10 @@
           <w:color w:val="d4d4d4"/>
           <w:sz w:val="26"/>
           <w:szCs w:val="26"/>
-          <w:shd w:val="clear" w:color="auto" w:fill="282f33"/>
-          <w:rtl w:val="0"/>
+          <w:u w:color="d4d4d4"/>
+          <w:shd w:val="clear" w:color="auto" w:fill="282f33"/>
+          <w:rtl w:val="0"/>
+          <w:lang w:val="en-US"/>
         </w:rPr>
         <w:t xml:space="preserve"> </w:t>
       </w:r>
@@ -3608,6 +3644,7 @@
           <w:color w:val="a7c9de"/>
           <w:sz w:val="26"/>
           <w:szCs w:val="26"/>
+          <w:u w:color="a7c9de"/>
           <w:shd w:val="clear" w:color="auto" w:fill="282f33"/>
           <w:rtl w:val="0"/>
           <w:lang w:val="en-US"/>
@@ -3620,8 +3657,10 @@
           <w:color w:val="dcdcdc"/>
           <w:sz w:val="26"/>
           <w:szCs w:val="26"/>
-          <w:shd w:val="clear" w:color="auto" w:fill="282f33"/>
-          <w:rtl w:val="0"/>
+          <w:u w:color="dcdcdc"/>
+          <w:shd w:val="clear" w:color="auto" w:fill="282f33"/>
+          <w:rtl w:val="0"/>
+          <w:lang w:val="en-US"/>
         </w:rPr>
         <w:t>={</w:t>
       </w:r>
@@ -3631,6 +3670,7 @@
           <w:color w:val="d4d4d4"/>
           <w:sz w:val="26"/>
           <w:szCs w:val="26"/>
+          <w:u w:color="d4d4d4"/>
           <w:shd w:val="clear" w:color="auto" w:fill="282f33"/>
           <w:rtl w:val="0"/>
           <w:lang w:val="en-US"/>
@@ -3643,8 +3683,10 @@
           <w:color w:val="dcdcdc"/>
           <w:sz w:val="26"/>
           <w:szCs w:val="26"/>
-          <w:shd w:val="clear" w:color="auto" w:fill="282f33"/>
-          <w:rtl w:val="0"/>
+          <w:u w:color="dcdcdc"/>
+          <w:shd w:val="clear" w:color="auto" w:fill="282f33"/>
+          <w:rtl w:val="0"/>
+          <w:lang w:val="en-US"/>
         </w:rPr>
         <w:t>}/&gt;</w:t>
       </w:r>
@@ -3654,8 +3696,10 @@
           <w:color w:val="d4d4d4"/>
           <w:sz w:val="26"/>
           <w:szCs w:val="26"/>
-          <w:shd w:val="clear" w:color="auto" w:fill="282f33"/>
-          <w:rtl w:val="0"/>
+          <w:u w:color="d4d4d4"/>
+          <w:shd w:val="clear" w:color="auto" w:fill="282f33"/>
+          <w:rtl w:val="0"/>
+          <w:lang w:val="en-US"/>
         </w:rPr>
         <w:t>)</w:t>
       </w:r>
@@ -3663,27 +3707,26 @@
     <w:p>
       <w:pPr>
         <w:pStyle w:val="Default"/>
-        <w:bidi w:val="0"/>
         <w:spacing w:line="400" w:lineRule="atLeast"/>
-        <w:ind w:left="0" w:right="0" w:firstLine="0"/>
-        <w:jc w:val="left"/>
         <w:rPr>
           <w:rFonts w:ascii="Times" w:cs="Times" w:hAnsi="Times" w:eastAsia="Times"/>
           <w:color w:val="d4d4d4"/>
           <w:sz w:val="26"/>
           <w:szCs w:val="26"/>
-          <w:shd w:val="clear" w:color="auto" w:fill="ffffff"/>
-          <w:rtl w:val="0"/>
-        </w:rPr>
-      </w:pPr>
-      <w:r>
-        <w:rPr>
-          <w:rFonts w:ascii="Times" w:hAnsi="Times"/>
-          <w:color w:val="d4d4d4"/>
-          <w:sz w:val="26"/>
-          <w:szCs w:val="26"/>
-          <w:shd w:val="clear" w:color="auto" w:fill="282f33"/>
-          <w:rtl w:val="0"/>
+          <w:u w:color="d4d4d4"/>
+          <w:shd w:val="clear" w:color="auto" w:fill="ffffff"/>
+        </w:rPr>
+      </w:pPr>
+      <w:r>
+        <w:rPr>
+          <w:rFonts w:ascii="Times" w:hAnsi="Times"/>
+          <w:color w:val="d4d4d4"/>
+          <w:sz w:val="26"/>
+          <w:szCs w:val="26"/>
+          <w:u w:color="d4d4d4"/>
+          <w:shd w:val="clear" w:color="auto" w:fill="282f33"/>
+          <w:rtl w:val="0"/>
+          <w:lang w:val="en-US"/>
         </w:rPr>
         <w:t xml:space="preserve">    }</w:t>
       </w:r>
@@ -3691,27 +3734,26 @@
     <w:p>
       <w:pPr>
         <w:pStyle w:val="Default"/>
-        <w:bidi w:val="0"/>
         <w:spacing w:line="400" w:lineRule="atLeast"/>
-        <w:ind w:left="0" w:right="0" w:firstLine="0"/>
-        <w:jc w:val="left"/>
         <w:rPr>
           <w:rFonts w:ascii="Times" w:cs="Times" w:hAnsi="Times" w:eastAsia="Times"/>
           <w:color w:val="d4d4d4"/>
           <w:sz w:val="26"/>
           <w:szCs w:val="26"/>
-          <w:shd w:val="clear" w:color="auto" w:fill="ffffff"/>
-          <w:rtl w:val="0"/>
-        </w:rPr>
-      </w:pPr>
-      <w:r>
-        <w:rPr>
-          <w:rFonts w:ascii="Times" w:hAnsi="Times"/>
-          <w:color w:val="d4d4d4"/>
-          <w:sz w:val="26"/>
-          <w:szCs w:val="26"/>
-          <w:shd w:val="clear" w:color="auto" w:fill="282f33"/>
-          <w:rtl w:val="0"/>
+          <w:u w:color="d4d4d4"/>
+          <w:shd w:val="clear" w:color="auto" w:fill="ffffff"/>
+        </w:rPr>
+      </w:pPr>
+      <w:r>
+        <w:rPr>
+          <w:rFonts w:ascii="Times" w:hAnsi="Times"/>
+          <w:color w:val="d4d4d4"/>
+          <w:sz w:val="26"/>
+          <w:szCs w:val="26"/>
+          <w:u w:color="d4d4d4"/>
+          <w:shd w:val="clear" w:color="auto" w:fill="282f33"/>
+          <w:rtl w:val="0"/>
+          <w:lang w:val="en-US"/>
         </w:rPr>
         <w:t xml:space="preserve">    render () {</w:t>
       </w:r>
@@ -3719,27 +3761,26 @@
     <w:p>
       <w:pPr>
         <w:pStyle w:val="Default"/>
-        <w:bidi w:val="0"/>
         <w:spacing w:line="400" w:lineRule="atLeast"/>
-        <w:ind w:left="0" w:right="0" w:firstLine="0"/>
-        <w:jc w:val="left"/>
         <w:rPr>
           <w:rFonts w:ascii="Times" w:cs="Times" w:hAnsi="Times" w:eastAsia="Times"/>
           <w:color w:val="d4d4d4"/>
           <w:sz w:val="26"/>
           <w:szCs w:val="26"/>
-          <w:shd w:val="clear" w:color="auto" w:fill="ffffff"/>
-          <w:rtl w:val="0"/>
-        </w:rPr>
-      </w:pPr>
-      <w:r>
-        <w:rPr>
-          <w:rFonts w:ascii="Times" w:hAnsi="Times"/>
-          <w:color w:val="d4d4d4"/>
-          <w:sz w:val="26"/>
-          <w:szCs w:val="26"/>
-          <w:shd w:val="clear" w:color="auto" w:fill="282f33"/>
-          <w:rtl w:val="0"/>
+          <w:u w:color="d4d4d4"/>
+          <w:shd w:val="clear" w:color="auto" w:fill="ffffff"/>
+        </w:rPr>
+      </w:pPr>
+      <w:r>
+        <w:rPr>
+          <w:rFonts w:ascii="Times" w:hAnsi="Times"/>
+          <w:color w:val="d4d4d4"/>
+          <w:sz w:val="26"/>
+          <w:szCs w:val="26"/>
+          <w:u w:color="d4d4d4"/>
+          <w:shd w:val="clear" w:color="auto" w:fill="282f33"/>
+          <w:rtl w:val="0"/>
+          <w:lang w:val="en-US"/>
         </w:rPr>
         <w:t xml:space="preserve">        </w:t>
       </w:r>
@@ -3749,6 +3790,7 @@
           <w:color w:val="ea9b80"/>
           <w:sz w:val="26"/>
           <w:szCs w:val="26"/>
+          <w:u w:color="ea9b80"/>
           <w:shd w:val="clear" w:color="auto" w:fill="282f33"/>
           <w:rtl w:val="0"/>
           <w:lang w:val="en-US"/>
@@ -3761,8 +3803,10 @@
           <w:color w:val="d4d4d4"/>
           <w:sz w:val="26"/>
           <w:szCs w:val="26"/>
-          <w:shd w:val="clear" w:color="auto" w:fill="282f33"/>
-          <w:rtl w:val="0"/>
+          <w:u w:color="d4d4d4"/>
+          <w:shd w:val="clear" w:color="auto" w:fill="282f33"/>
+          <w:rtl w:val="0"/>
+          <w:lang w:val="en-US"/>
         </w:rPr>
         <w:t xml:space="preserve"> (</w:t>
       </w:r>
@@ -3770,27 +3814,26 @@
     <w:p>
       <w:pPr>
         <w:pStyle w:val="Default"/>
-        <w:bidi w:val="0"/>
         <w:spacing w:line="400" w:lineRule="atLeast"/>
-        <w:ind w:left="0" w:right="0" w:firstLine="0"/>
-        <w:jc w:val="left"/>
         <w:rPr>
           <w:rFonts w:ascii="Times" w:cs="Times" w:hAnsi="Times" w:eastAsia="Times"/>
           <w:color w:val="d4d4d4"/>
           <w:sz w:val="26"/>
           <w:szCs w:val="26"/>
-          <w:shd w:val="clear" w:color="auto" w:fill="ffffff"/>
-          <w:rtl w:val="0"/>
-        </w:rPr>
-      </w:pPr>
-      <w:r>
-        <w:rPr>
-          <w:rFonts w:ascii="Times" w:hAnsi="Times"/>
-          <w:color w:val="d4d4d4"/>
-          <w:sz w:val="26"/>
-          <w:szCs w:val="26"/>
-          <w:shd w:val="clear" w:color="auto" w:fill="282f33"/>
-          <w:rtl w:val="0"/>
+          <w:u w:color="d4d4d4"/>
+          <w:shd w:val="clear" w:color="auto" w:fill="ffffff"/>
+        </w:rPr>
+      </w:pPr>
+      <w:r>
+        <w:rPr>
+          <w:rFonts w:ascii="Times" w:hAnsi="Times"/>
+          <w:color w:val="d4d4d4"/>
+          <w:sz w:val="26"/>
+          <w:szCs w:val="26"/>
+          <w:u w:color="d4d4d4"/>
+          <w:shd w:val="clear" w:color="auto" w:fill="282f33"/>
+          <w:rtl w:val="0"/>
+          <w:lang w:val="en-US"/>
         </w:rPr>
         <w:t xml:space="preserve">            </w:t>
       </w:r>
@@ -3798,27 +3841,26 @@
     <w:p>
       <w:pPr>
         <w:pStyle w:val="Default"/>
-        <w:bidi w:val="0"/>
         <w:spacing w:line="400" w:lineRule="atLeast"/>
-        <w:ind w:left="0" w:right="0" w:firstLine="0"/>
-        <w:jc w:val="left"/>
         <w:rPr>
           <w:rFonts w:ascii="Times" w:cs="Times" w:hAnsi="Times" w:eastAsia="Times"/>
           <w:color w:val="d4d4d4"/>
           <w:sz w:val="26"/>
           <w:szCs w:val="26"/>
-          <w:shd w:val="clear" w:color="auto" w:fill="ffffff"/>
-          <w:rtl w:val="0"/>
-        </w:rPr>
-      </w:pPr>
-      <w:r>
-        <w:rPr>
-          <w:rFonts w:ascii="Times" w:hAnsi="Times"/>
-          <w:color w:val="d4d4d4"/>
-          <w:sz w:val="26"/>
-          <w:szCs w:val="26"/>
-          <w:shd w:val="clear" w:color="auto" w:fill="282f33"/>
-          <w:rtl w:val="0"/>
+          <w:u w:color="d4d4d4"/>
+          <w:shd w:val="clear" w:color="auto" w:fill="ffffff"/>
+        </w:rPr>
+      </w:pPr>
+      <w:r>
+        <w:rPr>
+          <w:rFonts w:ascii="Times" w:hAnsi="Times"/>
+          <w:color w:val="d4d4d4"/>
+          <w:sz w:val="26"/>
+          <w:szCs w:val="26"/>
+          <w:u w:color="d4d4d4"/>
+          <w:shd w:val="clear" w:color="auto" w:fill="282f33"/>
+          <w:rtl w:val="0"/>
+          <w:lang w:val="en-US"/>
         </w:rPr>
         <w:t xml:space="preserve">        )</w:t>
       </w:r>
@@ -3826,27 +3868,26 @@
     <w:p>
       <w:pPr>
         <w:pStyle w:val="Default"/>
-        <w:bidi w:val="0"/>
         <w:spacing w:line="400" w:lineRule="atLeast"/>
-        <w:ind w:left="0" w:right="0" w:firstLine="0"/>
-        <w:jc w:val="left"/>
         <w:rPr>
           <w:rFonts w:ascii="Times" w:cs="Times" w:hAnsi="Times" w:eastAsia="Times"/>
           <w:color w:val="d4d4d4"/>
           <w:sz w:val="26"/>
           <w:szCs w:val="26"/>
-          <w:shd w:val="clear" w:color="auto" w:fill="ffffff"/>
-          <w:rtl w:val="0"/>
-        </w:rPr>
-      </w:pPr>
-      <w:r>
-        <w:rPr>
-          <w:rFonts w:ascii="Times" w:hAnsi="Times"/>
-          <w:color w:val="d4d4d4"/>
-          <w:sz w:val="26"/>
-          <w:szCs w:val="26"/>
-          <w:shd w:val="clear" w:color="auto" w:fill="282f33"/>
-          <w:rtl w:val="0"/>
+          <w:u w:color="d4d4d4"/>
+          <w:shd w:val="clear" w:color="auto" w:fill="ffffff"/>
+        </w:rPr>
+      </w:pPr>
+      <w:r>
+        <w:rPr>
+          <w:rFonts w:ascii="Times" w:hAnsi="Times"/>
+          <w:color w:val="d4d4d4"/>
+          <w:sz w:val="26"/>
+          <w:szCs w:val="26"/>
+          <w:u w:color="d4d4d4"/>
+          <w:shd w:val="clear" w:color="auto" w:fill="282f33"/>
+          <w:rtl w:val="0"/>
+          <w:lang w:val="en-US"/>
         </w:rPr>
         <w:t xml:space="preserve">    }</w:t>
       </w:r>
@@ -3854,27 +3895,26 @@
     <w:p>
       <w:pPr>
         <w:pStyle w:val="Default"/>
-        <w:bidi w:val="0"/>
         <w:spacing w:line="400" w:lineRule="atLeast"/>
-        <w:ind w:left="0" w:right="0" w:firstLine="0"/>
-        <w:jc w:val="left"/>
         <w:rPr>
           <w:rFonts w:ascii="Times" w:cs="Times" w:hAnsi="Times" w:eastAsia="Times"/>
           <w:color w:val="d4d4d4"/>
           <w:sz w:val="26"/>
           <w:szCs w:val="26"/>
-          <w:shd w:val="clear" w:color="auto" w:fill="ffffff"/>
-          <w:rtl w:val="0"/>
-        </w:rPr>
-      </w:pPr>
-      <w:r>
-        <w:rPr>
-          <w:rFonts w:ascii="Times" w:hAnsi="Times"/>
-          <w:color w:val="d4d4d4"/>
-          <w:sz w:val="26"/>
-          <w:szCs w:val="26"/>
-          <w:shd w:val="clear" w:color="auto" w:fill="282f33"/>
-          <w:rtl w:val="0"/>
+          <w:u w:color="d4d4d4"/>
+          <w:shd w:val="clear" w:color="auto" w:fill="ffffff"/>
+        </w:rPr>
+      </w:pPr>
+      <w:r>
+        <w:rPr>
+          <w:rFonts w:ascii="Times" w:hAnsi="Times"/>
+          <w:color w:val="d4d4d4"/>
+          <w:sz w:val="26"/>
+          <w:szCs w:val="26"/>
+          <w:u w:color="d4d4d4"/>
+          <w:shd w:val="clear" w:color="auto" w:fill="282f33"/>
+          <w:rtl w:val="0"/>
+          <w:lang w:val="en-US"/>
         </w:rPr>
         <w:t>}</w:t>
       </w:r>
@@ -3882,32 +3922,24 @@
     <w:p>
       <w:pPr>
         <w:pStyle w:val="Default"/>
-        <w:bidi w:val="0"/>
         <w:spacing w:line="400" w:lineRule="atLeast"/>
-        <w:ind w:left="0" w:right="0" w:firstLine="0"/>
-        <w:jc w:val="left"/>
         <w:rPr>
           <w:rFonts w:ascii="Times" w:cs="Times" w:hAnsi="Times" w:eastAsia="Times"/>
           <w:color w:val="d4d4d4"/>
           <w:sz w:val="26"/>
           <w:szCs w:val="26"/>
-          <w:shd w:val="clear" w:color="auto" w:fill="ffffff"/>
-          <w:rtl w:val="0"/>
-        </w:rPr>
-      </w:pPr>
-    </w:p>
-    <w:p>
-      <w:pPr>
-        <w:pStyle w:val="Default"/>
-        <w:bidi w:val="0"/>
+          <w:u w:color="d4d4d4"/>
+          <w:shd w:val="clear" w:color="auto" w:fill="ffffff"/>
+        </w:rPr>
+      </w:pPr>
+    </w:p>
+    <w:p>
+      <w:pPr>
+        <w:pStyle w:val="Default"/>
         <w:spacing w:line="480" w:lineRule="auto"/>
-        <w:ind w:left="0" w:right="0" w:firstLine="0"/>
-        <w:jc w:val="left"/>
-        <w:rPr>
-          <w:u w:color="000000"/>
-          <w:shd w:val="clear" w:color="auto" w:fill="ffffff"/>
-          <w:rtl w:val="0"/>
-          <w:lang w:val="en-US"/>
+        <w:rPr>
+          <w:u w:color="000000"/>
+          <w:shd w:val="clear" w:color="auto" w:fill="ffffff"/>
         </w:rPr>
       </w:pPr>
       <w:r>
@@ -3977,30 +4009,20 @@
     <w:p>
       <w:pPr>
         <w:pStyle w:val="Default"/>
-        <w:bidi w:val="0"/>
         <w:spacing w:line="480" w:lineRule="auto"/>
-        <w:ind w:left="0" w:right="0" w:firstLine="0"/>
-        <w:jc w:val="left"/>
-        <w:rPr>
-          <w:u w:color="000000"/>
-          <w:shd w:val="clear" w:color="auto" w:fill="ffffff"/>
-          <w:rtl w:val="0"/>
-          <w:lang w:val="en-US"/>
-        </w:rPr>
-      </w:pPr>
-    </w:p>
-    <w:p>
-      <w:pPr>
-        <w:pStyle w:val="Default"/>
-        <w:bidi w:val="0"/>
+        <w:rPr>
+          <w:u w:color="000000"/>
+          <w:shd w:val="clear" w:color="auto" w:fill="ffffff"/>
+        </w:rPr>
+      </w:pPr>
+    </w:p>
+    <w:p>
+      <w:pPr>
+        <w:pStyle w:val="Default"/>
         <w:spacing w:line="480" w:lineRule="auto"/>
-        <w:ind w:left="0" w:right="0" w:firstLine="0"/>
-        <w:jc w:val="left"/>
-        <w:rPr>
-          <w:u w:color="000000"/>
-          <w:shd w:val="clear" w:color="auto" w:fill="ffffff"/>
-          <w:rtl w:val="0"/>
-          <w:lang w:val="en-US"/>
+        <w:rPr>
+          <w:u w:color="000000"/>
+          <w:shd w:val="clear" w:color="auto" w:fill="ffffff"/>
         </w:rPr>
       </w:pPr>
       <w:r>
@@ -4070,30 +4092,20 @@
     <w:p>
       <w:pPr>
         <w:pStyle w:val="Default"/>
-        <w:bidi w:val="0"/>
         <w:spacing w:line="480" w:lineRule="auto"/>
-        <w:ind w:left="0" w:right="0" w:firstLine="0"/>
-        <w:jc w:val="left"/>
-        <w:rPr>
-          <w:u w:color="000000"/>
-          <w:shd w:val="clear" w:color="auto" w:fill="ffffff"/>
-          <w:rtl w:val="0"/>
-          <w:lang w:val="en-US"/>
-        </w:rPr>
-      </w:pPr>
-    </w:p>
-    <w:p>
-      <w:pPr>
-        <w:pStyle w:val="Default"/>
-        <w:bidi w:val="0"/>
+        <w:rPr>
+          <w:u w:color="000000"/>
+          <w:shd w:val="clear" w:color="auto" w:fill="ffffff"/>
+        </w:rPr>
+      </w:pPr>
+    </w:p>
+    <w:p>
+      <w:pPr>
+        <w:pStyle w:val="Default"/>
         <w:spacing w:line="480" w:lineRule="auto"/>
-        <w:ind w:left="0" w:right="0" w:firstLine="0"/>
-        <w:jc w:val="left"/>
-        <w:rPr>
-          <w:u w:color="000000"/>
-          <w:shd w:val="clear" w:color="auto" w:fill="ffffff"/>
-          <w:rtl w:val="0"/>
-          <w:lang w:val="en-US"/>
+        <w:rPr>
+          <w:u w:color="000000"/>
+          <w:shd w:val="clear" w:color="auto" w:fill="ffffff"/>
         </w:rPr>
       </w:pPr>
       <w:r>
@@ -4145,30 +4157,20 @@
     <w:p>
       <w:pPr>
         <w:pStyle w:val="Default"/>
-        <w:bidi w:val="0"/>
         <w:spacing w:line="480" w:lineRule="auto"/>
-        <w:ind w:left="0" w:right="0" w:firstLine="0"/>
-        <w:jc w:val="left"/>
-        <w:rPr>
-          <w:u w:color="000000"/>
-          <w:shd w:val="clear" w:color="auto" w:fill="ffffff"/>
-          <w:rtl w:val="0"/>
-          <w:lang w:val="en-US"/>
-        </w:rPr>
-      </w:pPr>
-    </w:p>
-    <w:p>
-      <w:pPr>
-        <w:pStyle w:val="Default"/>
-        <w:bidi w:val="0"/>
+        <w:rPr>
+          <w:u w:color="000000"/>
+          <w:shd w:val="clear" w:color="auto" w:fill="ffffff"/>
+        </w:rPr>
+      </w:pPr>
+    </w:p>
+    <w:p>
+      <w:pPr>
+        <w:pStyle w:val="Default"/>
         <w:spacing w:line="480" w:lineRule="auto"/>
-        <w:ind w:left="0" w:right="0" w:firstLine="0"/>
-        <w:jc w:val="left"/>
-        <w:rPr>
-          <w:u w:color="000000"/>
-          <w:shd w:val="clear" w:color="auto" w:fill="ffffff"/>
-          <w:rtl w:val="0"/>
-          <w:lang w:val="en-US"/>
+        <w:rPr>
+          <w:u w:color="000000"/>
+          <w:shd w:val="clear" w:color="auto" w:fill="ffffff"/>
         </w:rPr>
       </w:pPr>
       <w:r>
@@ -4220,30 +4222,20 @@
     <w:p>
       <w:pPr>
         <w:pStyle w:val="Default"/>
-        <w:bidi w:val="0"/>
         <w:spacing w:line="480" w:lineRule="auto"/>
-        <w:ind w:left="0" w:right="0" w:firstLine="0"/>
-        <w:jc w:val="left"/>
-        <w:rPr>
-          <w:u w:color="000000"/>
-          <w:shd w:val="clear" w:color="auto" w:fill="ffffff"/>
-          <w:rtl w:val="0"/>
-          <w:lang w:val="en-US"/>
-        </w:rPr>
-      </w:pPr>
-    </w:p>
-    <w:p>
-      <w:pPr>
-        <w:pStyle w:val="Default"/>
-        <w:bidi w:val="0"/>
+        <w:rPr>
+          <w:u w:color="000000"/>
+          <w:shd w:val="clear" w:color="auto" w:fill="ffffff"/>
+        </w:rPr>
+      </w:pPr>
+    </w:p>
+    <w:p>
+      <w:pPr>
+        <w:pStyle w:val="Default"/>
         <w:spacing w:line="480" w:lineRule="auto"/>
-        <w:ind w:left="0" w:right="0" w:firstLine="0"/>
-        <w:jc w:val="left"/>
-        <w:rPr>
-          <w:u w:color="000000"/>
-          <w:shd w:val="clear" w:color="auto" w:fill="ffffff"/>
-          <w:rtl w:val="0"/>
-          <w:lang w:val="en-US"/>
+        <w:rPr>
+          <w:u w:color="000000"/>
+          <w:shd w:val="clear" w:color="auto" w:fill="ffffff"/>
         </w:rPr>
       </w:pPr>
       <w:r>
@@ -4277,30 +4269,20 @@
     <w:p>
       <w:pPr>
         <w:pStyle w:val="Default"/>
-        <w:bidi w:val="0"/>
         <w:spacing w:line="480" w:lineRule="auto"/>
-        <w:ind w:left="0" w:right="0" w:firstLine="0"/>
-        <w:jc w:val="left"/>
-        <w:rPr>
-          <w:u w:color="000000"/>
-          <w:shd w:val="clear" w:color="auto" w:fill="ffffff"/>
-          <w:rtl w:val="0"/>
-          <w:lang w:val="en-US"/>
-        </w:rPr>
-      </w:pPr>
-    </w:p>
-    <w:p>
-      <w:pPr>
-        <w:pStyle w:val="Default"/>
-        <w:bidi w:val="0"/>
+        <w:rPr>
+          <w:u w:color="000000"/>
+          <w:shd w:val="clear" w:color="auto" w:fill="ffffff"/>
+        </w:rPr>
+      </w:pPr>
+    </w:p>
+    <w:p>
+      <w:pPr>
+        <w:pStyle w:val="Default"/>
         <w:spacing w:line="480" w:lineRule="auto"/>
-        <w:ind w:left="0" w:right="0" w:firstLine="0"/>
-        <w:jc w:val="left"/>
-        <w:rPr>
-          <w:u w:color="000000"/>
-          <w:shd w:val="clear" w:color="auto" w:fill="ffffff"/>
-          <w:rtl w:val="0"/>
-          <w:lang w:val="en-US"/>
+        <w:rPr>
+          <w:u w:color="000000"/>
+          <w:shd w:val="clear" w:color="auto" w:fill="ffffff"/>
         </w:rPr>
       </w:pPr>
       <w:r>
@@ -4334,30 +4316,20 @@
     <w:p>
       <w:pPr>
         <w:pStyle w:val="Default"/>
-        <w:bidi w:val="0"/>
         <w:spacing w:line="480" w:lineRule="auto"/>
-        <w:ind w:left="0" w:right="0" w:firstLine="0"/>
-        <w:jc w:val="left"/>
-        <w:rPr>
-          <w:u w:color="000000"/>
-          <w:shd w:val="clear" w:color="auto" w:fill="ffffff"/>
-          <w:rtl w:val="0"/>
-          <w:lang w:val="en-US"/>
-        </w:rPr>
-      </w:pPr>
-    </w:p>
-    <w:p>
-      <w:pPr>
-        <w:pStyle w:val="Default"/>
-        <w:bidi w:val="0"/>
+        <w:rPr>
+          <w:u w:color="000000"/>
+          <w:shd w:val="clear" w:color="auto" w:fill="ffffff"/>
+        </w:rPr>
+      </w:pPr>
+    </w:p>
+    <w:p>
+      <w:pPr>
+        <w:pStyle w:val="Default"/>
         <w:spacing w:line="480" w:lineRule="auto"/>
-        <w:ind w:left="0" w:right="0" w:firstLine="0"/>
-        <w:jc w:val="left"/>
-        <w:rPr>
-          <w:u w:color="000000"/>
-          <w:shd w:val="clear" w:color="auto" w:fill="ffffff"/>
-          <w:rtl w:val="0"/>
-          <w:lang w:val="en-US"/>
+        <w:rPr>
+          <w:u w:color="000000"/>
+          <w:shd w:val="clear" w:color="auto" w:fill="ffffff"/>
         </w:rPr>
       </w:pPr>
       <w:r>
@@ -4391,30 +4363,20 @@
     <w:p>
       <w:pPr>
         <w:pStyle w:val="Default"/>
-        <w:bidi w:val="0"/>
         <w:spacing w:line="480" w:lineRule="auto"/>
-        <w:ind w:left="0" w:right="0" w:firstLine="0"/>
-        <w:jc w:val="left"/>
-        <w:rPr>
-          <w:u w:color="000000"/>
-          <w:shd w:val="clear" w:color="auto" w:fill="ffffff"/>
-          <w:rtl w:val="0"/>
-          <w:lang w:val="en-US"/>
-        </w:rPr>
-      </w:pPr>
-    </w:p>
-    <w:p>
-      <w:pPr>
-        <w:pStyle w:val="Default"/>
-        <w:bidi w:val="0"/>
+        <w:rPr>
+          <w:u w:color="000000"/>
+          <w:shd w:val="clear" w:color="auto" w:fill="ffffff"/>
+        </w:rPr>
+      </w:pPr>
+    </w:p>
+    <w:p>
+      <w:pPr>
+        <w:pStyle w:val="Default"/>
         <w:spacing w:line="480" w:lineRule="auto"/>
-        <w:ind w:left="0" w:right="0" w:firstLine="0"/>
-        <w:jc w:val="left"/>
-        <w:rPr>
-          <w:u w:color="000000"/>
-          <w:shd w:val="clear" w:color="auto" w:fill="ffffff"/>
-          <w:rtl w:val="0"/>
-          <w:lang w:val="en-US"/>
+        <w:rPr>
+          <w:u w:color="000000"/>
+          <w:shd w:val="clear" w:color="auto" w:fill="ffffff"/>
         </w:rPr>
       </w:pPr>
       <w:r>
@@ -4462,35 +4424,117 @@
         </w:rPr>
         <w:t>s take a break and get back to it tonight or tomorrow morning</w:t>
       </w:r>
-    </w:p>
-    <w:p>
-      <w:pPr>
-        <w:pStyle w:val="Default"/>
-        <w:bidi w:val="0"/>
+      <w:r>
+        <w:rPr>
+          <w:u w:color="000000"/>
+          <w:shd w:val="clear" w:color="auto" w:fill="ffffff"/>
+          <w:rtl w:val="0"/>
+          <w:lang w:val="en-US"/>
+        </w:rPr>
+        <w:t>.</w:t>
+      </w:r>
+    </w:p>
+    <w:p>
+      <w:pPr>
+        <w:pStyle w:val="Default"/>
         <w:spacing w:line="480" w:lineRule="auto"/>
-        <w:ind w:left="0" w:right="0" w:firstLine="0"/>
-        <w:jc w:val="left"/>
-        <w:rPr>
-          <w:u w:color="000000"/>
-          <w:shd w:val="clear" w:color="auto" w:fill="ffffff"/>
-          <w:rtl w:val="0"/>
-          <w:lang w:val="en-US"/>
-        </w:rPr>
-      </w:pPr>
-    </w:p>
-    <w:p>
-      <w:pPr>
-        <w:pStyle w:val="Default"/>
-        <w:bidi w:val="0"/>
+        <w:rPr>
+          <w:u w:color="000000"/>
+          <w:shd w:val="clear" w:color="auto" w:fill="ffffff"/>
+        </w:rPr>
+      </w:pPr>
+    </w:p>
+    <w:p>
+      <w:pPr>
+        <w:pStyle w:val="Default"/>
         <w:spacing w:line="480" w:lineRule="auto"/>
-        <w:ind w:left="0" w:right="0" w:firstLine="0"/>
-        <w:jc w:val="left"/>
+        <w:rPr>
+          <w:u w:color="000000"/>
+          <w:shd w:val="clear" w:color="auto" w:fill="ffffff"/>
+        </w:rPr>
+      </w:pPr>
+      <w:r>
+        <w:rPr>
+          <w:u w:color="000000"/>
+          <w:shd w:val="clear" w:color="auto" w:fill="ffffff"/>
+          <w:rtl w:val="0"/>
+          <w:lang w:val="en-US"/>
+        </w:rPr>
+        <w:t xml:space="preserve">22:42 </w:t>
+      </w:r>
+      <w:r>
+        <w:rPr>
+          <w:u w:color="000000"/>
+          <w:shd w:val="clear" w:color="auto" w:fill="ffffff"/>
+          <w:rtl w:val="0"/>
+          <w:lang w:val="en-US"/>
+        </w:rPr>
+        <w:t xml:space="preserve">— </w:t>
+      </w:r>
+      <w:r>
+        <w:rPr>
+          <w:u w:color="000000"/>
+          <w:shd w:val="clear" w:color="auto" w:fill="ffffff"/>
+          <w:rtl w:val="0"/>
+          <w:lang w:val="en-US"/>
+        </w:rPr>
+        <w:t>We went and got dinner, walked around the city, and so on. Couldn</w:t>
+      </w:r>
+      <w:r>
+        <w:rPr>
+          <w:u w:color="000000"/>
+          <w:shd w:val="clear" w:color="auto" w:fill="ffffff"/>
+          <w:rtl w:val="0"/>
+          <w:lang w:val="en-US"/>
+        </w:rPr>
+        <w:t>’</w:t>
+      </w:r>
+      <w:r>
+        <w:rPr>
+          <w:u w:color="000000"/>
+          <w:shd w:val="clear" w:color="auto" w:fill="ffffff"/>
+          <w:rtl w:val="0"/>
+          <w:lang w:val="en-US"/>
+        </w:rPr>
+        <w:t>t get much done so I</w:t>
+      </w:r>
+      <w:r>
+        <w:rPr>
+          <w:u w:color="000000"/>
+          <w:shd w:val="clear" w:color="auto" w:fill="ffffff"/>
+          <w:rtl w:val="0"/>
+          <w:lang w:val="en-US"/>
+        </w:rPr>
+        <w:t>’</w:t>
+      </w:r>
+      <w:r>
+        <w:rPr>
+          <w:u w:color="000000"/>
+          <w:shd w:val="clear" w:color="auto" w:fill="ffffff"/>
+          <w:rtl w:val="0"/>
+          <w:lang w:val="en-US"/>
+        </w:rPr>
+        <w:t>ll just update this, upload to GitHub and get back to it tomorrow.</w:t>
+      </w:r>
+    </w:p>
+    <w:p>
+      <w:pPr>
+        <w:pStyle w:val="Default"/>
+        <w:spacing w:line="480" w:lineRule="auto"/>
+        <w:rPr>
+          <w:u w:color="000000"/>
+          <w:shd w:val="clear" w:color="auto" w:fill="ffffff"/>
+        </w:rPr>
+      </w:pPr>
+    </w:p>
+    <w:p>
+      <w:pPr>
+        <w:pStyle w:val="Default"/>
+        <w:spacing w:line="480" w:lineRule="auto"/>
         <w:rPr>
           <w:b w:val="1"/>
           <w:bCs w:val="1"/>
           <w:u w:color="000000"/>
-          <w:rtl w:val="0"/>
-          <w:lang w:val="en-US"/>
         </w:rPr>
       </w:pPr>
       <w:r>
@@ -4501,7 +4545,7 @@
           <w:rtl w:val="0"/>
           <w:lang w:val="en-US"/>
         </w:rPr>
-        <w:t>Total time spent coding today:</w:t>
+        <w:t xml:space="preserve">Total time spent coding today: </w:t>
       </w:r>
       <w:r>
         <w:rPr>
@@ -4511,22 +4555,17 @@
           <w:rtl w:val="0"/>
           <w:lang w:val="en-US"/>
         </w:rPr>
-        <w:t xml:space="preserve"> N/A</w:t>
-      </w:r>
-    </w:p>
-    <w:p>
-      <w:pPr>
-        <w:pStyle w:val="Default"/>
-        <w:bidi w:val="0"/>
+        <w:t>1 hour 10 minutes</w:t>
+      </w:r>
+    </w:p>
+    <w:p>
+      <w:pPr>
+        <w:pStyle w:val="Default"/>
         <w:spacing w:line="480" w:lineRule="auto"/>
-        <w:ind w:left="0" w:right="0" w:firstLine="0"/>
-        <w:jc w:val="left"/>
         <w:rPr>
           <w:b w:val="1"/>
           <w:bCs w:val="1"/>
           <w:u w:color="000000"/>
-          <w:rtl w:val="0"/>
-          <w:lang w:val="en-US"/>
         </w:rPr>
       </w:pPr>
       <w:r>
@@ -4537,7 +4576,7 @@
           <w:rtl w:val="0"/>
           <w:lang w:val="en-US"/>
         </w:rPr>
-        <w:t>Total time spent coding</w:t>
+        <w:t xml:space="preserve">Total time spent coding thus far in May 2019:  </w:t>
       </w:r>
       <w:r>
         <w:rPr>
@@ -4547,8 +4586,14 @@
           <w:rtl w:val="0"/>
           <w:lang w:val="en-US"/>
         </w:rPr>
-        <w:t xml:space="preserve"> thus far</w:t>
-      </w:r>
+        <w:t>16 hours 57 minutes</w:t>
+      </w:r>
+    </w:p>
+    <w:p>
+      <w:pPr>
+        <w:pStyle w:val="Default"/>
+        <w:spacing w:line="480" w:lineRule="auto"/>
+      </w:pPr>
       <w:r>
         <w:rPr>
           <w:b w:val="1"/>
@@ -4557,7 +4602,7 @@
           <w:rtl w:val="0"/>
           <w:lang w:val="en-US"/>
         </w:rPr>
-        <w:t xml:space="preserve"> in </w:t>
+        <w:t xml:space="preserve">Total lifetime hours of coding: </w:t>
       </w:r>
       <w:r>
         <w:rPr>
@@ -4567,49 +4612,7 @@
           <w:rtl w:val="0"/>
           <w:lang w:val="en-US"/>
         </w:rPr>
-        <w:t>May</w:t>
-      </w:r>
-      <w:r>
-        <w:rPr>
-          <w:b w:val="1"/>
-          <w:bCs w:val="1"/>
-          <w:u w:color="000000"/>
-          <w:rtl w:val="0"/>
-          <w:lang w:val="en-US"/>
-        </w:rPr>
-        <w:t xml:space="preserve"> 2019:</w:t>
-      </w:r>
-      <w:r>
-        <w:rPr>
-          <w:b w:val="1"/>
-          <w:bCs w:val="1"/>
-          <w:u w:color="000000"/>
-          <w:rtl w:val="0"/>
-          <w:lang w:val="en-US"/>
-        </w:rPr>
-        <w:t xml:space="preserve">  N/A</w:t>
-      </w:r>
-    </w:p>
-    <w:p>
-      <w:pPr>
-        <w:pStyle w:val="Default"/>
-        <w:bidi w:val="0"/>
-        <w:spacing w:line="480" w:lineRule="auto"/>
-        <w:ind w:left="0" w:right="0" w:firstLine="0"/>
-        <w:jc w:val="left"/>
-        <w:rPr>
-          <w:rtl w:val="0"/>
-        </w:rPr>
-      </w:pPr>
-      <w:r>
-        <w:rPr>
-          <w:b w:val="1"/>
-          <w:bCs w:val="1"/>
-          <w:u w:color="000000"/>
-          <w:rtl w:val="0"/>
-          <w:lang w:val="en-US"/>
-        </w:rPr>
-        <w:t>Total lifetime hours of coding: N/A</w:t>
+        <w:t>512 hours 51 minutes</w:t>
       </w:r>
     </w:p>
     <w:sectPr>
@@ -4626,6 +4629,10 @@
 <file path=word/footer1.xml><?xml version="1.0" encoding="utf-8"?>
 <w:ftr xmlns:r="http://schemas.openxmlformats.org/officeDocument/2006/relationships" xmlns:wp="http://schemas.openxmlformats.org/drawingml/2006/wordprocessingDrawing" xmlns:w="http://schemas.openxmlformats.org/wordprocessingml/2006/main" xmlns:w10="urn:schemas-microsoft-com:office:word" xmlns:w14="http://schemas.microsoft.com/office/word/2010/wordml" xmlns:wps="http://schemas.microsoft.com/office/word/2010/wordprocessingShape" xmlns:wpg="http://schemas.microsoft.com/office/word/2010/wordprocessingGroup" xmlns:mc="http://schemas.openxmlformats.org/markup-compatibility/2006" xmlns:v="urn:schemas-microsoft-com:vml" xmlns:o="urn:schemas-microsoft-com:office:office" xmlns:m="http://schemas.openxmlformats.org/officeDocument/2006/math" mc:Ignorable="w14">
   <w:p>
+    <w:pPr>
+      <w:pStyle w:val="Header &amp; Footer"/>
+      <w:bidi w:val="0"/>
+    </w:pPr>
     <w:r/>
   </w:p>
 </w:ftr>
@@ -4634,6 +4641,10 @@
 <file path=word/header1.xml><?xml version="1.0" encoding="utf-8"?>
 <w:hdr xmlns:r="http://schemas.openxmlformats.org/officeDocument/2006/relationships" xmlns:wp="http://schemas.openxmlformats.org/drawingml/2006/wordprocessingDrawing" xmlns:w="http://schemas.openxmlformats.org/wordprocessingml/2006/main" xmlns:w10="urn:schemas-microsoft-com:office:word" xmlns:w14="http://schemas.microsoft.com/office/word/2010/wordml" xmlns:wps="http://schemas.microsoft.com/office/word/2010/wordprocessingShape" xmlns:wpg="http://schemas.microsoft.com/office/word/2010/wordprocessingGroup" xmlns:mc="http://schemas.openxmlformats.org/markup-compatibility/2006" xmlns:v="urn:schemas-microsoft-com:vml" xmlns:o="urn:schemas-microsoft-com:office:office" xmlns:m="http://schemas.openxmlformats.org/officeDocument/2006/math" mc:Ignorable="w14">
   <w:p>
+    <w:pPr>
+      <w:pStyle w:val="Header &amp; Footer"/>
+      <w:bidi w:val="0"/>
+    </w:pPr>
     <w:r/>
   </w:p>
 </w:hdr>
@@ -4746,6 +4757,46 @@
     <w:next w:val="No List"/>
     <w:pPr/>
   </w:style>
+  <w:style w:type="paragraph" w:styleId="Header &amp; Footer">
+    <w:name w:val="Header &amp; Footer"/>
+    <w:next w:val="Header &amp; Footer"/>
+    <w:pPr>
+      <w:keepNext w:val="0"/>
+      <w:keepLines w:val="0"/>
+      <w:pageBreakBefore w:val="0"/>
+      <w:widowControl w:val="1"/>
+      <w:shd w:val="clear" w:color="auto" w:fill="auto"/>
+      <w:tabs>
+        <w:tab w:val="right" w:pos="9020"/>
+      </w:tabs>
+      <w:suppressAutoHyphens w:val="0"/>
+      <w:bidi w:val="0"/>
+      <w:spacing w:before="0" w:after="0" w:line="240" w:lineRule="auto"/>
+      <w:ind w:left="0" w:right="0" w:firstLine="0"/>
+      <w:jc w:val="left"/>
+      <w:outlineLvl w:val="9"/>
+    </w:pPr>
+    <w:rPr>
+      <w:rFonts w:ascii="Helvetica Neue" w:cs="Arial Unicode MS" w:hAnsi="Helvetica Neue" w:eastAsia="Arial Unicode MS"/>
+      <w:b w:val="0"/>
+      <w:bCs w:val="0"/>
+      <w:i w:val="0"/>
+      <w:iCs w:val="0"/>
+      <w:caps w:val="0"/>
+      <w:smallCaps w:val="0"/>
+      <w:strike w:val="0"/>
+      <w:dstrike w:val="0"/>
+      <w:outline w:val="0"/>
+      <w:color w:val="000000"/>
+      <w:spacing w:val="0"/>
+      <w:kern w:val="0"/>
+      <w:position w:val="0"/>
+      <w:sz w:val="24"/>
+      <w:szCs w:val="24"/>
+      <w:u w:val="none"/>
+      <w:vertAlign w:val="baseline"/>
+    </w:rPr>
+  </w:style>
   <w:style w:type="paragraph" w:styleId="Default">
     <w:name w:val="Default"/>
     <w:next w:val="Default"/>
@@ -4779,7 +4830,7 @@
       <w:position w:val="0"/>
       <w:sz w:val="22"/>
       <w:szCs w:val="22"/>
-      <w:u w:val="none"/>
+      <w:u w:val="none" w:color="000000"/>
       <w:vertAlign w:val="baseline"/>
       <w:lang w:val="en-US"/>
     </w:rPr>
@@ -4798,10 +4849,10 @@
         <a:srgbClr val="FFFFFF"/>
       </a:lt1>
       <a:dk2>
-        <a:srgbClr val="5E5E5E"/>
+        <a:srgbClr val="A7A7A7"/>
       </a:dk2>
       <a:lt2>
-        <a:srgbClr val="D6D5D5"/>
+        <a:srgbClr val="535353"/>
       </a:lt2>
       <a:accent1>
         <a:srgbClr val="00A2FF"/>
@@ -4978,11 +5029,14 @@
     <a:spDef>
       <a:spPr>
         <a:solidFill>
-          <a:schemeClr val="accent1"/>
+          <a:srgbClr val="FFFFFF"/>
         </a:solidFill>
-        <a:ln w="12700" cap="flat">
-          <a:noFill/>
-          <a:miter lim="400000"/>
+        <a:ln w="25400" cap="flat">
+          <a:solidFill>
+            <a:schemeClr val="accent1"/>
+          </a:solidFill>
+          <a:prstDash val="solid"/>
+          <a:round/>
         </a:ln>
         <a:effectLst/>
         <a:sp3d/>
@@ -4991,7 +5045,7 @@
         <a:spAutoFit/>
       </a:bodyPr>
       <a:lstStyle>
-        <a:defPPr marL="0" marR="0" indent="0" algn="ctr" defTabSz="457200" rtl="0" fontAlgn="auto" latinLnBrk="0" hangingPunct="0">
+        <a:defPPr marL="0" marR="0" indent="0" algn="l" defTabSz="914400" rtl="0" fontAlgn="auto" latinLnBrk="0" hangingPunct="0">
           <a:lnSpc>
             <a:spcPct val="100000"/>
           </a:lnSpc>
@@ -5006,12 +5060,12 @@
           <a:buFontTx/>
           <a:buNone/>
           <a:tabLst/>
-          <a:defRPr b="0" baseline="0" cap="none" i="0" spc="0" strike="noStrike" sz="1200" u="none" kumimoji="0" normalizeH="0">
+          <a:defRPr b="0" baseline="0" cap="none" i="0" spc="0" strike="noStrike" sz="1800" u="none" kumimoji="0" normalizeH="0">
             <a:ln>
               <a:noFill/>
             </a:ln>
             <a:solidFill>
-              <a:srgbClr val="FFFFFF"/>
+              <a:srgbClr val="000000"/>
             </a:solidFill>
             <a:effectLst/>
             <a:uFillTx/>
@@ -5268,10 +5322,10 @@
         <a:noFill/>
         <a:ln w="25400" cap="flat">
           <a:solidFill>
-            <a:srgbClr val="000000"/>
+            <a:schemeClr val="accent1"/>
           </a:solidFill>
           <a:prstDash val="solid"/>
-          <a:miter lim="400000"/>
+          <a:round/>
         </a:ln>
         <a:effectLst/>
         <a:sp3d/>
@@ -5562,7 +5616,7 @@
         <a:spAutoFit/>
       </a:bodyPr>
       <a:lstStyle>
-        <a:defPPr marL="0" marR="0" indent="0" algn="l" defTabSz="457200" rtl="0" fontAlgn="auto" latinLnBrk="0" hangingPunct="0">
+        <a:defPPr marL="0" marR="0" indent="0" algn="l" defTabSz="914400" rtl="0" fontAlgn="auto" latinLnBrk="0" hangingPunct="0">
           <a:lnSpc>
             <a:spcPct val="100000"/>
           </a:lnSpc>
@@ -5577,7 +5631,7 @@
           <a:buFontTx/>
           <a:buNone/>
           <a:tabLst/>
-          <a:defRPr b="0" baseline="0" cap="none" i="0" spc="0" strike="noStrike" sz="1100" u="none" kumimoji="0" normalizeH="0">
+          <a:defRPr b="0" baseline="0" cap="none" i="0" spc="0" strike="noStrike" sz="1800" u="none" kumimoji="0" normalizeH="0">
             <a:ln>
               <a:noFill/>
             </a:ln>

</xml_diff>